<commit_message>
edit the whole structure
</commit_message>
<xml_diff>
--- a/Git_Command.docx
+++ b/Git_Command.docx
@@ -58,6 +58,14 @@
           <w:szCs w:val="48"/>
         </w:rPr>
         <w:t>.</w:t>
+      </w:r>
+      <w:r>
+        <w:rPr>
+          <w:rFonts w:asciiTheme="majorBidi" w:hAnsiTheme="majorBidi" w:cstheme="majorBidi"/>
+          <w:sz w:val="48"/>
+          <w:szCs w:val="48"/>
+        </w:rPr>
+        <w:t xml:space="preserve"> </w:t>
       </w:r>
     </w:p>
     <w:p>
@@ -260,34 +268,7 @@
                 <w:sz w:val="18"/>
                 <w:szCs w:val="18"/>
               </w:rPr>
-              <w:t xml:space="preserve">command is used to initialize a new Git repository in a </w:t>
-            </w:r>
-            <w:r>
-              <w:rPr>
-                <w:rFonts w:asciiTheme="majorBidi" w:hAnsiTheme="majorBidi" w:cstheme="majorBidi"/>
-                <w:color w:val="404040" w:themeColor="text1" w:themeTint="BF"/>
-                <w:sz w:val="18"/>
-                <w:szCs w:val="18"/>
-              </w:rPr>
-              <w:t xml:space="preserve">specific </w:t>
-            </w:r>
-            <w:r>
-              <w:rPr>
-                <w:rFonts w:asciiTheme="majorBidi" w:hAnsiTheme="majorBidi" w:cstheme="majorBidi"/>
-                <w:color w:val="404040" w:themeColor="text1" w:themeTint="BF"/>
-                <w:sz w:val="18"/>
-                <w:szCs w:val="18"/>
-              </w:rPr>
-              <w:t>directory</w:t>
-            </w:r>
-            <w:r>
-              <w:rPr>
-                <w:rFonts w:asciiTheme="majorBidi" w:hAnsiTheme="majorBidi" w:cstheme="majorBidi"/>
-                <w:color w:val="404040" w:themeColor="text1" w:themeTint="BF"/>
-                <w:sz w:val="18"/>
-                <w:szCs w:val="18"/>
-              </w:rPr>
-              <w:t xml:space="preserve"> (don’t forget that you </w:t>
+              <w:t xml:space="preserve">command is used to initialize a new Git repository in a specific directory (don’t forget that you </w:t>
             </w:r>
             <w:proofErr w:type="gramStart"/>
             <w:r>
@@ -307,25 +288,7 @@
                 <w:sz w:val="18"/>
                 <w:szCs w:val="18"/>
               </w:rPr>
-              <w:t xml:space="preserve"> execute this command in the project directory)</w:t>
-            </w:r>
-            <w:r>
-              <w:rPr>
-                <w:rFonts w:asciiTheme="majorBidi" w:hAnsiTheme="majorBidi" w:cstheme="majorBidi"/>
-                <w:color w:val="404040" w:themeColor="text1" w:themeTint="BF"/>
-                <w:sz w:val="18"/>
-                <w:szCs w:val="18"/>
-              </w:rPr>
-              <w:t>.</w:t>
-            </w:r>
-            <w:r>
-              <w:rPr>
-                <w:rFonts w:asciiTheme="majorBidi" w:hAnsiTheme="majorBidi" w:cstheme="majorBidi"/>
-                <w:color w:val="404040" w:themeColor="text1" w:themeTint="BF"/>
-                <w:sz w:val="18"/>
-                <w:szCs w:val="18"/>
-              </w:rPr>
-              <w:t xml:space="preserve"> After </w:t>
+              <w:t xml:space="preserve"> execute this command in the project directory). After </w:t>
             </w:r>
             <w:r>
               <w:rPr>
@@ -461,56 +424,16 @@
                 <w:sz w:val="18"/>
                 <w:szCs w:val="18"/>
               </w:rPr>
-              <w:t>(</w:t>
-            </w:r>
-            <w:r>
-              <w:rPr>
-                <w:rFonts w:asciiTheme="majorBidi" w:hAnsiTheme="majorBidi" w:cstheme="majorBidi"/>
-                <w:b/>
-                <w:bCs/>
-                <w:color w:val="404040" w:themeColor="text1" w:themeTint="BF"/>
-                <w:sz w:val="18"/>
-                <w:szCs w:val="18"/>
-              </w:rPr>
-              <w:t>Stage the changes</w:t>
-            </w:r>
-            <w:r>
-              <w:rPr>
-                <w:rFonts w:asciiTheme="majorBidi" w:hAnsiTheme="majorBidi" w:cstheme="majorBidi"/>
-                <w:b/>
-                <w:bCs/>
-                <w:color w:val="404040" w:themeColor="text1" w:themeTint="BF"/>
-                <w:sz w:val="18"/>
-                <w:szCs w:val="18"/>
-              </w:rPr>
-              <w:t>)</w:t>
-            </w:r>
-            <w:r>
-              <w:rPr>
-                <w:rFonts w:asciiTheme="majorBidi" w:hAnsiTheme="majorBidi" w:cstheme="majorBidi"/>
-                <w:color w:val="404040" w:themeColor="text1" w:themeTint="BF"/>
-                <w:sz w:val="18"/>
-                <w:szCs w:val="18"/>
-              </w:rPr>
-              <w:t xml:space="preserve"> </w:t>
-            </w:r>
-            <w:r>
-              <w:rPr>
-                <w:rFonts w:asciiTheme="majorBidi" w:hAnsiTheme="majorBidi" w:cstheme="majorBidi"/>
-                <w:color w:val="404040" w:themeColor="text1" w:themeTint="BF"/>
-                <w:sz w:val="18"/>
-                <w:szCs w:val="18"/>
-              </w:rPr>
-              <w:t>command is used to stage all changes in the current directory and its subdirectories for the next commit. It adds new or modified files to the staging area, preparing them for inclusion in the next commit.</w:t>
-            </w:r>
-            <w:r>
-              <w:rPr>
-                <w:rFonts w:asciiTheme="majorBidi" w:hAnsiTheme="majorBidi" w:cstheme="majorBidi"/>
-                <w:color w:val="404040" w:themeColor="text1" w:themeTint="BF"/>
-                <w:sz w:val="18"/>
-                <w:szCs w:val="18"/>
-              </w:rPr>
-              <w:t xml:space="preserve"> </w:t>
+              <w:t>(Stage the changes)</w:t>
+            </w:r>
+            <w:r>
+              <w:rPr>
+                <w:rFonts w:asciiTheme="majorBidi" w:hAnsiTheme="majorBidi" w:cstheme="majorBidi"/>
+                <w:color w:val="404040" w:themeColor="text1" w:themeTint="BF"/>
+                <w:sz w:val="18"/>
+                <w:szCs w:val="18"/>
+              </w:rPr>
+              <w:t xml:space="preserve"> command is used to stage all changes in the current directory and its subdirectories for the next commit. It adds new or modified files to the staging area, preparing them for inclusion in the next commit. </w:t>
             </w:r>
           </w:p>
         </w:tc>
@@ -631,12 +554,21 @@
                 <w:szCs w:val="6"/>
               </w:rPr>
             </w:pPr>
+            <w:r>
+              <w:rPr>
+                <w:rFonts w:asciiTheme="majorBidi" w:hAnsiTheme="majorBidi" w:cstheme="majorBidi"/>
+                <w:color w:val="404040" w:themeColor="text1" w:themeTint="BF"/>
+                <w:sz w:val="6"/>
+                <w:szCs w:val="6"/>
+              </w:rPr>
+              <w:tab/>
+            </w:r>
           </w:p>
         </w:tc>
       </w:tr>
       <w:tr>
         <w:trPr>
-          <w:trHeight w:val="7849"/>
+          <w:trHeight w:val="6159"/>
           <w:tblCellSpacing w:w="20" w:type="dxa"/>
           <w:jc w:val="center"/>
         </w:trPr>
@@ -660,15 +592,13 @@
             <w:r>
               <w:rPr>
                 <w:rFonts w:asciiTheme="majorBidi" w:hAnsiTheme="majorBidi" w:cstheme="majorBidi"/>
-                <w:b w:val="0"/>
-                <w:bCs w:val="0"/>
                 <w:noProof/>
                 <w:color w:val="404040" w:themeColor="text1" w:themeTint="BF"/>
               </w:rPr>
               <w:drawing>
-                <wp:inline distT="0" distB="0" distL="0" distR="0" wp14:anchorId="494EA0ED" wp14:editId="01A635A0">
-                  <wp:extent cx="3485341" cy="3731867"/>
-                  <wp:effectExtent l="0" t="0" r="1270" b="2540"/>
+                <wp:inline distT="0" distB="0" distL="0" distR="0" wp14:anchorId="494EA0ED" wp14:editId="7A844F39">
+                  <wp:extent cx="3484245" cy="4752753"/>
+                  <wp:effectExtent l="0" t="0" r="1905" b="0"/>
                   <wp:docPr id="1" name="Picture 1"/>
                   <wp:cNvGraphicFramePr>
                     <a:graphicFrameLocks xmlns:a="http://schemas.openxmlformats.org/drawingml/2006/main" noChangeAspect="1"/>
@@ -698,7 +628,7 @@
                         <pic:spPr bwMode="auto">
                           <a:xfrm>
                             <a:off x="0" y="0"/>
-                            <a:ext cx="3535723" cy="3785813"/>
+                            <a:ext cx="3498052" cy="4771587"/>
                           </a:xfrm>
                           <a:prstGeom prst="rect">
                             <a:avLst/>
@@ -1705,7 +1635,6 @@
           </w:p>
           <w:p>
             <w:pPr>
-              <w:spacing w:after="0" w:line="240" w:lineRule="auto"/>
               <w:jc w:val="highKashida"/>
               <w:cnfStyle w:val="000000000000" w:firstRow="0" w:lastRow="0" w:firstColumn="0" w:lastColumn="0" w:oddVBand="0" w:evenVBand="0" w:oddHBand="0" w:evenHBand="0" w:firstRowFirstColumn="0" w:firstRowLastColumn="0" w:lastRowFirstColumn="0" w:lastRowLastColumn="0"/>
               <w:rPr>
@@ -1768,7 +1697,8 @@
     </w:tbl>
     <w:p>
       <w:pPr>
-        <w:shd w:val="clear" w:color="auto" w:fill="FFFFFF" w:themeFill="background1"/>
+        <w:shd w:val="clear" w:color="auto" w:fill="002060"/>
+        <w:jc w:val="center"/>
         <w:rPr>
           <w:rFonts w:asciiTheme="majorBidi" w:hAnsiTheme="majorBidi" w:cstheme="majorBidi"/>
           <w:b/>
@@ -1778,11 +1708,7 @@
           <w:szCs w:val="38"/>
         </w:rPr>
       </w:pPr>
-    </w:p>
-    <w:p>
-      <w:pPr>
-        <w:shd w:val="clear" w:color="auto" w:fill="002060"/>
-        <w:jc w:val="center"/>
+      <w:r>
         <w:rPr>
           <w:rFonts w:asciiTheme="majorBidi" w:hAnsiTheme="majorBidi" w:cstheme="majorBidi"/>
           <w:b/>
@@ -1791,16 +1717,7 @@
           <w:sz w:val="38"/>
           <w:szCs w:val="38"/>
         </w:rPr>
-      </w:pPr>
-      <w:r>
-        <w:rPr>
-          <w:rFonts w:asciiTheme="majorBidi" w:hAnsiTheme="majorBidi" w:cstheme="majorBidi"/>
-          <w:b/>
-          <w:bCs/>
-          <w:color w:val="FFFFFF" w:themeColor="background1"/>
-          <w:sz w:val="38"/>
-          <w:szCs w:val="38"/>
-        </w:rPr>
+        <w:lastRenderedPageBreak/>
         <w:t>To rename remote or change remote URL.</w:t>
       </w:r>
     </w:p>
@@ -2329,22 +2246,17 @@
           <w:p>
             <w:pPr>
               <w:rPr>
-                <w:rFonts w:asciiTheme="majorBidi" w:hAnsiTheme="majorBidi" w:cstheme="majorBidi"/>
-                <w:b w:val="0"/>
-                <w:bCs w:val="0"/>
-              </w:rPr>
-            </w:pPr>
-            <w:r>
-              <w:rPr>
-                <w:rFonts w:asciiTheme="majorBidi" w:hAnsiTheme="majorBidi" w:cstheme="majorBidi"/>
-                <w:b w:val="0"/>
-                <w:bCs w:val="0"/>
-                <w:color w:val="0C0D0E"/>
-                <w:kern w:val="0"/>
-                <w:sz w:val="20"/>
-                <w:szCs w:val="20"/>
-              </w:rPr>
-              <w:t>git config --global user.name "Ahmed Samir."</w:t>
+                <w:rFonts w:ascii="Segoe UI" w:eastAsia="Times New Roman" w:hAnsi="Segoe UI" w:cs="Segoe UI"/>
+                <w:color w:val="1F2328"/>
+              </w:rPr>
+            </w:pPr>
+            <w:r>
+              <w:rPr>
+                <w:rStyle w:val="HTMLCode"/>
+                <w:rFonts w:ascii="Consolas" w:eastAsiaTheme="minorEastAsia" w:hAnsi="Consolas"/>
+                <w:color w:val="1F2328"/>
+              </w:rPr>
+              <w:t>git status</w:t>
             </w:r>
           </w:p>
         </w:tc>
@@ -2394,7 +2306,7 @@
                 <w:sz w:val="18"/>
                 <w:szCs w:val="18"/>
               </w:rPr>
-              <w:t xml:space="preserve">To set or change username </w:t>
+              <w:t>Check status</w:t>
             </w:r>
           </w:p>
         </w:tc>
@@ -2413,39 +2325,18 @@
           <w:p>
             <w:pPr>
               <w:rPr>
-                <w:rFonts w:asciiTheme="majorBidi" w:hAnsiTheme="majorBidi" w:cstheme="majorBidi"/>
-                <w:b w:val="0"/>
-                <w:bCs w:val="0"/>
-              </w:rPr>
-            </w:pPr>
-            <w:r>
-              <w:rPr>
-                <w:rFonts w:asciiTheme="majorBidi" w:hAnsiTheme="majorBidi" w:cstheme="majorBidi"/>
-                <w:b w:val="0"/>
-                <w:bCs w:val="0"/>
-                <w:color w:val="0C0D0E"/>
-                <w:kern w:val="0"/>
-                <w:sz w:val="20"/>
-                <w:szCs w:val="20"/>
-              </w:rPr>
-              <w:t xml:space="preserve">git config </w:t>
-            </w:r>
-            <w:proofErr w:type="spellStart"/>
-            <w:proofErr w:type="gramStart"/>
-            <w:r>
-              <w:rPr>
-                <w:rFonts w:asciiTheme="majorBidi" w:hAnsiTheme="majorBidi" w:cstheme="majorBidi"/>
-                <w:b w:val="0"/>
-                <w:bCs w:val="0"/>
-                <w:color w:val="0C0D0E"/>
-                <w:kern w:val="0"/>
-                <w:sz w:val="20"/>
-                <w:szCs w:val="20"/>
-              </w:rPr>
-              <w:t>user.email</w:t>
-            </w:r>
-            <w:proofErr w:type="spellEnd"/>
-            <w:proofErr w:type="gramEnd"/>
+                <w:rFonts w:ascii="Segoe UI" w:eastAsia="Times New Roman" w:hAnsi="Segoe UI" w:cs="Segoe UI"/>
+                <w:color w:val="1F2328"/>
+              </w:rPr>
+            </w:pPr>
+            <w:r>
+              <w:rPr>
+                <w:rStyle w:val="HTMLCode"/>
+                <w:rFonts w:ascii="Consolas" w:eastAsiaTheme="minorEastAsia" w:hAnsi="Consolas"/>
+                <w:color w:val="1F2328"/>
+              </w:rPr>
+              <w:t>git add [file-name.txt]</w:t>
+            </w:r>
           </w:p>
         </w:tc>
         <w:tc>
@@ -3257,66 +3148,547 @@
           <w:szCs w:val="20"/>
         </w:rPr>
       </w:pPr>
-      <w:r>
+    </w:p>
+    <w:p>
+      <w:pPr>
+        <w:shd w:val="clear" w:color="auto" w:fill="002060"/>
+        <w:jc w:val="center"/>
         <w:rPr>
           <w:rFonts w:asciiTheme="majorBidi" w:hAnsiTheme="majorBidi" w:cstheme="majorBidi"/>
           <w:b/>
           <w:bCs/>
-          <w:color w:val="0C0D0E"/>
-          <w:kern w:val="0"/>
-          <w:sz w:val="20"/>
-          <w:szCs w:val="20"/>
-        </w:rPr>
-        <w:t xml:space="preserve">Top 20 Git Commands with Examples -&gt; </w:t>
-      </w:r>
-      <w:hyperlink r:id="rId12" w:history="1">
-        <w:r>
-          <w:rPr>
-            <w:rStyle w:val="Hyperlink"/>
-            <w:rFonts w:asciiTheme="majorBidi" w:hAnsiTheme="majorBidi" w:cstheme="majorBidi"/>
-            <w:b/>
-            <w:bCs/>
-            <w:kern w:val="0"/>
-            <w:sz w:val="20"/>
-            <w:szCs w:val="20"/>
-          </w:rPr>
-          <w:t>reference link</w:t>
-        </w:r>
-      </w:hyperlink>
-    </w:p>
-    <w:p>
-      <w:pPr>
-        <w:tabs>
-          <w:tab w:val="left" w:pos="916"/>
-          <w:tab w:val="left" w:pos="1832"/>
-          <w:tab w:val="left" w:pos="2748"/>
-          <w:tab w:val="left" w:pos="3664"/>
-          <w:tab w:val="left" w:pos="4580"/>
-          <w:tab w:val="left" w:pos="5496"/>
-          <w:tab w:val="left" w:pos="6412"/>
-          <w:tab w:val="left" w:pos="7328"/>
-          <w:tab w:val="left" w:pos="8244"/>
-          <w:tab w:val="left" w:pos="9160"/>
-          <w:tab w:val="left" w:pos="10076"/>
-          <w:tab w:val="left" w:pos="10992"/>
-          <w:tab w:val="left" w:pos="11908"/>
-          <w:tab w:val="left" w:pos="12824"/>
-          <w:tab w:val="left" w:pos="13740"/>
-          <w:tab w:val="left" w:pos="14656"/>
-        </w:tabs>
-        <w:spacing w:after="0" w:line="240" w:lineRule="auto"/>
-        <w:textAlignment w:val="baseline"/>
+          <w:color w:val="FFFFFF" w:themeColor="background1"/>
+          <w:sz w:val="38"/>
+          <w:szCs w:val="38"/>
+        </w:rPr>
+      </w:pPr>
+      <w:r>
         <w:rPr>
           <w:rFonts w:asciiTheme="majorBidi" w:hAnsiTheme="majorBidi" w:cstheme="majorBidi"/>
           <w:b/>
           <w:bCs/>
-          <w:color w:val="0C0D0E"/>
-          <w:kern w:val="0"/>
-          <w:sz w:val="20"/>
-          <w:szCs w:val="20"/>
-        </w:rPr>
-      </w:pPr>
+          <w:color w:val="FFFFFF" w:themeColor="background1"/>
+          <w:sz w:val="38"/>
+          <w:szCs w:val="38"/>
+        </w:rPr>
+        <w:t>To change Config -&gt; username, user email</w:t>
+      </w:r>
     </w:p>
+    <w:tbl>
+      <w:tblPr>
+        <w:tblStyle w:val="GridTable1Light-Accent1"/>
+        <w:tblW w:w="0" w:type="auto"/>
+        <w:jc w:val="center"/>
+        <w:tblLook w:val="04A0" w:firstRow="1" w:lastRow="0" w:firstColumn="1" w:lastColumn="0" w:noHBand="0" w:noVBand="1"/>
+      </w:tblPr>
+      <w:tblGrid>
+        <w:gridCol w:w="6491"/>
+        <w:gridCol w:w="7896"/>
+      </w:tblGrid>
+      <w:tr>
+        <w:trPr>
+          <w:cnfStyle w:val="100000000000" w:firstRow="1" w:lastRow="0" w:firstColumn="0" w:lastColumn="0" w:oddVBand="0" w:evenVBand="0" w:oddHBand="0" w:evenHBand="0" w:firstRowFirstColumn="0" w:firstRowLastColumn="0" w:lastRowFirstColumn="0" w:lastRowLastColumn="0"/>
+          <w:trHeight w:val="498"/>
+          <w:jc w:val="center"/>
+        </w:trPr>
+        <w:tc>
+          <w:tcPr>
+            <w:cnfStyle w:val="001000000000" w:firstRow="0" w:lastRow="0" w:firstColumn="1" w:lastColumn="0" w:oddVBand="0" w:evenVBand="0" w:oddHBand="0" w:evenHBand="0" w:firstRowFirstColumn="0" w:firstRowLastColumn="0" w:lastRowFirstColumn="0" w:lastRowLastColumn="0"/>
+            <w:tcW w:w="6491" w:type="dxa"/>
+            <w:tcBorders>
+              <w:bottom w:val="single" w:sz="4" w:space="0" w:color="FFFF00"/>
+            </w:tcBorders>
+            <w:shd w:val="clear" w:color="auto" w:fill="D9E2F3"/>
+            <w:vAlign w:val="center"/>
+          </w:tcPr>
+          <w:p>
+            <w:pPr>
+              <w:rPr>
+                <w:rFonts w:asciiTheme="majorBidi" w:hAnsiTheme="majorBidi" w:cstheme="majorBidi"/>
+              </w:rPr>
+            </w:pPr>
+            <w:r>
+              <w:rPr>
+                <w:rFonts w:asciiTheme="majorBidi" w:hAnsiTheme="majorBidi" w:cstheme="majorBidi"/>
+              </w:rPr>
+              <w:t>Command</w:t>
+            </w:r>
+          </w:p>
+        </w:tc>
+        <w:tc>
+          <w:tcPr>
+            <w:tcW w:w="7896" w:type="dxa"/>
+            <w:tcBorders>
+              <w:bottom w:val="single" w:sz="4" w:space="0" w:color="FFFF00"/>
+            </w:tcBorders>
+            <w:shd w:val="clear" w:color="auto" w:fill="D9E2F3"/>
+            <w:vAlign w:val="center"/>
+          </w:tcPr>
+          <w:p>
+            <w:pPr>
+              <w:cnfStyle w:val="100000000000" w:firstRow="1" w:lastRow="0" w:firstColumn="0" w:lastColumn="0" w:oddVBand="0" w:evenVBand="0" w:oddHBand="0" w:evenHBand="0" w:firstRowFirstColumn="0" w:firstRowLastColumn="0" w:lastRowFirstColumn="0" w:lastRowLastColumn="0"/>
+              <w:rPr>
+                <w:rFonts w:asciiTheme="majorBidi" w:hAnsiTheme="majorBidi" w:cstheme="majorBidi"/>
+              </w:rPr>
+            </w:pPr>
+            <w:r>
+              <w:rPr>
+                <w:rFonts w:asciiTheme="majorBidi" w:hAnsiTheme="majorBidi" w:cstheme="majorBidi"/>
+              </w:rPr>
+              <w:t>Description</w:t>
+            </w:r>
+          </w:p>
+        </w:tc>
+      </w:tr>
+      <w:tr>
+        <w:trPr>
+          <w:trHeight w:val="440"/>
+          <w:jc w:val="center"/>
+        </w:trPr>
+        <w:tc>
+          <w:tcPr>
+            <w:cnfStyle w:val="001000000000" w:firstRow="0" w:lastRow="0" w:firstColumn="1" w:lastColumn="0" w:oddVBand="0" w:evenVBand="0" w:oddHBand="0" w:evenHBand="0" w:firstRowFirstColumn="0" w:firstRowLastColumn="0" w:lastRowFirstColumn="0" w:lastRowLastColumn="0"/>
+            <w:tcW w:w="6491" w:type="dxa"/>
+            <w:tcBorders>
+              <w:top w:val="single" w:sz="4" w:space="0" w:color="FFFF00"/>
+            </w:tcBorders>
+            <w:vAlign w:val="center"/>
+          </w:tcPr>
+          <w:p>
+            <w:pPr>
+              <w:rPr>
+                <w:rFonts w:asciiTheme="majorBidi" w:hAnsiTheme="majorBidi" w:cstheme="majorBidi"/>
+                <w:b w:val="0"/>
+                <w:bCs w:val="0"/>
+              </w:rPr>
+            </w:pPr>
+            <w:r>
+              <w:rPr>
+                <w:rFonts w:asciiTheme="majorBidi" w:hAnsiTheme="majorBidi" w:cstheme="majorBidi"/>
+                <w:b w:val="0"/>
+                <w:bCs w:val="0"/>
+                <w:color w:val="0C0D0E"/>
+                <w:kern w:val="0"/>
+                <w:sz w:val="20"/>
+                <w:szCs w:val="20"/>
+              </w:rPr>
+              <w:t>git config --global user.name "Ahmed Samir."</w:t>
+            </w:r>
+          </w:p>
+        </w:tc>
+        <w:tc>
+          <w:tcPr>
+            <w:tcW w:w="7896" w:type="dxa"/>
+            <w:tcBorders>
+              <w:top w:val="single" w:sz="4" w:space="0" w:color="FFFF00"/>
+            </w:tcBorders>
+            <w:vAlign w:val="center"/>
+          </w:tcPr>
+          <w:p>
+            <w:pPr>
+              <w:tabs>
+                <w:tab w:val="left" w:pos="916"/>
+                <w:tab w:val="left" w:pos="1832"/>
+                <w:tab w:val="left" w:pos="2748"/>
+                <w:tab w:val="left" w:pos="3664"/>
+                <w:tab w:val="left" w:pos="4580"/>
+                <w:tab w:val="left" w:pos="5496"/>
+                <w:tab w:val="left" w:pos="6412"/>
+                <w:tab w:val="left" w:pos="7328"/>
+                <w:tab w:val="left" w:pos="8244"/>
+                <w:tab w:val="left" w:pos="9160"/>
+                <w:tab w:val="left" w:pos="10076"/>
+                <w:tab w:val="left" w:pos="10992"/>
+                <w:tab w:val="left" w:pos="11908"/>
+                <w:tab w:val="left" w:pos="12824"/>
+                <w:tab w:val="left" w:pos="13740"/>
+                <w:tab w:val="left" w:pos="14656"/>
+              </w:tabs>
+              <w:textAlignment w:val="baseline"/>
+              <w:cnfStyle w:val="000000000000" w:firstRow="0" w:lastRow="0" w:firstColumn="0" w:lastColumn="0" w:oddVBand="0" w:evenVBand="0" w:oddHBand="0" w:evenHBand="0" w:firstRowFirstColumn="0" w:firstRowLastColumn="0" w:lastRowFirstColumn="0" w:lastRowLastColumn="0"/>
+              <w:rPr>
+                <w:rFonts w:asciiTheme="majorBidi" w:hAnsiTheme="majorBidi" w:cstheme="majorBidi"/>
+                <w:color w:val="0C0D0E"/>
+                <w:kern w:val="0"/>
+                <w:sz w:val="18"/>
+                <w:szCs w:val="18"/>
+              </w:rPr>
+            </w:pPr>
+            <w:r>
+              <w:rPr>
+                <w:rFonts w:asciiTheme="majorBidi" w:hAnsiTheme="majorBidi" w:cstheme="majorBidi"/>
+                <w:color w:val="0C0D0E"/>
+                <w:kern w:val="0"/>
+                <w:sz w:val="18"/>
+                <w:szCs w:val="18"/>
+              </w:rPr>
+              <w:t xml:space="preserve">To set or change username </w:t>
+            </w:r>
+          </w:p>
+        </w:tc>
+      </w:tr>
+      <w:tr>
+        <w:trPr>
+          <w:trHeight w:val="360"/>
+          <w:jc w:val="center"/>
+        </w:trPr>
+        <w:tc>
+          <w:tcPr>
+            <w:cnfStyle w:val="001000000000" w:firstRow="0" w:lastRow="0" w:firstColumn="1" w:lastColumn="0" w:oddVBand="0" w:evenVBand="0" w:oddHBand="0" w:evenHBand="0" w:firstRowFirstColumn="0" w:firstRowLastColumn="0" w:lastRowFirstColumn="0" w:lastRowLastColumn="0"/>
+            <w:tcW w:w="6491" w:type="dxa"/>
+            <w:vAlign w:val="center"/>
+          </w:tcPr>
+          <w:p>
+            <w:pPr>
+              <w:rPr>
+                <w:rFonts w:asciiTheme="majorBidi" w:hAnsiTheme="majorBidi" w:cstheme="majorBidi"/>
+                <w:b w:val="0"/>
+                <w:bCs w:val="0"/>
+              </w:rPr>
+            </w:pPr>
+            <w:r>
+              <w:rPr>
+                <w:rFonts w:asciiTheme="majorBidi" w:hAnsiTheme="majorBidi" w:cstheme="majorBidi"/>
+                <w:b w:val="0"/>
+                <w:bCs w:val="0"/>
+                <w:color w:val="0C0D0E"/>
+                <w:kern w:val="0"/>
+                <w:sz w:val="20"/>
+                <w:szCs w:val="20"/>
+              </w:rPr>
+              <w:t xml:space="preserve">git config </w:t>
+            </w:r>
+            <w:proofErr w:type="spellStart"/>
+            <w:proofErr w:type="gramStart"/>
+            <w:r>
+              <w:rPr>
+                <w:rFonts w:asciiTheme="majorBidi" w:hAnsiTheme="majorBidi" w:cstheme="majorBidi"/>
+                <w:b w:val="0"/>
+                <w:bCs w:val="0"/>
+                <w:color w:val="0C0D0E"/>
+                <w:kern w:val="0"/>
+                <w:sz w:val="20"/>
+                <w:szCs w:val="20"/>
+              </w:rPr>
+              <w:t>user.email</w:t>
+            </w:r>
+            <w:proofErr w:type="spellEnd"/>
+            <w:proofErr w:type="gramEnd"/>
+          </w:p>
+        </w:tc>
+        <w:tc>
+          <w:tcPr>
+            <w:tcW w:w="7896" w:type="dxa"/>
+            <w:vAlign w:val="center"/>
+          </w:tcPr>
+          <w:p>
+            <w:pPr>
+              <w:cnfStyle w:val="000000000000" w:firstRow="0" w:lastRow="0" w:firstColumn="0" w:lastColumn="0" w:oddVBand="0" w:evenVBand="0" w:oddHBand="0" w:evenHBand="0" w:firstRowFirstColumn="0" w:firstRowLastColumn="0" w:lastRowFirstColumn="0" w:lastRowLastColumn="0"/>
+              <w:rPr>
+                <w:rFonts w:asciiTheme="majorBidi" w:hAnsiTheme="majorBidi" w:cstheme="majorBidi"/>
+                <w:sz w:val="18"/>
+                <w:szCs w:val="18"/>
+              </w:rPr>
+            </w:pPr>
+            <w:r>
+              <w:rPr>
+                <w:rFonts w:asciiTheme="majorBidi" w:hAnsiTheme="majorBidi" w:cstheme="majorBidi"/>
+                <w:color w:val="0C0D0E"/>
+                <w:kern w:val="0"/>
+                <w:sz w:val="18"/>
+                <w:szCs w:val="18"/>
+              </w:rPr>
+              <w:t>To display username</w:t>
+            </w:r>
+          </w:p>
+        </w:tc>
+      </w:tr>
+      <w:tr>
+        <w:trPr>
+          <w:trHeight w:val="360"/>
+          <w:jc w:val="center"/>
+        </w:trPr>
+        <w:tc>
+          <w:tcPr>
+            <w:cnfStyle w:val="001000000000" w:firstRow="0" w:lastRow="0" w:firstColumn="1" w:lastColumn="0" w:oddVBand="0" w:evenVBand="0" w:oddHBand="0" w:evenHBand="0" w:firstRowFirstColumn="0" w:firstRowLastColumn="0" w:lastRowFirstColumn="0" w:lastRowLastColumn="0"/>
+            <w:tcW w:w="6491" w:type="dxa"/>
+            <w:vAlign w:val="center"/>
+          </w:tcPr>
+          <w:p>
+            <w:pPr>
+              <w:tabs>
+                <w:tab w:val="left" w:pos="916"/>
+                <w:tab w:val="left" w:pos="1832"/>
+                <w:tab w:val="left" w:pos="2748"/>
+                <w:tab w:val="left" w:pos="3664"/>
+                <w:tab w:val="left" w:pos="4580"/>
+                <w:tab w:val="left" w:pos="5496"/>
+                <w:tab w:val="left" w:pos="6412"/>
+                <w:tab w:val="left" w:pos="7328"/>
+                <w:tab w:val="left" w:pos="8244"/>
+                <w:tab w:val="left" w:pos="9160"/>
+                <w:tab w:val="left" w:pos="10076"/>
+                <w:tab w:val="left" w:pos="10992"/>
+                <w:tab w:val="left" w:pos="11908"/>
+                <w:tab w:val="left" w:pos="12824"/>
+                <w:tab w:val="left" w:pos="13740"/>
+                <w:tab w:val="left" w:pos="14656"/>
+              </w:tabs>
+              <w:textAlignment w:val="baseline"/>
+              <w:rPr>
+                <w:rFonts w:asciiTheme="majorBidi" w:hAnsiTheme="majorBidi" w:cstheme="majorBidi"/>
+                <w:b w:val="0"/>
+                <w:bCs w:val="0"/>
+                <w:color w:val="0C0D0E"/>
+                <w:kern w:val="0"/>
+                <w:sz w:val="20"/>
+                <w:szCs w:val="20"/>
+              </w:rPr>
+            </w:pPr>
+            <w:r>
+              <w:rPr>
+                <w:rFonts w:asciiTheme="majorBidi" w:hAnsiTheme="majorBidi" w:cstheme="majorBidi"/>
+                <w:b w:val="0"/>
+                <w:bCs w:val="0"/>
+                <w:color w:val="0C0D0E"/>
+                <w:kern w:val="0"/>
+                <w:sz w:val="20"/>
+                <w:szCs w:val="20"/>
+              </w:rPr>
+              <w:t>git config --global user.name "Ahmed Samir."</w:t>
+            </w:r>
+          </w:p>
+          <w:p>
+            <w:pPr>
+              <w:rPr>
+                <w:rFonts w:asciiTheme="majorBidi" w:hAnsiTheme="majorBidi" w:cstheme="majorBidi"/>
+                <w:b w:val="0"/>
+                <w:bCs w:val="0"/>
+              </w:rPr>
+            </w:pPr>
+          </w:p>
+        </w:tc>
+        <w:tc>
+          <w:tcPr>
+            <w:tcW w:w="7896" w:type="dxa"/>
+            <w:vAlign w:val="center"/>
+          </w:tcPr>
+          <w:p>
+            <w:pPr>
+              <w:cnfStyle w:val="000000000000" w:firstRow="0" w:lastRow="0" w:firstColumn="0" w:lastColumn="0" w:oddVBand="0" w:evenVBand="0" w:oddHBand="0" w:evenHBand="0" w:firstRowFirstColumn="0" w:firstRowLastColumn="0" w:lastRowFirstColumn="0" w:lastRowLastColumn="0"/>
+              <w:rPr>
+                <w:rFonts w:asciiTheme="majorBidi" w:hAnsiTheme="majorBidi" w:cstheme="majorBidi"/>
+                <w:sz w:val="18"/>
+                <w:szCs w:val="18"/>
+              </w:rPr>
+            </w:pPr>
+            <w:r>
+              <w:rPr>
+                <w:rFonts w:asciiTheme="majorBidi" w:hAnsiTheme="majorBidi" w:cstheme="majorBidi"/>
+                <w:color w:val="0C0D0E"/>
+                <w:kern w:val="0"/>
+                <w:sz w:val="18"/>
+                <w:szCs w:val="18"/>
+              </w:rPr>
+              <w:t>To set or change email</w:t>
+            </w:r>
+          </w:p>
+        </w:tc>
+      </w:tr>
+      <w:tr>
+        <w:trPr>
+          <w:trHeight w:val="360"/>
+          <w:jc w:val="center"/>
+        </w:trPr>
+        <w:tc>
+          <w:tcPr>
+            <w:cnfStyle w:val="001000000000" w:firstRow="0" w:lastRow="0" w:firstColumn="1" w:lastColumn="0" w:oddVBand="0" w:evenVBand="0" w:oddHBand="0" w:evenHBand="0" w:firstRowFirstColumn="0" w:firstRowLastColumn="0" w:lastRowFirstColumn="0" w:lastRowLastColumn="0"/>
+            <w:tcW w:w="6491" w:type="dxa"/>
+            <w:vAlign w:val="center"/>
+          </w:tcPr>
+          <w:p>
+            <w:pPr>
+              <w:tabs>
+                <w:tab w:val="left" w:pos="916"/>
+                <w:tab w:val="left" w:pos="1832"/>
+                <w:tab w:val="left" w:pos="2748"/>
+                <w:tab w:val="left" w:pos="3664"/>
+                <w:tab w:val="left" w:pos="4580"/>
+                <w:tab w:val="left" w:pos="5496"/>
+                <w:tab w:val="left" w:pos="6412"/>
+                <w:tab w:val="left" w:pos="7328"/>
+                <w:tab w:val="left" w:pos="8244"/>
+                <w:tab w:val="left" w:pos="9160"/>
+                <w:tab w:val="left" w:pos="10076"/>
+                <w:tab w:val="left" w:pos="10992"/>
+                <w:tab w:val="left" w:pos="11908"/>
+                <w:tab w:val="left" w:pos="12824"/>
+                <w:tab w:val="left" w:pos="13740"/>
+                <w:tab w:val="left" w:pos="14656"/>
+              </w:tabs>
+              <w:textAlignment w:val="baseline"/>
+              <w:rPr>
+                <w:rFonts w:asciiTheme="majorBidi" w:hAnsiTheme="majorBidi" w:cstheme="majorBidi"/>
+                <w:b w:val="0"/>
+                <w:bCs w:val="0"/>
+                <w:color w:val="0C0D0E"/>
+                <w:kern w:val="0"/>
+                <w:sz w:val="20"/>
+                <w:szCs w:val="20"/>
+              </w:rPr>
+            </w:pPr>
+            <w:r>
+              <w:rPr>
+                <w:rFonts w:asciiTheme="majorBidi" w:hAnsiTheme="majorBidi" w:cstheme="majorBidi"/>
+                <w:b w:val="0"/>
+                <w:bCs w:val="0"/>
+                <w:color w:val="0C0D0E"/>
+                <w:kern w:val="0"/>
+                <w:sz w:val="20"/>
+                <w:szCs w:val="20"/>
+              </w:rPr>
+              <w:t xml:space="preserve">git config </w:t>
+            </w:r>
+            <w:proofErr w:type="spellStart"/>
+            <w:proofErr w:type="gramStart"/>
+            <w:r>
+              <w:rPr>
+                <w:rFonts w:asciiTheme="majorBidi" w:hAnsiTheme="majorBidi" w:cstheme="majorBidi"/>
+                <w:b w:val="0"/>
+                <w:bCs w:val="0"/>
+                <w:color w:val="0C0D0E"/>
+                <w:kern w:val="0"/>
+                <w:sz w:val="20"/>
+                <w:szCs w:val="20"/>
+              </w:rPr>
+              <w:t>user.email</w:t>
+            </w:r>
+            <w:proofErr w:type="spellEnd"/>
+            <w:proofErr w:type="gramEnd"/>
+          </w:p>
+          <w:p>
+            <w:pPr>
+              <w:rPr>
+                <w:rFonts w:asciiTheme="majorBidi" w:hAnsiTheme="majorBidi" w:cstheme="majorBidi"/>
+                <w:b w:val="0"/>
+                <w:bCs w:val="0"/>
+              </w:rPr>
+            </w:pPr>
+          </w:p>
+        </w:tc>
+        <w:tc>
+          <w:tcPr>
+            <w:tcW w:w="7896" w:type="dxa"/>
+            <w:vAlign w:val="center"/>
+          </w:tcPr>
+          <w:p>
+            <w:pPr>
+              <w:cnfStyle w:val="000000000000" w:firstRow="0" w:lastRow="0" w:firstColumn="0" w:lastColumn="0" w:oddVBand="0" w:evenVBand="0" w:oddHBand="0" w:evenHBand="0" w:firstRowFirstColumn="0" w:firstRowLastColumn="0" w:lastRowFirstColumn="0" w:lastRowLastColumn="0"/>
+              <w:rPr>
+                <w:rFonts w:asciiTheme="majorBidi" w:hAnsiTheme="majorBidi" w:cstheme="majorBidi"/>
+                <w:sz w:val="18"/>
+                <w:szCs w:val="18"/>
+              </w:rPr>
+            </w:pPr>
+            <w:r>
+              <w:rPr>
+                <w:rFonts w:asciiTheme="majorBidi" w:hAnsiTheme="majorBidi" w:cstheme="majorBidi"/>
+                <w:color w:val="0C0D0E"/>
+                <w:kern w:val="0"/>
+                <w:sz w:val="18"/>
+                <w:szCs w:val="18"/>
+              </w:rPr>
+              <w:t>To display email</w:t>
+            </w:r>
+          </w:p>
+        </w:tc>
+      </w:tr>
+      <w:tr>
+        <w:trPr>
+          <w:trHeight w:val="360"/>
+          <w:jc w:val="center"/>
+        </w:trPr>
+        <w:tc>
+          <w:tcPr>
+            <w:cnfStyle w:val="001000000000" w:firstRow="0" w:lastRow="0" w:firstColumn="1" w:lastColumn="0" w:oddVBand="0" w:evenVBand="0" w:oddHBand="0" w:evenHBand="0" w:firstRowFirstColumn="0" w:firstRowLastColumn="0" w:lastRowFirstColumn="0" w:lastRowLastColumn="0"/>
+            <w:tcW w:w="6491" w:type="dxa"/>
+            <w:vAlign w:val="center"/>
+          </w:tcPr>
+          <w:p>
+            <w:pPr>
+              <w:tabs>
+                <w:tab w:val="left" w:pos="916"/>
+                <w:tab w:val="left" w:pos="1832"/>
+                <w:tab w:val="left" w:pos="2748"/>
+                <w:tab w:val="left" w:pos="3664"/>
+                <w:tab w:val="left" w:pos="4580"/>
+                <w:tab w:val="left" w:pos="5496"/>
+                <w:tab w:val="left" w:pos="6412"/>
+                <w:tab w:val="left" w:pos="7328"/>
+                <w:tab w:val="left" w:pos="8244"/>
+                <w:tab w:val="left" w:pos="9160"/>
+                <w:tab w:val="left" w:pos="10076"/>
+                <w:tab w:val="left" w:pos="10992"/>
+                <w:tab w:val="left" w:pos="11908"/>
+                <w:tab w:val="left" w:pos="12824"/>
+                <w:tab w:val="left" w:pos="13740"/>
+                <w:tab w:val="left" w:pos="14656"/>
+              </w:tabs>
+              <w:textAlignment w:val="baseline"/>
+              <w:rPr>
+                <w:rFonts w:asciiTheme="majorBidi" w:hAnsiTheme="majorBidi" w:cstheme="majorBidi"/>
+                <w:b w:val="0"/>
+                <w:bCs w:val="0"/>
+                <w:color w:val="0C0D0E"/>
+                <w:kern w:val="0"/>
+                <w:sz w:val="20"/>
+                <w:szCs w:val="20"/>
+              </w:rPr>
+            </w:pPr>
+            <w:r>
+              <w:rPr>
+                <w:rFonts w:asciiTheme="majorBidi" w:hAnsiTheme="majorBidi" w:cstheme="majorBidi"/>
+                <w:b w:val="0"/>
+                <w:bCs w:val="0"/>
+                <w:color w:val="0C0D0E"/>
+                <w:kern w:val="0"/>
+                <w:sz w:val="20"/>
+                <w:szCs w:val="20"/>
+              </w:rPr>
+              <w:t xml:space="preserve">git config --list </w:t>
+            </w:r>
+          </w:p>
+        </w:tc>
+        <w:tc>
+          <w:tcPr>
+            <w:tcW w:w="7896" w:type="dxa"/>
+            <w:vAlign w:val="center"/>
+          </w:tcPr>
+          <w:p>
+            <w:pPr>
+              <w:cnfStyle w:val="000000000000" w:firstRow="0" w:lastRow="0" w:firstColumn="0" w:lastColumn="0" w:oddVBand="0" w:evenVBand="0" w:oddHBand="0" w:evenHBand="0" w:firstRowFirstColumn="0" w:firstRowLastColumn="0" w:lastRowFirstColumn="0" w:lastRowLastColumn="0"/>
+              <w:rPr>
+                <w:rFonts w:asciiTheme="majorBidi" w:hAnsiTheme="majorBidi" w:cstheme="majorBidi"/>
+                <w:color w:val="0C0D0E"/>
+                <w:kern w:val="0"/>
+                <w:sz w:val="18"/>
+                <w:szCs w:val="18"/>
+              </w:rPr>
+            </w:pPr>
+            <w:r>
+              <w:rPr>
+                <w:rFonts w:asciiTheme="majorBidi" w:hAnsiTheme="majorBidi" w:cstheme="majorBidi"/>
+                <w:color w:val="0C0D0E"/>
+                <w:kern w:val="0"/>
+                <w:sz w:val="18"/>
+                <w:szCs w:val="18"/>
+              </w:rPr>
+              <w:t>To display all data in the config we have set before</w:t>
+            </w:r>
+          </w:p>
+        </w:tc>
+      </w:tr>
+    </w:tbl>
     <w:p>
       <w:pPr>
         <w:tabs>
@@ -3639,9 +4011,421 @@
         </w:rPr>
       </w:pPr>
     </w:p>
+    <w:p>
+      <w:pPr>
+        <w:rPr>
+          <w:rFonts w:asciiTheme="majorBidi" w:hAnsiTheme="majorBidi" w:cstheme="majorBidi"/>
+        </w:rPr>
+      </w:pPr>
+    </w:p>
+    <w:p>
+      <w:pPr>
+        <w:rPr>
+          <w:rFonts w:asciiTheme="majorBidi" w:hAnsiTheme="majorBidi" w:cstheme="majorBidi"/>
+        </w:rPr>
+      </w:pPr>
+    </w:p>
+    <w:p>
+      <w:pPr>
+        <w:rPr>
+          <w:rFonts w:asciiTheme="majorBidi" w:hAnsiTheme="majorBidi" w:cstheme="majorBidi"/>
+        </w:rPr>
+      </w:pPr>
+    </w:p>
+    <w:p>
+      <w:pPr>
+        <w:rPr>
+          <w:rFonts w:asciiTheme="majorBidi" w:hAnsiTheme="majorBidi" w:cstheme="majorBidi"/>
+        </w:rPr>
+      </w:pPr>
+    </w:p>
+    <w:p>
+      <w:pPr>
+        <w:rPr>
+          <w:rFonts w:asciiTheme="majorBidi" w:hAnsiTheme="majorBidi" w:cstheme="majorBidi"/>
+        </w:rPr>
+      </w:pPr>
+    </w:p>
+    <w:p>
+      <w:pPr>
+        <w:rPr>
+          <w:rFonts w:asciiTheme="majorBidi" w:hAnsiTheme="majorBidi" w:cstheme="majorBidi"/>
+        </w:rPr>
+      </w:pPr>
+    </w:p>
+    <w:p>
+      <w:pPr>
+        <w:rPr>
+          <w:rFonts w:asciiTheme="majorBidi" w:hAnsiTheme="majorBidi" w:cstheme="majorBidi"/>
+        </w:rPr>
+      </w:pPr>
+    </w:p>
+    <w:p>
+      <w:pPr>
+        <w:rPr>
+          <w:rFonts w:asciiTheme="majorBidi" w:hAnsiTheme="majorBidi" w:cstheme="majorBidi"/>
+        </w:rPr>
+      </w:pPr>
+    </w:p>
+    <w:p>
+      <w:pPr>
+        <w:rPr>
+          <w:rFonts w:asciiTheme="majorBidi" w:hAnsiTheme="majorBidi" w:cstheme="majorBidi"/>
+        </w:rPr>
+      </w:pPr>
+    </w:p>
+    <w:p>
+      <w:pPr>
+        <w:rPr>
+          <w:rFonts w:asciiTheme="majorBidi" w:hAnsiTheme="majorBidi" w:cstheme="majorBidi"/>
+        </w:rPr>
+      </w:pPr>
+    </w:p>
+    <w:p>
+      <w:pPr>
+        <w:rPr>
+          <w:rFonts w:asciiTheme="majorBidi" w:hAnsiTheme="majorBidi" w:cstheme="majorBidi"/>
+        </w:rPr>
+      </w:pPr>
+    </w:p>
+    <w:p>
+      <w:pPr>
+        <w:rPr>
+          <w:rFonts w:asciiTheme="majorBidi" w:hAnsiTheme="majorBidi" w:cstheme="majorBidi"/>
+        </w:rPr>
+      </w:pPr>
+    </w:p>
+    <w:p>
+      <w:pPr>
+        <w:rPr>
+          <w:rFonts w:asciiTheme="majorBidi" w:hAnsiTheme="majorBidi" w:cstheme="majorBidi"/>
+        </w:rPr>
+      </w:pPr>
+    </w:p>
+    <w:p>
+      <w:pPr>
+        <w:rPr>
+          <w:rFonts w:asciiTheme="majorBidi" w:hAnsiTheme="majorBidi" w:cstheme="majorBidi"/>
+        </w:rPr>
+      </w:pPr>
+    </w:p>
+    <w:p>
+      <w:pPr>
+        <w:rPr>
+          <w:rFonts w:asciiTheme="majorBidi" w:hAnsiTheme="majorBidi" w:cstheme="majorBidi"/>
+        </w:rPr>
+      </w:pPr>
+    </w:p>
+    <w:p>
+      <w:pPr>
+        <w:rPr>
+          <w:rFonts w:asciiTheme="majorBidi" w:hAnsiTheme="majorBidi" w:cstheme="majorBidi"/>
+        </w:rPr>
+      </w:pPr>
+    </w:p>
+    <w:p>
+      <w:pPr>
+        <w:rPr>
+          <w:rFonts w:asciiTheme="majorBidi" w:hAnsiTheme="majorBidi" w:cstheme="majorBidi"/>
+        </w:rPr>
+      </w:pPr>
+    </w:p>
+    <w:p>
+      <w:pPr>
+        <w:rPr>
+          <w:rFonts w:asciiTheme="majorBidi" w:hAnsiTheme="majorBidi" w:cstheme="majorBidi"/>
+        </w:rPr>
+      </w:pPr>
+    </w:p>
+    <w:p>
+      <w:pPr>
+        <w:rPr>
+          <w:noProof/>
+        </w:rPr>
+      </w:pPr>
+      <w:r>
+        <w:rPr>
+          <w:noProof/>
+        </w:rPr>
+        <w:lastRenderedPageBreak/>
+        <w:drawing>
+          <wp:inline distT="0" distB="0" distL="0" distR="0" wp14:anchorId="16BA018B" wp14:editId="1CBAF596">
+            <wp:extent cx="5693434" cy="1579245"/>
+            <wp:effectExtent l="0" t="0" r="2540" b="1905"/>
+            <wp:docPr id="1416996598" name="Picture 5"/>
+            <wp:cNvGraphicFramePr>
+              <a:graphicFrameLocks xmlns:a="http://schemas.openxmlformats.org/drawingml/2006/main" noChangeAspect="1"/>
+            </wp:cNvGraphicFramePr>
+            <a:graphic xmlns:a="http://schemas.openxmlformats.org/drawingml/2006/main">
+              <a:graphicData uri="http://schemas.openxmlformats.org/drawingml/2006/picture">
+                <pic:pic xmlns:pic="http://schemas.openxmlformats.org/drawingml/2006/picture">
+                  <pic:nvPicPr>
+                    <pic:cNvPr id="0" name="Picture 5"/>
+                    <pic:cNvPicPr>
+                      <a:picLocks noChangeAspect="1" noChangeArrowheads="1"/>
+                    </pic:cNvPicPr>
+                  </pic:nvPicPr>
+                  <pic:blipFill>
+                    <a:blip r:embed="rId12">
+                      <a:extLst>
+                        <a:ext uri="{28A0092B-C50C-407E-A947-70E740481C1C}">
+                          <a14:useLocalDpi xmlns:a14="http://schemas.microsoft.com/office/drawing/2010/main" val="0"/>
+                        </a:ext>
+                      </a:extLst>
+                    </a:blip>
+                    <a:srcRect/>
+                    <a:stretch>
+                      <a:fillRect/>
+                    </a:stretch>
+                  </pic:blipFill>
+                  <pic:spPr bwMode="auto">
+                    <a:xfrm>
+                      <a:off x="0" y="0"/>
+                      <a:ext cx="5693434" cy="1579245"/>
+                    </a:xfrm>
+                    <a:prstGeom prst="rect">
+                      <a:avLst/>
+                    </a:prstGeom>
+                    <a:noFill/>
+                    <a:ln>
+                      <a:noFill/>
+                    </a:ln>
+                  </pic:spPr>
+                </pic:pic>
+              </a:graphicData>
+            </a:graphic>
+          </wp:inline>
+        </w:drawing>
+      </w:r>
+      <w:r>
+        <w:rPr>
+          <w:noProof/>
+        </w:rPr>
+        <w:drawing>
+          <wp:inline distT="0" distB="0" distL="0" distR="0" wp14:anchorId="78D9FFDE" wp14:editId="50455592">
+            <wp:extent cx="4528868" cy="1852270"/>
+            <wp:effectExtent l="0" t="0" r="5080" b="0"/>
+            <wp:docPr id="39620928" name="Picture 4"/>
+            <wp:cNvGraphicFramePr>
+              <a:graphicFrameLocks xmlns:a="http://schemas.openxmlformats.org/drawingml/2006/main" noChangeAspect="1"/>
+            </wp:cNvGraphicFramePr>
+            <a:graphic xmlns:a="http://schemas.openxmlformats.org/drawingml/2006/main">
+              <a:graphicData uri="http://schemas.openxmlformats.org/drawingml/2006/picture">
+                <pic:pic xmlns:pic="http://schemas.openxmlformats.org/drawingml/2006/picture">
+                  <pic:nvPicPr>
+                    <pic:cNvPr id="0" name="Picture 4"/>
+                    <pic:cNvPicPr>
+                      <a:picLocks noChangeAspect="1" noChangeArrowheads="1"/>
+                    </pic:cNvPicPr>
+                  </pic:nvPicPr>
+                  <pic:blipFill>
+                    <a:blip r:embed="rId13">
+                      <a:extLst>
+                        <a:ext uri="{28A0092B-C50C-407E-A947-70E740481C1C}">
+                          <a14:useLocalDpi xmlns:a14="http://schemas.microsoft.com/office/drawing/2010/main" val="0"/>
+                        </a:ext>
+                      </a:extLst>
+                    </a:blip>
+                    <a:srcRect/>
+                    <a:stretch>
+                      <a:fillRect/>
+                    </a:stretch>
+                  </pic:blipFill>
+                  <pic:spPr bwMode="auto">
+                    <a:xfrm>
+                      <a:off x="0" y="0"/>
+                      <a:ext cx="4528868" cy="1852270"/>
+                    </a:xfrm>
+                    <a:prstGeom prst="rect">
+                      <a:avLst/>
+                    </a:prstGeom>
+                    <a:noFill/>
+                    <a:ln>
+                      <a:noFill/>
+                    </a:ln>
+                  </pic:spPr>
+                </pic:pic>
+              </a:graphicData>
+            </a:graphic>
+          </wp:inline>
+        </w:drawing>
+      </w:r>
+      <w:r>
+        <w:rPr>
+          <w:noProof/>
+        </w:rPr>
+        <w:drawing>
+          <wp:inline distT="0" distB="0" distL="0" distR="0" wp14:anchorId="5E39E7B3" wp14:editId="0F1DB15E">
+            <wp:extent cx="7485226" cy="5831457"/>
+            <wp:effectExtent l="0" t="0" r="1905" b="0"/>
+            <wp:docPr id="373640415" name="Picture 3"/>
+            <wp:cNvGraphicFramePr>
+              <a:graphicFrameLocks xmlns:a="http://schemas.openxmlformats.org/drawingml/2006/main" noChangeAspect="1"/>
+            </wp:cNvGraphicFramePr>
+            <a:graphic xmlns:a="http://schemas.openxmlformats.org/drawingml/2006/main">
+              <a:graphicData uri="http://schemas.openxmlformats.org/drawingml/2006/picture">
+                <pic:pic xmlns:pic="http://schemas.openxmlformats.org/drawingml/2006/picture">
+                  <pic:nvPicPr>
+                    <pic:cNvPr id="0" name="Picture 3"/>
+                    <pic:cNvPicPr>
+                      <a:picLocks noChangeAspect="1" noChangeArrowheads="1"/>
+                    </pic:cNvPicPr>
+                  </pic:nvPicPr>
+                  <pic:blipFill>
+                    <a:blip r:embed="rId14">
+                      <a:extLst>
+                        <a:ext uri="{28A0092B-C50C-407E-A947-70E740481C1C}">
+                          <a14:useLocalDpi xmlns:a14="http://schemas.microsoft.com/office/drawing/2010/main" val="0"/>
+                        </a:ext>
+                      </a:extLst>
+                    </a:blip>
+                    <a:srcRect/>
+                    <a:stretch>
+                      <a:fillRect/>
+                    </a:stretch>
+                  </pic:blipFill>
+                  <pic:spPr bwMode="auto">
+                    <a:xfrm>
+                      <a:off x="0" y="0"/>
+                      <a:ext cx="7489878" cy="5835081"/>
+                    </a:xfrm>
+                    <a:prstGeom prst="rect">
+                      <a:avLst/>
+                    </a:prstGeom>
+                    <a:noFill/>
+                    <a:ln>
+                      <a:noFill/>
+                    </a:ln>
+                  </pic:spPr>
+                </pic:pic>
+              </a:graphicData>
+            </a:graphic>
+          </wp:inline>
+        </w:drawing>
+      </w:r>
+      <w:r>
+        <w:rPr>
+          <w:noProof/>
+        </w:rPr>
+        <w:drawing>
+          <wp:inline distT="0" distB="0" distL="0" distR="0" wp14:anchorId="6E7AA833" wp14:editId="69F208BB">
+            <wp:extent cx="5469147" cy="3238227"/>
+            <wp:effectExtent l="0" t="0" r="0" b="635"/>
+            <wp:docPr id="423986049" name="Picture 2"/>
+            <wp:cNvGraphicFramePr>
+              <a:graphicFrameLocks xmlns:a="http://schemas.openxmlformats.org/drawingml/2006/main" noChangeAspect="1"/>
+            </wp:cNvGraphicFramePr>
+            <a:graphic xmlns:a="http://schemas.openxmlformats.org/drawingml/2006/main">
+              <a:graphicData uri="http://schemas.openxmlformats.org/drawingml/2006/picture">
+                <pic:pic xmlns:pic="http://schemas.openxmlformats.org/drawingml/2006/picture">
+                  <pic:nvPicPr>
+                    <pic:cNvPr id="0" name="Picture 2"/>
+                    <pic:cNvPicPr>
+                      <a:picLocks noChangeAspect="1" noChangeArrowheads="1"/>
+                    </pic:cNvPicPr>
+                  </pic:nvPicPr>
+                  <pic:blipFill>
+                    <a:blip r:embed="rId15">
+                      <a:extLst>
+                        <a:ext uri="{28A0092B-C50C-407E-A947-70E740481C1C}">
+                          <a14:useLocalDpi xmlns:a14="http://schemas.microsoft.com/office/drawing/2010/main" val="0"/>
+                        </a:ext>
+                      </a:extLst>
+                    </a:blip>
+                    <a:srcRect/>
+                    <a:stretch>
+                      <a:fillRect/>
+                    </a:stretch>
+                  </pic:blipFill>
+                  <pic:spPr bwMode="auto">
+                    <a:xfrm>
+                      <a:off x="0" y="0"/>
+                      <a:ext cx="5473373" cy="3240729"/>
+                    </a:xfrm>
+                    <a:prstGeom prst="rect">
+                      <a:avLst/>
+                    </a:prstGeom>
+                    <a:noFill/>
+                    <a:ln>
+                      <a:noFill/>
+                    </a:ln>
+                  </pic:spPr>
+                </pic:pic>
+              </a:graphicData>
+            </a:graphic>
+          </wp:inline>
+        </w:drawing>
+      </w:r>
+    </w:p>
+    <w:p>
+      <w:pPr>
+        <w:rPr>
+          <w:rFonts w:asciiTheme="majorBidi" w:hAnsiTheme="majorBidi" w:cstheme="majorBidi"/>
+        </w:rPr>
+      </w:pPr>
+      <w:r>
+        <w:rPr>
+          <w:noProof/>
+        </w:rPr>
+        <w:drawing>
+          <wp:inline distT="0" distB="0" distL="0" distR="0" wp14:anchorId="75B55CC6" wp14:editId="49B51DAD">
+            <wp:extent cx="3743864" cy="1484277"/>
+            <wp:effectExtent l="0" t="0" r="0" b="1905"/>
+            <wp:docPr id="420511860" name="Picture 1"/>
+            <wp:cNvGraphicFramePr>
+              <a:graphicFrameLocks xmlns:a="http://schemas.openxmlformats.org/drawingml/2006/main" noChangeAspect="1"/>
+            </wp:cNvGraphicFramePr>
+            <a:graphic xmlns:a="http://schemas.openxmlformats.org/drawingml/2006/main">
+              <a:graphicData uri="http://schemas.openxmlformats.org/drawingml/2006/picture">
+                <pic:pic xmlns:pic="http://schemas.openxmlformats.org/drawingml/2006/picture">
+                  <pic:nvPicPr>
+                    <pic:cNvPr id="0" name="Picture 1"/>
+                    <pic:cNvPicPr>
+                      <a:picLocks noChangeAspect="1" noChangeArrowheads="1"/>
+                    </pic:cNvPicPr>
+                  </pic:nvPicPr>
+                  <pic:blipFill>
+                    <a:blip r:embed="rId16">
+                      <a:extLst>
+                        <a:ext uri="{28A0092B-C50C-407E-A947-70E740481C1C}">
+                          <a14:useLocalDpi xmlns:a14="http://schemas.microsoft.com/office/drawing/2010/main" val="0"/>
+                        </a:ext>
+                      </a:extLst>
+                    </a:blip>
+                    <a:srcRect/>
+                    <a:stretch>
+                      <a:fillRect/>
+                    </a:stretch>
+                  </pic:blipFill>
+                  <pic:spPr bwMode="auto">
+                    <a:xfrm>
+                      <a:off x="0" y="0"/>
+                      <a:ext cx="3748819" cy="1486241"/>
+                    </a:xfrm>
+                    <a:prstGeom prst="rect">
+                      <a:avLst/>
+                    </a:prstGeom>
+                    <a:noFill/>
+                    <a:ln>
+                      <a:noFill/>
+                    </a:ln>
+                  </pic:spPr>
+                </pic:pic>
+              </a:graphicData>
+            </a:graphic>
+          </wp:inline>
+        </w:drawing>
+      </w:r>
+    </w:p>
     <w:sectPr>
       <w:pgSz w:w="16838" w:h="23811" w:code="8"/>
       <w:pgMar w:top="720" w:right="720" w:bottom="720" w:left="720" w:header="720" w:footer="720" w:gutter="0"/>
+      <w:pgBorders w:offsetFrom="page">
+        <w:top w:val="dotDotDash" w:sz="4" w:space="24" w:color="1F3864" w:themeColor="accent1" w:themeShade="80"/>
+        <w:left w:val="dotDotDash" w:sz="4" w:space="24" w:color="1F3864" w:themeColor="accent1" w:themeShade="80"/>
+        <w:bottom w:val="dotDotDash" w:sz="4" w:space="24" w:color="1F3864" w:themeColor="accent1" w:themeShade="80"/>
+        <w:right w:val="dotDotDash" w:sz="4" w:space="24" w:color="1F3864" w:themeColor="accent1" w:themeShade="80"/>
+      </w:pgBorders>
       <w:cols w:space="720"/>
       <w:noEndnote/>
       <w:docGrid w:linePitch="299"/>

</xml_diff>

<commit_message>
add branch and logs
</commit_message>
<xml_diff>
--- a/Git_Command.docx
+++ b/Git_Command.docx
@@ -268,7 +268,27 @@
                 <w:sz w:val="18"/>
                 <w:szCs w:val="18"/>
               </w:rPr>
-              <w:t xml:space="preserve">command is used to initialize a new Git repository in a specific directory (don’t forget that you have to execute this command in the project directory). After </w:t>
+              <w:t xml:space="preserve">command is used to initialize a new Git repository in a specific directory (don’t forget that you </w:t>
+            </w:r>
+            <w:proofErr w:type="gramStart"/>
+            <w:r>
+              <w:rPr>
+                <w:rFonts w:asciiTheme="majorBidi" w:hAnsiTheme="majorBidi" w:cstheme="majorBidi"/>
+                <w:color w:val="404040" w:themeColor="text1" w:themeTint="BF"/>
+                <w:sz w:val="18"/>
+                <w:szCs w:val="18"/>
+              </w:rPr>
+              <w:t>have to</w:t>
+            </w:r>
+            <w:proofErr w:type="gramEnd"/>
+            <w:r>
+              <w:rPr>
+                <w:rFonts w:asciiTheme="majorBidi" w:hAnsiTheme="majorBidi" w:cstheme="majorBidi"/>
+                <w:color w:val="404040" w:themeColor="text1" w:themeTint="BF"/>
+                <w:sz w:val="18"/>
+                <w:szCs w:val="18"/>
+              </w:rPr>
+              <w:t xml:space="preserve"> execute this command in the project directory). After </w:t>
             </w:r>
             <w:r>
               <w:rPr>
@@ -356,8 +376,18 @@
                 <w:b w:val="0"/>
                 <w:bCs w:val="0"/>
               </w:rPr>
-              <w:t>git add .</w:t>
-            </w:r>
+              <w:t xml:space="preserve">git </w:t>
+            </w:r>
+            <w:proofErr w:type="gramStart"/>
+            <w:r>
+              <w:rPr>
+                <w:rFonts w:asciiTheme="majorBidi" w:hAnsiTheme="majorBidi" w:cstheme="majorBidi"/>
+                <w:b w:val="0"/>
+                <w:bCs w:val="0"/>
+              </w:rPr>
+              <w:t>add .</w:t>
+            </w:r>
+            <w:proofErr w:type="gramEnd"/>
           </w:p>
         </w:tc>
         <w:tc>
@@ -433,7 +463,25 @@
                 <w:b w:val="0"/>
                 <w:bCs w:val="0"/>
               </w:rPr>
-              <w:t xml:space="preserve">git commit -m </w:t>
+              <w:t>git commit -</w:t>
+            </w:r>
+            <w:proofErr w:type="gramStart"/>
+            <w:r>
+              <w:rPr>
+                <w:rFonts w:asciiTheme="majorBidi" w:hAnsiTheme="majorBidi" w:cstheme="majorBidi"/>
+                <w:b w:val="0"/>
+                <w:bCs w:val="0"/>
+              </w:rPr>
+              <w:t>m</w:t>
+            </w:r>
+            <w:proofErr w:type="gramEnd"/>
+            <w:r>
+              <w:rPr>
+                <w:rFonts w:asciiTheme="majorBidi" w:hAnsiTheme="majorBidi" w:cstheme="majorBidi"/>
+                <w:b w:val="0"/>
+                <w:bCs w:val="0"/>
+              </w:rPr>
+              <w:t xml:space="preserve"> </w:t>
             </w:r>
           </w:p>
           <w:p>
@@ -709,8 +757,18 @@
                 <w:b w:val="0"/>
                 <w:bCs w:val="0"/>
               </w:rPr>
-              <w:t>git remote -v</w:t>
-            </w:r>
+              <w:t xml:space="preserve">git </w:t>
+            </w:r>
+            <w:proofErr w:type="gramStart"/>
+            <w:r>
+              <w:rPr>
+                <w:rFonts w:asciiTheme="majorBidi" w:hAnsiTheme="majorBidi" w:cstheme="majorBidi"/>
+                <w:b w:val="0"/>
+                <w:bCs w:val="0"/>
+              </w:rPr>
+              <w:t>remote -v</w:t>
+            </w:r>
+            <w:proofErr w:type="gramEnd"/>
           </w:p>
         </w:tc>
         <w:tc>
@@ -1499,7 +1557,23 @@
                 <w:rFonts w:asciiTheme="majorBidi" w:hAnsiTheme="majorBidi" w:cstheme="majorBidi"/>
                 <w:highlight w:val="yellow"/>
               </w:rPr>
-              <w:t>I recommend to use this to be familiar in early stage</w:t>
+              <w:t xml:space="preserve">I recommend </w:t>
+            </w:r>
+            <w:proofErr w:type="gramStart"/>
+            <w:r>
+              <w:rPr>
+                <w:rFonts w:asciiTheme="majorBidi" w:hAnsiTheme="majorBidi" w:cstheme="majorBidi"/>
+                <w:highlight w:val="yellow"/>
+              </w:rPr>
+              <w:t>to use</w:t>
+            </w:r>
+            <w:proofErr w:type="gramEnd"/>
+            <w:r>
+              <w:rPr>
+                <w:rFonts w:asciiTheme="majorBidi" w:hAnsiTheme="majorBidi" w:cstheme="majorBidi"/>
+                <w:highlight w:val="yellow"/>
+              </w:rPr>
+              <w:t xml:space="preserve"> this to be familiar in early stage</w:t>
             </w:r>
           </w:p>
           <w:p>
@@ -1514,7 +1588,25 @@
                 <w:b w:val="0"/>
                 <w:bCs w:val="0"/>
               </w:rPr>
-              <w:t xml:space="preserve">git push origin </w:t>
+              <w:t xml:space="preserve">git push </w:t>
+            </w:r>
+            <w:proofErr w:type="gramStart"/>
+            <w:r>
+              <w:rPr>
+                <w:rFonts w:asciiTheme="majorBidi" w:hAnsiTheme="majorBidi" w:cstheme="majorBidi"/>
+                <w:b w:val="0"/>
+                <w:bCs w:val="0"/>
+              </w:rPr>
+              <w:t>origin</w:t>
+            </w:r>
+            <w:proofErr w:type="gramEnd"/>
+            <w:r>
+              <w:rPr>
+                <w:rFonts w:asciiTheme="majorBidi" w:hAnsiTheme="majorBidi" w:cstheme="majorBidi"/>
+                <w:b w:val="0"/>
+                <w:bCs w:val="0"/>
+              </w:rPr>
+              <w:t xml:space="preserve"> </w:t>
             </w:r>
           </w:p>
           <w:p>
@@ -1789,6 +1881,7 @@
     </w:p>
     <w:p>
       <w:pPr>
+        <w:shd w:val="clear" w:color="auto" w:fill="002060"/>
         <w:jc w:val="center"/>
         <w:rPr>
           <w:rFonts w:asciiTheme="majorBidi" w:hAnsiTheme="majorBidi" w:cstheme="majorBidi"/>
@@ -1799,10 +1892,7 @@
           <w:szCs w:val="38"/>
         </w:rPr>
       </w:pPr>
-    </w:p>
-    <w:p>
-      <w:pPr>
-        <w:jc w:val="center"/>
+      <w:r>
         <w:rPr>
           <w:rFonts w:asciiTheme="majorBidi" w:hAnsiTheme="majorBidi" w:cstheme="majorBidi"/>
           <w:b/>
@@ -1811,7 +1901,31 @@
           <w:sz w:val="38"/>
           <w:szCs w:val="38"/>
         </w:rPr>
-      </w:pPr>
+        <w:lastRenderedPageBreak/>
+        <w:t xml:space="preserve">To </w:t>
+      </w:r>
+      <w:r>
+        <w:rPr>
+          <w:rFonts w:asciiTheme="majorBidi" w:hAnsiTheme="majorBidi" w:cstheme="majorBidi"/>
+          <w:b/>
+          <w:bCs/>
+          <w:color w:val="FFFFFF" w:themeColor="background1"/>
+          <w:sz w:val="38"/>
+          <w:szCs w:val="38"/>
+        </w:rPr>
+        <w:t>create or switch to branch</w:t>
+      </w:r>
+      <w:r>
+        <w:rPr>
+          <w:rFonts w:asciiTheme="majorBidi" w:hAnsiTheme="majorBidi" w:cstheme="majorBidi"/>
+          <w:b/>
+          <w:bCs/>
+          <w:color w:val="FFFFFF" w:themeColor="background1"/>
+          <w:sz w:val="38"/>
+          <w:szCs w:val="38"/>
+        </w:rPr>
+        <w:t>.</w:t>
+      </w:r>
     </w:p>
     <w:tbl>
       <w:tblPr>
@@ -1821,8 +1935,8 @@
         <w:tblLook w:val="04A0" w:firstRow="1" w:lastRow="0" w:firstColumn="1" w:lastColumn="0" w:noHBand="0" w:noVBand="1"/>
       </w:tblPr>
       <w:tblGrid>
-        <w:gridCol w:w="6491"/>
-        <w:gridCol w:w="7896"/>
+        <w:gridCol w:w="6925"/>
+        <w:gridCol w:w="7462"/>
       </w:tblGrid>
       <w:tr>
         <w:trPr>
@@ -1833,7 +1947,7 @@
         <w:tc>
           <w:tcPr>
             <w:cnfStyle w:val="001000000000" w:firstRow="0" w:lastRow="0" w:firstColumn="1" w:lastColumn="0" w:oddVBand="0" w:evenVBand="0" w:oddHBand="0" w:evenHBand="0" w:firstRowFirstColumn="0" w:firstRowLastColumn="0" w:lastRowFirstColumn="0" w:lastRowLastColumn="0"/>
-            <w:tcW w:w="6491" w:type="dxa"/>
+            <w:tcW w:w="6925" w:type="dxa"/>
             <w:tcBorders>
               <w:bottom w:val="single" w:sz="4" w:space="0" w:color="FFFF00"/>
             </w:tcBorders>
@@ -1856,7 +1970,7 @@
         </w:tc>
         <w:tc>
           <w:tcPr>
-            <w:tcW w:w="7896" w:type="dxa"/>
+            <w:tcW w:w="7462" w:type="dxa"/>
             <w:tcBorders>
               <w:bottom w:val="single" w:sz="4" w:space="0" w:color="FFFF00"/>
             </w:tcBorders>
@@ -1887,7 +2001,7 @@
         <w:tc>
           <w:tcPr>
             <w:cnfStyle w:val="001000000000" w:firstRow="0" w:lastRow="0" w:firstColumn="1" w:lastColumn="0" w:oddVBand="0" w:evenVBand="0" w:oddHBand="0" w:evenHBand="0" w:firstRowFirstColumn="0" w:firstRowLastColumn="0" w:lastRowFirstColumn="0" w:lastRowLastColumn="0"/>
-            <w:tcW w:w="6491" w:type="dxa"/>
+            <w:tcW w:w="6925" w:type="dxa"/>
             <w:tcBorders>
               <w:top w:val="single" w:sz="4" w:space="0" w:color="FFFF00"/>
             </w:tcBorders>
@@ -1906,31 +2020,13 @@
                 <w:rFonts w:ascii="Consolas" w:eastAsiaTheme="minorEastAsia" w:hAnsi="Consolas"/>
                 <w:color w:val="1F2328"/>
               </w:rPr>
-              <w:t xml:space="preserve">git branch </w:t>
-            </w:r>
-            <w:proofErr w:type="spellStart"/>
-            <w:r>
-              <w:rPr>
-                <w:rStyle w:val="HTMLCode"/>
-                <w:rFonts w:ascii="Consolas" w:eastAsiaTheme="minorEastAsia" w:hAnsi="Consolas"/>
-                <w:color w:val="1F2328"/>
-              </w:rPr>
-              <w:t>ahmed</w:t>
-            </w:r>
-            <w:proofErr w:type="spellEnd"/>
-            <w:r>
-              <w:rPr>
-                <w:rStyle w:val="HTMLCode"/>
-                <w:rFonts w:ascii="Consolas" w:eastAsiaTheme="minorEastAsia" w:hAnsi="Consolas"/>
-                <w:color w:val="1F2328"/>
-              </w:rPr>
-              <w:t xml:space="preserve"> [branch name]</w:t>
-            </w:r>
-          </w:p>
-        </w:tc>
-        <w:tc>
-          <w:tcPr>
-            <w:tcW w:w="7896" w:type="dxa"/>
+              <w:t>git branch ahmed [branch name]</w:t>
+            </w:r>
+          </w:p>
+        </w:tc>
+        <w:tc>
+          <w:tcPr>
+            <w:tcW w:w="7462" w:type="dxa"/>
             <w:tcBorders>
               <w:top w:val="single" w:sz="4" w:space="0" w:color="FFFF00"/>
             </w:tcBorders>
@@ -1966,6 +2062,16 @@
                 <w:szCs w:val="18"/>
               </w:rPr>
             </w:pPr>
+            <w:r>
+              <w:rPr>
+                <w:rFonts w:asciiTheme="majorBidi" w:hAnsiTheme="majorBidi" w:cstheme="majorBidi"/>
+                <w:color w:val="0C0D0E"/>
+                <w:kern w:val="0"/>
+                <w:sz w:val="18"/>
+                <w:szCs w:val="18"/>
+              </w:rPr>
+              <w:t>Create a new branch</w:t>
+            </w:r>
           </w:p>
         </w:tc>
       </w:tr>
@@ -1977,7 +2083,7 @@
         <w:tc>
           <w:tcPr>
             <w:cnfStyle w:val="001000000000" w:firstRow="0" w:lastRow="0" w:firstColumn="1" w:lastColumn="0" w:oddVBand="0" w:evenVBand="0" w:oddHBand="0" w:evenHBand="0" w:firstRowFirstColumn="0" w:firstRowLastColumn="0" w:lastRowFirstColumn="0" w:lastRowLastColumn="0"/>
-            <w:tcW w:w="6491" w:type="dxa"/>
+            <w:tcW w:w="6925" w:type="dxa"/>
             <w:vAlign w:val="center"/>
           </w:tcPr>
           <w:p>
@@ -1993,31 +2099,47 @@
                 <w:rFonts w:ascii="Consolas" w:eastAsiaTheme="minorEastAsia" w:hAnsi="Consolas"/>
                 <w:color w:val="1F2328"/>
               </w:rPr>
-              <w:t xml:space="preserve">git switch </w:t>
-            </w:r>
-            <w:proofErr w:type="spellStart"/>
+              <w:t xml:space="preserve">git </w:t>
+            </w:r>
             <w:r>
               <w:rPr>
                 <w:rStyle w:val="HTMLCode"/>
                 <w:rFonts w:ascii="Consolas" w:eastAsiaTheme="minorEastAsia" w:hAnsi="Consolas"/>
                 <w:color w:val="1F2328"/>
               </w:rPr>
-              <w:t>ahmed</w:t>
-            </w:r>
-            <w:proofErr w:type="spellEnd"/>
+              <w:t>checkout</w:t>
+            </w:r>
             <w:r>
               <w:rPr>
                 <w:rStyle w:val="HTMLCode"/>
                 <w:rFonts w:ascii="Consolas" w:eastAsiaTheme="minorEastAsia" w:hAnsi="Consolas"/>
                 <w:color w:val="1F2328"/>
               </w:rPr>
+              <w:t xml:space="preserve"> </w:t>
+            </w:r>
+            <w:proofErr w:type="spellStart"/>
+            <w:r>
+              <w:rPr>
+                <w:rStyle w:val="HTMLCode"/>
+                <w:rFonts w:ascii="Consolas" w:eastAsiaTheme="minorEastAsia" w:hAnsi="Consolas"/>
+                <w:color w:val="1F2328"/>
+              </w:rPr>
+              <w:t>ahmed</w:t>
+            </w:r>
+            <w:proofErr w:type="spellEnd"/>
+            <w:r>
+              <w:rPr>
+                <w:rStyle w:val="HTMLCode"/>
+                <w:rFonts w:ascii="Consolas" w:eastAsiaTheme="minorEastAsia" w:hAnsi="Consolas"/>
+                <w:color w:val="1F2328"/>
+              </w:rPr>
               <w:t xml:space="preserve"> [branch name]</w:t>
             </w:r>
           </w:p>
         </w:tc>
         <w:tc>
           <w:tcPr>
-            <w:tcW w:w="7896" w:type="dxa"/>
+            <w:tcW w:w="7462" w:type="dxa"/>
             <w:vAlign w:val="center"/>
           </w:tcPr>
           <w:p>
@@ -2029,6 +2151,14 @@
                 <w:szCs w:val="18"/>
               </w:rPr>
             </w:pPr>
+            <w:r>
+              <w:rPr>
+                <w:rFonts w:asciiTheme="majorBidi" w:hAnsiTheme="majorBidi" w:cstheme="majorBidi"/>
+                <w:sz w:val="18"/>
+                <w:szCs w:val="18"/>
+              </w:rPr>
+              <w:t xml:space="preserve">Switch to a specific branch </w:t>
+            </w:r>
           </w:p>
         </w:tc>
       </w:tr>
@@ -2040,7 +2170,7 @@
         <w:tc>
           <w:tcPr>
             <w:cnfStyle w:val="001000000000" w:firstRow="0" w:lastRow="0" w:firstColumn="1" w:lastColumn="0" w:oddVBand="0" w:evenVBand="0" w:oddHBand="0" w:evenHBand="0" w:firstRowFirstColumn="0" w:firstRowLastColumn="0" w:lastRowFirstColumn="0" w:lastRowLastColumn="0"/>
-            <w:tcW w:w="6491" w:type="dxa"/>
+            <w:tcW w:w="6925" w:type="dxa"/>
             <w:vAlign w:val="center"/>
           </w:tcPr>
           <w:p>
@@ -2055,47 +2185,39 @@
               <w:rPr>
                 <w:rFonts w:asciiTheme="majorBidi" w:hAnsiTheme="majorBidi" w:cstheme="majorBidi"/>
               </w:rPr>
-              <w:t xml:space="preserve">git push </w:t>
-            </w:r>
-          </w:p>
-          <w:p>
-            <w:pPr>
-              <w:tabs>
-                <w:tab w:val="left" w:pos="916"/>
-                <w:tab w:val="left" w:pos="1832"/>
-                <w:tab w:val="left" w:pos="2748"/>
-                <w:tab w:val="left" w:pos="3664"/>
-                <w:tab w:val="left" w:pos="4580"/>
-                <w:tab w:val="left" w:pos="5496"/>
-                <w:tab w:val="left" w:pos="6412"/>
-                <w:tab w:val="left" w:pos="7328"/>
-                <w:tab w:val="left" w:pos="8244"/>
-                <w:tab w:val="left" w:pos="9160"/>
-                <w:tab w:val="left" w:pos="10076"/>
-                <w:tab w:val="left" w:pos="10992"/>
-                <w:tab w:val="left" w:pos="11908"/>
-                <w:tab w:val="left" w:pos="12824"/>
-                <w:tab w:val="left" w:pos="13740"/>
-                <w:tab w:val="left" w:pos="14656"/>
-              </w:tabs>
-              <w:textAlignment w:val="baseline"/>
-              <w:rPr>
-                <w:rFonts w:asciiTheme="majorBidi" w:hAnsiTheme="majorBidi" w:cstheme="majorBidi"/>
-                <w:b w:val="0"/>
-                <w:bCs w:val="0"/>
-              </w:rPr>
-            </w:pPr>
-            <w:r>
-              <w:rPr>
-                <w:rFonts w:asciiTheme="majorBidi" w:hAnsiTheme="majorBidi" w:cstheme="majorBidi"/>
-              </w:rPr>
-              <w:t>origin [remote name] master [branch name]</w:t>
-            </w:r>
-          </w:p>
-        </w:tc>
-        <w:tc>
-          <w:tcPr>
-            <w:tcW w:w="7896" w:type="dxa"/>
+              <w:t xml:space="preserve">git </w:t>
+            </w:r>
+            <w:proofErr w:type="gramStart"/>
+            <w:r>
+              <w:rPr>
+                <w:rFonts w:asciiTheme="majorBidi" w:hAnsiTheme="majorBidi" w:cstheme="majorBidi"/>
+              </w:rPr>
+              <w:t xml:space="preserve">push </w:t>
+            </w:r>
+            <w:r>
+              <w:rPr>
+                <w:rFonts w:asciiTheme="majorBidi" w:hAnsiTheme="majorBidi" w:cstheme="majorBidi"/>
+              </w:rPr>
+              <w:t xml:space="preserve"> </w:t>
+            </w:r>
+            <w:r>
+              <w:rPr>
+                <w:rFonts w:asciiTheme="majorBidi" w:hAnsiTheme="majorBidi" w:cstheme="majorBidi"/>
+              </w:rPr>
+              <w:t>origin</w:t>
+            </w:r>
+            <w:proofErr w:type="gramEnd"/>
+            <w:r>
+              <w:rPr>
+                <w:rFonts w:asciiTheme="majorBidi" w:hAnsiTheme="majorBidi" w:cstheme="majorBidi"/>
+              </w:rPr>
+              <w:t xml:space="preserve"> [remote name] master [branch name]</w:t>
+            </w:r>
+          </w:p>
+        </w:tc>
+        <w:tc>
+          <w:tcPr>
+            <w:tcW w:w="7462" w:type="dxa"/>
             <w:vAlign w:val="center"/>
           </w:tcPr>
           <w:p>
@@ -2107,6 +2229,14 @@
                 <w:szCs w:val="18"/>
               </w:rPr>
             </w:pPr>
+            <w:r>
+              <w:rPr>
+                <w:rFonts w:asciiTheme="majorBidi" w:hAnsiTheme="majorBidi" w:cstheme="majorBidi"/>
+                <w:sz w:val="18"/>
+                <w:szCs w:val="18"/>
+              </w:rPr>
+              <w:t>Push this branch to the remote</w:t>
+            </w:r>
           </w:p>
         </w:tc>
       </w:tr>
@@ -2912,8 +3042,22 @@
                 <w:sz w:val="20"/>
                 <w:szCs w:val="20"/>
               </w:rPr>
-              <w:t>git config user.email</w:t>
-            </w:r>
+              <w:t xml:space="preserve">git config </w:t>
+            </w:r>
+            <w:proofErr w:type="gramStart"/>
+            <w:r>
+              <w:rPr>
+                <w:rFonts w:asciiTheme="majorBidi" w:hAnsiTheme="majorBidi" w:cstheme="majorBidi"/>
+                <w:b w:val="0"/>
+                <w:bCs w:val="0"/>
+                <w:color w:val="0C0D0E"/>
+                <w:kern w:val="0"/>
+                <w:sz w:val="20"/>
+                <w:szCs w:val="20"/>
+              </w:rPr>
+              <w:t>user.email</w:t>
+            </w:r>
+            <w:proofErr w:type="gramEnd"/>
           </w:p>
           <w:p>
             <w:pPr>
@@ -3442,8 +3586,22 @@
                 <w:sz w:val="20"/>
                 <w:szCs w:val="20"/>
               </w:rPr>
-              <w:t>git config user.email</w:t>
-            </w:r>
+              <w:t xml:space="preserve">git config </w:t>
+            </w:r>
+            <w:proofErr w:type="gramStart"/>
+            <w:r>
+              <w:rPr>
+                <w:rFonts w:asciiTheme="majorBidi" w:hAnsiTheme="majorBidi" w:cstheme="majorBidi"/>
+                <w:b w:val="0"/>
+                <w:bCs w:val="0"/>
+                <w:color w:val="0C0D0E"/>
+                <w:kern w:val="0"/>
+                <w:sz w:val="20"/>
+                <w:szCs w:val="20"/>
+              </w:rPr>
+              <w:t>user.email</w:t>
+            </w:r>
+            <w:proofErr w:type="gramEnd"/>
           </w:p>
         </w:tc>
         <w:tc>
@@ -3617,8 +3775,22 @@
                 <w:sz w:val="20"/>
                 <w:szCs w:val="20"/>
               </w:rPr>
-              <w:t>git config user.email</w:t>
-            </w:r>
+              <w:t xml:space="preserve">git config </w:t>
+            </w:r>
+            <w:proofErr w:type="gramStart"/>
+            <w:r>
+              <w:rPr>
+                <w:rFonts w:asciiTheme="majorBidi" w:hAnsiTheme="majorBidi" w:cstheme="majorBidi"/>
+                <w:b w:val="0"/>
+                <w:bCs w:val="0"/>
+                <w:color w:val="0C0D0E"/>
+                <w:kern w:val="0"/>
+                <w:sz w:val="20"/>
+                <w:szCs w:val="20"/>
+              </w:rPr>
+              <w:t>user.email</w:t>
+            </w:r>
+            <w:proofErr w:type="gramEnd"/>
           </w:p>
           <w:p>
             <w:pPr>
@@ -3739,6 +3911,319 @@
               </w:rPr>
               <w:t>To display all data in the config we have set before</w:t>
             </w:r>
+          </w:p>
+        </w:tc>
+      </w:tr>
+    </w:tbl>
+    <w:p>
+      <w:pPr>
+        <w:tabs>
+          <w:tab w:val="left" w:pos="916"/>
+          <w:tab w:val="left" w:pos="1832"/>
+          <w:tab w:val="left" w:pos="2748"/>
+          <w:tab w:val="left" w:pos="3664"/>
+          <w:tab w:val="left" w:pos="4580"/>
+          <w:tab w:val="left" w:pos="5496"/>
+          <w:tab w:val="left" w:pos="6412"/>
+          <w:tab w:val="left" w:pos="7328"/>
+          <w:tab w:val="left" w:pos="8244"/>
+          <w:tab w:val="left" w:pos="9160"/>
+          <w:tab w:val="left" w:pos="10076"/>
+          <w:tab w:val="left" w:pos="10992"/>
+          <w:tab w:val="left" w:pos="11908"/>
+          <w:tab w:val="left" w:pos="12824"/>
+          <w:tab w:val="left" w:pos="13740"/>
+          <w:tab w:val="left" w:pos="14656"/>
+        </w:tabs>
+        <w:spacing w:after="0" w:line="240" w:lineRule="auto"/>
+        <w:textAlignment w:val="baseline"/>
+        <w:rPr>
+          <w:rFonts w:asciiTheme="majorBidi" w:hAnsiTheme="majorBidi" w:cstheme="majorBidi"/>
+          <w:b/>
+          <w:bCs/>
+          <w:color w:val="0C0D0E"/>
+          <w:kern w:val="0"/>
+          <w:sz w:val="20"/>
+          <w:szCs w:val="20"/>
+        </w:rPr>
+      </w:pPr>
+    </w:p>
+    <w:p>
+      <w:pPr>
+        <w:shd w:val="clear" w:color="auto" w:fill="002060"/>
+        <w:jc w:val="center"/>
+        <w:rPr>
+          <w:rFonts w:asciiTheme="majorBidi" w:hAnsiTheme="majorBidi" w:cstheme="majorBidi"/>
+          <w:b/>
+          <w:bCs/>
+          <w:color w:val="FFFFFF" w:themeColor="background1"/>
+          <w:sz w:val="38"/>
+          <w:szCs w:val="38"/>
+        </w:rPr>
+      </w:pPr>
+      <w:r>
+        <w:rPr>
+          <w:rFonts w:asciiTheme="majorBidi" w:hAnsiTheme="majorBidi" w:cstheme="majorBidi"/>
+          <w:b/>
+          <w:bCs/>
+          <w:color w:val="FFFFFF" w:themeColor="background1"/>
+          <w:sz w:val="38"/>
+          <w:szCs w:val="38"/>
+        </w:rPr>
+        <w:t>Logs</w:t>
+      </w:r>
+      <w:r>
+        <w:rPr>
+          <w:rFonts w:asciiTheme="majorBidi" w:hAnsiTheme="majorBidi" w:cstheme="majorBidi"/>
+          <w:b/>
+          <w:bCs/>
+          <w:color w:val="FFFFFF" w:themeColor="background1"/>
+          <w:sz w:val="38"/>
+          <w:szCs w:val="38"/>
+        </w:rPr>
+        <w:t>.</w:t>
+      </w:r>
+    </w:p>
+    <w:tbl>
+      <w:tblPr>
+        <w:tblStyle w:val="GridTable1Light-Accent1"/>
+        <w:tblW w:w="0" w:type="auto"/>
+        <w:jc w:val="center"/>
+        <w:tblLook w:val="04A0" w:firstRow="1" w:lastRow="0" w:firstColumn="1" w:lastColumn="0" w:noHBand="0" w:noVBand="1"/>
+      </w:tblPr>
+      <w:tblGrid>
+        <w:gridCol w:w="6925"/>
+        <w:gridCol w:w="7462"/>
+      </w:tblGrid>
+      <w:tr>
+        <w:trPr>
+          <w:cnfStyle w:val="100000000000" w:firstRow="1" w:lastRow="0" w:firstColumn="0" w:lastColumn="0" w:oddVBand="0" w:evenVBand="0" w:oddHBand="0" w:evenHBand="0" w:firstRowFirstColumn="0" w:firstRowLastColumn="0" w:lastRowFirstColumn="0" w:lastRowLastColumn="0"/>
+          <w:trHeight w:val="498"/>
+          <w:jc w:val="center"/>
+        </w:trPr>
+        <w:tc>
+          <w:tcPr>
+            <w:cnfStyle w:val="001000000000" w:firstRow="0" w:lastRow="0" w:firstColumn="1" w:lastColumn="0" w:oddVBand="0" w:evenVBand="0" w:oddHBand="0" w:evenHBand="0" w:firstRowFirstColumn="0" w:firstRowLastColumn="0" w:lastRowFirstColumn="0" w:lastRowLastColumn="0"/>
+            <w:tcW w:w="6925" w:type="dxa"/>
+            <w:tcBorders>
+              <w:bottom w:val="single" w:sz="4" w:space="0" w:color="FFFF00"/>
+            </w:tcBorders>
+            <w:shd w:val="clear" w:color="auto" w:fill="D9E2F3"/>
+            <w:vAlign w:val="center"/>
+          </w:tcPr>
+          <w:p>
+            <w:pPr>
+              <w:rPr>
+                <w:rFonts w:asciiTheme="majorBidi" w:hAnsiTheme="majorBidi" w:cstheme="majorBidi"/>
+              </w:rPr>
+            </w:pPr>
+            <w:r>
+              <w:rPr>
+                <w:rFonts w:asciiTheme="majorBidi" w:hAnsiTheme="majorBidi" w:cstheme="majorBidi"/>
+              </w:rPr>
+              <w:t>Command</w:t>
+            </w:r>
+          </w:p>
+        </w:tc>
+        <w:tc>
+          <w:tcPr>
+            <w:tcW w:w="7462" w:type="dxa"/>
+            <w:tcBorders>
+              <w:bottom w:val="single" w:sz="4" w:space="0" w:color="FFFF00"/>
+            </w:tcBorders>
+            <w:shd w:val="clear" w:color="auto" w:fill="D9E2F3"/>
+            <w:vAlign w:val="center"/>
+          </w:tcPr>
+          <w:p>
+            <w:pPr>
+              <w:cnfStyle w:val="100000000000" w:firstRow="1" w:lastRow="0" w:firstColumn="0" w:lastColumn="0" w:oddVBand="0" w:evenVBand="0" w:oddHBand="0" w:evenHBand="0" w:firstRowFirstColumn="0" w:firstRowLastColumn="0" w:lastRowFirstColumn="0" w:lastRowLastColumn="0"/>
+              <w:rPr>
+                <w:rFonts w:asciiTheme="majorBidi" w:hAnsiTheme="majorBidi" w:cstheme="majorBidi"/>
+              </w:rPr>
+            </w:pPr>
+            <w:r>
+              <w:rPr>
+                <w:rFonts w:asciiTheme="majorBidi" w:hAnsiTheme="majorBidi" w:cstheme="majorBidi"/>
+              </w:rPr>
+              <w:t>Description</w:t>
+            </w:r>
+          </w:p>
+        </w:tc>
+      </w:tr>
+      <w:tr>
+        <w:trPr>
+          <w:trHeight w:val="440"/>
+          <w:jc w:val="center"/>
+        </w:trPr>
+        <w:tc>
+          <w:tcPr>
+            <w:cnfStyle w:val="001000000000" w:firstRow="0" w:lastRow="0" w:firstColumn="1" w:lastColumn="0" w:oddVBand="0" w:evenVBand="0" w:oddHBand="0" w:evenHBand="0" w:firstRowFirstColumn="0" w:firstRowLastColumn="0" w:lastRowFirstColumn="0" w:lastRowLastColumn="0"/>
+            <w:tcW w:w="6925" w:type="dxa"/>
+            <w:tcBorders>
+              <w:top w:val="single" w:sz="4" w:space="0" w:color="FFFF00"/>
+            </w:tcBorders>
+            <w:vAlign w:val="center"/>
+          </w:tcPr>
+          <w:p>
+            <w:pPr>
+              <w:tabs>
+                <w:tab w:val="left" w:pos="916"/>
+                <w:tab w:val="left" w:pos="1832"/>
+                <w:tab w:val="left" w:pos="2748"/>
+                <w:tab w:val="left" w:pos="3664"/>
+                <w:tab w:val="left" w:pos="4580"/>
+                <w:tab w:val="left" w:pos="5496"/>
+                <w:tab w:val="left" w:pos="6412"/>
+                <w:tab w:val="left" w:pos="7328"/>
+                <w:tab w:val="left" w:pos="8244"/>
+                <w:tab w:val="left" w:pos="9160"/>
+                <w:tab w:val="left" w:pos="10076"/>
+                <w:tab w:val="left" w:pos="10992"/>
+                <w:tab w:val="left" w:pos="11908"/>
+                <w:tab w:val="left" w:pos="12824"/>
+                <w:tab w:val="left" w:pos="13740"/>
+                <w:tab w:val="left" w:pos="14656"/>
+              </w:tabs>
+              <w:textAlignment w:val="baseline"/>
+              <w:rPr>
+                <w:rFonts w:asciiTheme="majorBidi" w:hAnsiTheme="majorBidi" w:cstheme="majorBidi"/>
+                <w:color w:val="0C0D0E"/>
+                <w:kern w:val="0"/>
+                <w:sz w:val="20"/>
+                <w:szCs w:val="20"/>
+              </w:rPr>
+            </w:pPr>
+            <w:r>
+              <w:rPr>
+                <w:rFonts w:asciiTheme="majorBidi" w:hAnsiTheme="majorBidi" w:cstheme="majorBidi"/>
+                <w:color w:val="0C0D0E"/>
+                <w:kern w:val="0"/>
+                <w:sz w:val="20"/>
+                <w:szCs w:val="20"/>
+              </w:rPr>
+              <w:t>Git log --all --graph</w:t>
+            </w:r>
+          </w:p>
+        </w:tc>
+        <w:tc>
+          <w:tcPr>
+            <w:tcW w:w="7462" w:type="dxa"/>
+            <w:tcBorders>
+              <w:top w:val="single" w:sz="4" w:space="0" w:color="FFFF00"/>
+            </w:tcBorders>
+            <w:vAlign w:val="center"/>
+          </w:tcPr>
+          <w:p>
+            <w:pPr>
+              <w:tabs>
+                <w:tab w:val="left" w:pos="916"/>
+                <w:tab w:val="left" w:pos="1832"/>
+                <w:tab w:val="left" w:pos="2748"/>
+                <w:tab w:val="left" w:pos="3664"/>
+                <w:tab w:val="left" w:pos="4580"/>
+                <w:tab w:val="left" w:pos="5496"/>
+                <w:tab w:val="left" w:pos="6412"/>
+                <w:tab w:val="left" w:pos="7328"/>
+                <w:tab w:val="left" w:pos="8244"/>
+                <w:tab w:val="left" w:pos="9160"/>
+                <w:tab w:val="left" w:pos="10076"/>
+                <w:tab w:val="left" w:pos="10992"/>
+                <w:tab w:val="left" w:pos="11908"/>
+                <w:tab w:val="left" w:pos="12824"/>
+                <w:tab w:val="left" w:pos="13740"/>
+                <w:tab w:val="left" w:pos="14656"/>
+              </w:tabs>
+              <w:textAlignment w:val="baseline"/>
+              <w:cnfStyle w:val="000000000000" w:firstRow="0" w:lastRow="0" w:firstColumn="0" w:lastColumn="0" w:oddVBand="0" w:evenVBand="0" w:oddHBand="0" w:evenHBand="0" w:firstRowFirstColumn="0" w:firstRowLastColumn="0" w:lastRowFirstColumn="0" w:lastRowLastColumn="0"/>
+              <w:rPr>
+                <w:rFonts w:asciiTheme="majorBidi" w:hAnsiTheme="majorBidi" w:cstheme="majorBidi"/>
+                <w:color w:val="0C0D0E"/>
+                <w:kern w:val="0"/>
+                <w:sz w:val="18"/>
+                <w:szCs w:val="18"/>
+              </w:rPr>
+            </w:pPr>
+          </w:p>
+        </w:tc>
+      </w:tr>
+      <w:tr>
+        <w:trPr>
+          <w:trHeight w:val="360"/>
+          <w:jc w:val="center"/>
+        </w:trPr>
+        <w:tc>
+          <w:tcPr>
+            <w:cnfStyle w:val="001000000000" w:firstRow="0" w:lastRow="0" w:firstColumn="1" w:lastColumn="0" w:oddVBand="0" w:evenVBand="0" w:oddHBand="0" w:evenHBand="0" w:firstRowFirstColumn="0" w:firstRowLastColumn="0" w:lastRowFirstColumn="0" w:lastRowLastColumn="0"/>
+            <w:tcW w:w="6925" w:type="dxa"/>
+            <w:vAlign w:val="center"/>
+          </w:tcPr>
+          <w:p>
+            <w:pPr>
+              <w:tabs>
+                <w:tab w:val="left" w:pos="916"/>
+                <w:tab w:val="left" w:pos="1832"/>
+                <w:tab w:val="left" w:pos="2748"/>
+                <w:tab w:val="left" w:pos="3664"/>
+                <w:tab w:val="left" w:pos="4580"/>
+                <w:tab w:val="left" w:pos="5496"/>
+                <w:tab w:val="left" w:pos="6412"/>
+                <w:tab w:val="left" w:pos="7328"/>
+                <w:tab w:val="left" w:pos="8244"/>
+                <w:tab w:val="left" w:pos="9160"/>
+                <w:tab w:val="left" w:pos="10076"/>
+                <w:tab w:val="left" w:pos="10992"/>
+                <w:tab w:val="left" w:pos="11908"/>
+                <w:tab w:val="left" w:pos="12824"/>
+                <w:tab w:val="left" w:pos="13740"/>
+                <w:tab w:val="left" w:pos="14656"/>
+              </w:tabs>
+              <w:textAlignment w:val="baseline"/>
+              <w:rPr>
+                <w:rFonts w:asciiTheme="majorBidi" w:hAnsiTheme="majorBidi" w:cstheme="majorBidi"/>
+                <w:color w:val="0C0D0E"/>
+                <w:kern w:val="0"/>
+                <w:sz w:val="20"/>
+                <w:szCs w:val="20"/>
+              </w:rPr>
+            </w:pPr>
+            <w:r>
+              <w:rPr>
+                <w:rFonts w:asciiTheme="majorBidi" w:hAnsiTheme="majorBidi" w:cstheme="majorBidi"/>
+                <w:color w:val="0C0D0E"/>
+                <w:kern w:val="0"/>
+                <w:sz w:val="20"/>
+                <w:szCs w:val="20"/>
+              </w:rPr>
+              <w:t>git log --all --</w:t>
+            </w:r>
+            <w:proofErr w:type="spellStart"/>
+            <w:r>
+              <w:rPr>
+                <w:rFonts w:asciiTheme="majorBidi" w:hAnsiTheme="majorBidi" w:cstheme="majorBidi"/>
+                <w:color w:val="0C0D0E"/>
+                <w:kern w:val="0"/>
+                <w:sz w:val="20"/>
+                <w:szCs w:val="20"/>
+              </w:rPr>
+              <w:t>oneline</w:t>
+            </w:r>
+            <w:proofErr w:type="spellEnd"/>
+          </w:p>
+        </w:tc>
+        <w:tc>
+          <w:tcPr>
+            <w:tcW w:w="7462" w:type="dxa"/>
+            <w:vAlign w:val="center"/>
+          </w:tcPr>
+          <w:p>
+            <w:pPr>
+              <w:cnfStyle w:val="000000000000" w:firstRow="0" w:lastRow="0" w:firstColumn="0" w:lastColumn="0" w:oddVBand="0" w:evenVBand="0" w:oddHBand="0" w:evenHBand="0" w:firstRowFirstColumn="0" w:firstRowLastColumn="0" w:lastRowFirstColumn="0" w:lastRowLastColumn="0"/>
+              <w:rPr>
+                <w:rFonts w:asciiTheme="majorBidi" w:hAnsiTheme="majorBidi" w:cstheme="majorBidi"/>
+                <w:sz w:val="18"/>
+                <w:szCs w:val="18"/>
+              </w:rPr>
+            </w:pPr>
           </w:p>
         </w:tc>
       </w:tr>
@@ -3913,30 +4398,6 @@
           <w:szCs w:val="20"/>
         </w:rPr>
       </w:pPr>
-      <w:r>
-        <w:rPr>
-          <w:rFonts w:asciiTheme="majorBidi" w:hAnsiTheme="majorBidi" w:cstheme="majorBidi"/>
-          <w:b/>
-          <w:bCs/>
-          <w:color w:val="0C0D0E"/>
-          <w:kern w:val="0"/>
-          <w:sz w:val="20"/>
-          <w:szCs w:val="20"/>
-        </w:rPr>
-        <w:t xml:space="preserve"> </w:t>
-      </w:r>
-      <w:r>
-        <w:rPr>
-          <w:rFonts w:asciiTheme="majorBidi" w:hAnsiTheme="majorBidi" w:cstheme="majorBidi"/>
-          <w:b/>
-          <w:bCs/>
-          <w:color w:val="0C0D0E"/>
-          <w:kern w:val="0"/>
-          <w:sz w:val="20"/>
-          <w:szCs w:val="20"/>
-        </w:rPr>
-        <w:t>Git log --all --graph</w:t>
-      </w:r>
     </w:p>
     <w:p>
       <w:pPr>
@@ -4030,86 +4491,28 @@
           <w:szCs w:val="20"/>
         </w:rPr>
       </w:pPr>
-      <w:r>
-        <w:rPr>
-          <w:rFonts w:asciiTheme="majorBidi" w:hAnsiTheme="majorBidi" w:cstheme="majorBidi"/>
-          <w:color w:val="0C0D0E"/>
-          <w:kern w:val="0"/>
-          <w:sz w:val="20"/>
-          <w:szCs w:val="20"/>
-        </w:rPr>
-        <w:t>git log --all --oneline</w:t>
-      </w:r>
     </w:p>
     <w:p>
       <w:pPr>
-        <w:tabs>
-          <w:tab w:val="left" w:pos="916"/>
-          <w:tab w:val="left" w:pos="1832"/>
-          <w:tab w:val="left" w:pos="2748"/>
-          <w:tab w:val="left" w:pos="3664"/>
-          <w:tab w:val="left" w:pos="4580"/>
-          <w:tab w:val="left" w:pos="5496"/>
-          <w:tab w:val="left" w:pos="6412"/>
-          <w:tab w:val="left" w:pos="7328"/>
-          <w:tab w:val="left" w:pos="8244"/>
-          <w:tab w:val="left" w:pos="9160"/>
-          <w:tab w:val="left" w:pos="10076"/>
-          <w:tab w:val="left" w:pos="10992"/>
-          <w:tab w:val="left" w:pos="11908"/>
-          <w:tab w:val="left" w:pos="12824"/>
-          <w:tab w:val="left" w:pos="13740"/>
-          <w:tab w:val="left" w:pos="14656"/>
-        </w:tabs>
-        <w:spacing w:after="0" w:line="240" w:lineRule="auto"/>
-        <w:textAlignment w:val="baseline"/>
-        <w:rPr>
-          <w:rFonts w:asciiTheme="majorBidi" w:hAnsiTheme="majorBidi" w:cstheme="majorBidi"/>
-          <w:color w:val="0C0D0E"/>
-          <w:kern w:val="0"/>
-          <w:sz w:val="20"/>
-          <w:szCs w:val="20"/>
+        <w:jc w:val="center"/>
+        <w:rPr>
+          <w:rFonts w:asciiTheme="majorBidi" w:hAnsiTheme="majorBidi" w:cstheme="majorBidi"/>
+          <w:sz w:val="32"/>
+          <w:szCs w:val="32"/>
         </w:rPr>
       </w:pPr>
     </w:p>
     <w:p>
       <w:pPr>
-        <w:tabs>
-          <w:tab w:val="left" w:pos="916"/>
-          <w:tab w:val="left" w:pos="1832"/>
-          <w:tab w:val="left" w:pos="2748"/>
-          <w:tab w:val="left" w:pos="3664"/>
-          <w:tab w:val="left" w:pos="4580"/>
-          <w:tab w:val="left" w:pos="5496"/>
-          <w:tab w:val="left" w:pos="6412"/>
-          <w:tab w:val="left" w:pos="7328"/>
-          <w:tab w:val="left" w:pos="8244"/>
-          <w:tab w:val="left" w:pos="9160"/>
-          <w:tab w:val="left" w:pos="10076"/>
-          <w:tab w:val="left" w:pos="10992"/>
-          <w:tab w:val="left" w:pos="11908"/>
-          <w:tab w:val="left" w:pos="12824"/>
-          <w:tab w:val="left" w:pos="13740"/>
-          <w:tab w:val="left" w:pos="14656"/>
-        </w:tabs>
-        <w:spacing w:after="0" w:line="240" w:lineRule="auto"/>
-        <w:textAlignment w:val="baseline"/>
-        <w:rPr>
-          <w:rFonts w:asciiTheme="majorBidi" w:hAnsiTheme="majorBidi" w:cstheme="majorBidi"/>
-          <w:color w:val="0C0D0E"/>
-          <w:kern w:val="0"/>
-          <w:sz w:val="20"/>
-          <w:szCs w:val="20"/>
+        <w:rPr>
+          <w:rFonts w:asciiTheme="majorBidi" w:hAnsiTheme="majorBidi" w:cstheme="majorBidi"/>
         </w:rPr>
       </w:pPr>
     </w:p>
     <w:p>
       <w:pPr>
-        <w:jc w:val="center"/>
-        <w:rPr>
-          <w:rFonts w:asciiTheme="majorBidi" w:hAnsiTheme="majorBidi" w:cstheme="majorBidi"/>
-          <w:sz w:val="32"/>
-          <w:szCs w:val="32"/>
+        <w:rPr>
+          <w:rFonts w:asciiTheme="majorBidi" w:hAnsiTheme="majorBidi" w:cstheme="majorBidi"/>
         </w:rPr>
       </w:pPr>
     </w:p>
@@ -4179,76 +4582,6 @@
     <w:p>
       <w:pPr>
         <w:rPr>
-          <w:rFonts w:asciiTheme="majorBidi" w:hAnsiTheme="majorBidi" w:cstheme="majorBidi"/>
-        </w:rPr>
-      </w:pPr>
-    </w:p>
-    <w:p>
-      <w:pPr>
-        <w:rPr>
-          <w:rFonts w:asciiTheme="majorBidi" w:hAnsiTheme="majorBidi" w:cstheme="majorBidi"/>
-        </w:rPr>
-      </w:pPr>
-    </w:p>
-    <w:p>
-      <w:pPr>
-        <w:rPr>
-          <w:rFonts w:asciiTheme="majorBidi" w:hAnsiTheme="majorBidi" w:cstheme="majorBidi"/>
-        </w:rPr>
-      </w:pPr>
-    </w:p>
-    <w:p>
-      <w:pPr>
-        <w:rPr>
-          <w:rFonts w:asciiTheme="majorBidi" w:hAnsiTheme="majorBidi" w:cstheme="majorBidi"/>
-        </w:rPr>
-      </w:pPr>
-    </w:p>
-    <w:p>
-      <w:pPr>
-        <w:rPr>
-          <w:rFonts w:asciiTheme="majorBidi" w:hAnsiTheme="majorBidi" w:cstheme="majorBidi"/>
-        </w:rPr>
-      </w:pPr>
-    </w:p>
-    <w:p>
-      <w:pPr>
-        <w:rPr>
-          <w:rFonts w:asciiTheme="majorBidi" w:hAnsiTheme="majorBidi" w:cstheme="majorBidi"/>
-        </w:rPr>
-      </w:pPr>
-    </w:p>
-    <w:p>
-      <w:pPr>
-        <w:rPr>
-          <w:rFonts w:asciiTheme="majorBidi" w:hAnsiTheme="majorBidi" w:cstheme="majorBidi"/>
-        </w:rPr>
-      </w:pPr>
-    </w:p>
-    <w:p>
-      <w:pPr>
-        <w:rPr>
-          <w:rFonts w:asciiTheme="majorBidi" w:hAnsiTheme="majorBidi" w:cstheme="majorBidi"/>
-        </w:rPr>
-      </w:pPr>
-    </w:p>
-    <w:p>
-      <w:pPr>
-        <w:rPr>
-          <w:rFonts w:asciiTheme="majorBidi" w:hAnsiTheme="majorBidi" w:cstheme="majorBidi"/>
-        </w:rPr>
-      </w:pPr>
-    </w:p>
-    <w:p>
-      <w:pPr>
-        <w:rPr>
-          <w:rFonts w:asciiTheme="majorBidi" w:hAnsiTheme="majorBidi" w:cstheme="majorBidi"/>
-        </w:rPr>
-      </w:pPr>
-    </w:p>
-    <w:p>
-      <w:pPr>
-        <w:rPr>
           <w:noProof/>
         </w:rPr>
       </w:pPr>
@@ -4256,6 +4589,7 @@
         <w:rPr>
           <w:noProof/>
         </w:rPr>
+        <w:lastRenderedPageBreak/>
         <w:drawing>
           <wp:inline distT="0" distB="0" distL="0" distR="0" wp14:anchorId="16BA018B" wp14:editId="1CBAF596">
             <wp:extent cx="5693434" cy="1579245"/>
@@ -4475,7 +4809,6 @@
         <w:rPr>
           <w:noProof/>
         </w:rPr>
-        <w:lastRenderedPageBreak/>
         <w:drawing>
           <wp:inline distT="0" distB="0" distL="0" distR="0" wp14:anchorId="75B55CC6" wp14:editId="49B51DAD">
             <wp:extent cx="3743864" cy="1484277"/>
@@ -4525,6 +4858,223 @@
           </wp:inline>
         </w:drawing>
       </w:r>
+    </w:p>
+    <w:p>
+      <w:pPr>
+        <w:rPr>
+          <w:rFonts w:asciiTheme="majorBidi" w:hAnsiTheme="majorBidi" w:cstheme="majorBidi"/>
+          <w:sz w:val="60"/>
+          <w:szCs w:val="60"/>
+        </w:rPr>
+      </w:pPr>
+      <w:r>
+        <w:rPr>
+          <w:rFonts w:asciiTheme="majorBidi" w:hAnsiTheme="majorBidi" w:cstheme="majorBidi"/>
+          <w:sz w:val="60"/>
+          <w:szCs w:val="60"/>
+        </w:rPr>
+        <w:lastRenderedPageBreak/>
+        <w:t>References</w:t>
+      </w:r>
+      <w:r>
+        <w:rPr>
+          <w:rFonts w:asciiTheme="majorBidi" w:hAnsiTheme="majorBidi" w:cstheme="majorBidi"/>
+          <w:sz w:val="60"/>
+          <w:szCs w:val="60"/>
+        </w:rPr>
+        <w:t>:</w:t>
+      </w:r>
+      <w:r>
+        <w:rPr>
+          <w:rFonts w:asciiTheme="majorBidi" w:hAnsiTheme="majorBidi" w:cstheme="majorBidi"/>
+          <w:sz w:val="60"/>
+          <w:szCs w:val="60"/>
+        </w:rPr>
+        <w:t xml:space="preserve"> </w:t>
+      </w:r>
+    </w:p>
+    <w:p>
+      <w:pPr>
+        <w:rPr>
+          <w:rFonts w:asciiTheme="majorBidi" w:hAnsiTheme="majorBidi" w:cstheme="majorBidi"/>
+        </w:rPr>
+      </w:pPr>
+      <w:hyperlink r:id="rId17" w:history="1">
+        <w:r>
+          <w:rPr>
+            <w:rStyle w:val="Hyperlink"/>
+            <w:rFonts w:asciiTheme="majorBidi" w:hAnsiTheme="majorBidi" w:cstheme="majorBidi"/>
+          </w:rPr>
+          <w:t>https://www.youtube.com/watch?v=Q1kHG842HoI</w:t>
+        </w:r>
+      </w:hyperlink>
+    </w:p>
+    <w:p>
+      <w:pPr>
+        <w:rPr>
+          <w:rFonts w:asciiTheme="majorBidi" w:hAnsiTheme="majorBidi" w:cstheme="majorBidi"/>
+        </w:rPr>
+      </w:pPr>
+      <w:hyperlink r:id="rId18" w:history="1">
+        <w:r>
+          <w:rPr>
+            <w:rStyle w:val="Hyperlink"/>
+            <w:rFonts w:asciiTheme="majorBidi" w:hAnsiTheme="majorBidi" w:cstheme="majorBidi"/>
+          </w:rPr>
+          <w:t>https://www.youtube.com/watch?v=Lj_jAFwofLs</w:t>
+        </w:r>
+      </w:hyperlink>
+    </w:p>
+    <w:p>
+      <w:pPr>
+        <w:rPr>
+          <w:rFonts w:asciiTheme="majorBidi" w:hAnsiTheme="majorBidi" w:cstheme="majorBidi"/>
+        </w:rPr>
+      </w:pPr>
+      <w:hyperlink r:id="rId19" w:history="1">
+        <w:r>
+          <w:rPr>
+            <w:rStyle w:val="Hyperlink"/>
+            <w:rFonts w:asciiTheme="majorBidi" w:hAnsiTheme="majorBidi" w:cstheme="majorBidi"/>
+          </w:rPr>
+          <w:t>https://www.youtube.com/watch?v=w3jiY-UKW6I</w:t>
+        </w:r>
+      </w:hyperlink>
+    </w:p>
+    <w:p>
+      <w:pPr>
+        <w:rPr>
+          <w:rFonts w:asciiTheme="majorBidi" w:hAnsiTheme="majorBidi" w:cstheme="majorBidi"/>
+        </w:rPr>
+      </w:pPr>
+      <w:hyperlink r:id="rId20" w:history="1">
+        <w:r>
+          <w:rPr>
+            <w:rStyle w:val="Hyperlink"/>
+            <w:rFonts w:asciiTheme="majorBidi" w:hAnsiTheme="majorBidi" w:cstheme="majorBidi"/>
+          </w:rPr>
+          <w:t>https://www.youtube.com/watch?v=Q6G-J54vgKc</w:t>
+        </w:r>
+      </w:hyperlink>
+    </w:p>
+    <w:p>
+      <w:pPr>
+        <w:rPr>
+          <w:rFonts w:asciiTheme="majorBidi" w:hAnsiTheme="majorBidi" w:cstheme="majorBidi"/>
+        </w:rPr>
+      </w:pPr>
+      <w:hyperlink r:id="rId21" w:history="1">
+        <w:r>
+          <w:rPr>
+            <w:rStyle w:val="Hyperlink"/>
+            <w:rFonts w:asciiTheme="majorBidi" w:hAnsiTheme="majorBidi" w:cstheme="majorBidi"/>
+          </w:rPr>
+          <w:t>https://www.youtube.com/watch?v=ACOiGZoqC8w&amp;list=PLDoPjvoNmBAw4eOj58MZPakHjaO3frVMF</w:t>
+        </w:r>
+      </w:hyperlink>
+    </w:p>
+    <w:p>
+      <w:pPr>
+        <w:rPr>
+          <w:rFonts w:asciiTheme="majorBidi" w:hAnsiTheme="majorBidi" w:cstheme="majorBidi"/>
+        </w:rPr>
+      </w:pPr>
+      <w:hyperlink r:id="rId22" w:history="1">
+        <w:r>
+          <w:rPr>
+            <w:rStyle w:val="Hyperlink"/>
+            <w:rFonts w:asciiTheme="majorBidi" w:hAnsiTheme="majorBidi" w:cstheme="majorBidi"/>
+          </w:rPr>
+          <w:t>https://www.youtube.com/watch?v=fDkR0TDR9dI&amp;t=3014s</w:t>
+        </w:r>
+      </w:hyperlink>
+    </w:p>
+    <w:p>
+      <w:pPr>
+        <w:rPr>
+          <w:rFonts w:asciiTheme="majorBidi" w:hAnsiTheme="majorBidi" w:cstheme="majorBidi"/>
+        </w:rPr>
+      </w:pPr>
+      <w:hyperlink r:id="rId23" w:history="1">
+        <w:r>
+          <w:rPr>
+            <w:rStyle w:val="Hyperlink"/>
+            <w:rFonts w:asciiTheme="majorBidi" w:hAnsiTheme="majorBidi" w:cstheme="majorBidi"/>
+          </w:rPr>
+          <w:t>https://www.youtube.com/watch?v=Z6C35WqawGs&amp;list=PLYyqC4bNbCIeCHLTRtwdLpQvle_zIavZ-</w:t>
+        </w:r>
+      </w:hyperlink>
+    </w:p>
+    <w:p>
+      <w:pPr>
+        <w:rPr>
+          <w:rFonts w:asciiTheme="majorBidi" w:hAnsiTheme="majorBidi" w:cstheme="majorBidi"/>
+        </w:rPr>
+      </w:pPr>
+      <w:hyperlink r:id="rId24" w:history="1">
+        <w:r>
+          <w:rPr>
+            <w:rStyle w:val="Hyperlink"/>
+            <w:rFonts w:asciiTheme="majorBidi" w:hAnsiTheme="majorBidi" w:cstheme="majorBidi"/>
+          </w:rPr>
+          <w:t>https://www.youtube.com/watch?v=7OTrHx56GfE&amp;t=809s</w:t>
+        </w:r>
+      </w:hyperlink>
+    </w:p>
+    <w:p>
+      <w:pPr>
+        <w:rPr>
+          <w:rFonts w:asciiTheme="majorBidi" w:hAnsiTheme="majorBidi" w:cstheme="majorBidi"/>
+        </w:rPr>
+      </w:pPr>
+      <w:hyperlink r:id="rId25" w:history="1">
+        <w:r>
+          <w:rPr>
+            <w:rStyle w:val="Hyperlink"/>
+            <w:rFonts w:asciiTheme="majorBidi" w:hAnsiTheme="majorBidi" w:cstheme="majorBidi"/>
+          </w:rPr>
+          <w:t>https://www.youtube.com/watch?v=bhtE75RiN04&amp;t=3s</w:t>
+        </w:r>
+      </w:hyperlink>
+    </w:p>
+    <w:p>
+      <w:pPr>
+        <w:rPr>
+          <w:rFonts w:asciiTheme="majorBidi" w:hAnsiTheme="majorBidi" w:cstheme="majorBidi"/>
+        </w:rPr>
+      </w:pPr>
+      <w:hyperlink r:id="rId26" w:history="1">
+        <w:r>
+          <w:rPr>
+            <w:rStyle w:val="Hyperlink"/>
+            <w:rFonts w:asciiTheme="majorBidi" w:hAnsiTheme="majorBidi" w:cstheme="majorBidi"/>
+          </w:rPr>
+          <w:t>https://www.youtube.com/watch?v=gW6dFpTMk8s</w:t>
+        </w:r>
+      </w:hyperlink>
+    </w:p>
+    <w:p>
+      <w:pPr>
+        <w:rPr>
+          <w:rFonts w:asciiTheme="majorBidi" w:hAnsiTheme="majorBidi" w:cstheme="majorBidi"/>
+        </w:rPr>
+      </w:pPr>
+      <w:hyperlink r:id="rId27" w:history="1">
+        <w:r>
+          <w:rPr>
+            <w:rStyle w:val="Hyperlink"/>
+            <w:rFonts w:asciiTheme="majorBidi" w:hAnsiTheme="majorBidi" w:cstheme="majorBidi"/>
+          </w:rPr>
+          <w:t>https://www.youtube.com/watch?v=Uszj_k0DGsg</w:t>
+        </w:r>
+      </w:hyperlink>
+    </w:p>
+    <w:p>
+      <w:pPr>
+        <w:rPr>
+          <w:rFonts w:asciiTheme="majorBidi" w:hAnsiTheme="majorBidi" w:cstheme="majorBidi"/>
+        </w:rPr>
+      </w:pPr>
     </w:p>
     <w:sectPr>
       <w:pgSz w:w="16838" w:h="23811" w:code="8"/>
@@ -5082,6 +5632,18 @@
       <w:szCs w:val="24"/>
     </w:rPr>
   </w:style>
+  <w:style w:type="character" w:styleId="UnresolvedMention">
+    <w:name w:val="Unresolved Mention"/>
+    <w:basedOn w:val="DefaultParagraphFont"/>
+    <w:uiPriority w:val="99"/>
+    <w:semiHidden/>
+    <w:unhideWhenUsed/>
+    <w:rsid w:val="00352445"/>
+    <w:rPr>
+      <w:color w:val="605E5C"/>
+      <w:shd w:val="clear" w:color="auto" w:fill="E1DFDD"/>
+    </w:rPr>
+  </w:style>
 </w:styles>
 </file>
 

</xml_diff>

<commit_message>
adding git flow image
</commit_message>
<xml_diff>
--- a/Git_Command.docx
+++ b/Git_Command.docx
@@ -4293,48 +4293,59 @@
           <w:szCs w:val="20"/>
         </w:rPr>
       </w:pPr>
-    </w:p>
-    <w:p>
-      <w:pPr>
-        <w:tabs>
-          <w:tab w:val="left" w:pos="916"/>
-          <w:tab w:val="left" w:pos="1832"/>
-          <w:tab w:val="left" w:pos="2748"/>
-          <w:tab w:val="left" w:pos="3664"/>
-          <w:tab w:val="left" w:pos="4580"/>
-          <w:tab w:val="left" w:pos="5496"/>
-          <w:tab w:val="left" w:pos="6412"/>
-          <w:tab w:val="left" w:pos="7328"/>
-          <w:tab w:val="left" w:pos="8244"/>
-          <w:tab w:val="left" w:pos="9160"/>
-          <w:tab w:val="left" w:pos="10076"/>
-          <w:tab w:val="left" w:pos="10992"/>
-          <w:tab w:val="left" w:pos="11908"/>
-          <w:tab w:val="left" w:pos="12824"/>
-          <w:tab w:val="left" w:pos="13740"/>
-          <w:tab w:val="left" w:pos="14656"/>
-        </w:tabs>
-        <w:spacing w:after="0" w:line="240" w:lineRule="auto"/>
-        <w:textAlignment w:val="baseline"/>
-        <w:rPr>
-          <w:rFonts w:asciiTheme="majorBidi" w:hAnsiTheme="majorBidi" w:cstheme="majorBidi"/>
-          <w:color w:val="0C0D0E"/>
-          <w:kern w:val="0"/>
-          <w:sz w:val="20"/>
-          <w:szCs w:val="20"/>
-        </w:rPr>
-      </w:pPr>
       <w:r>
         <w:rPr>
-          <w:rFonts w:asciiTheme="majorBidi" w:hAnsiTheme="majorBidi" w:cstheme="majorBidi"/>
-          <w:b/>
-          <w:bCs/>
-          <w:color w:val="0C0D0E"/>
-          <w:kern w:val="0"/>
-          <w:sz w:val="20"/>
-          <w:szCs w:val="20"/>
-        </w:rPr>
-        <w:t xml:space="preserve"> </w:t>
+          <w:noProof/>
+        </w:rPr>
+        <w:lastRenderedPageBreak/>
+        <w:drawing>
+          <wp:inline distT="0" distB="0" distL="0" distR="0" wp14:anchorId="54619E3B" wp14:editId="7961997F">
+            <wp:extent cx="9776460" cy="13882254"/>
+            <wp:effectExtent l="0" t="0" r="0" b="5715"/>
+            <wp:docPr id="1827841171" name="Picture 1"/>
+            <wp:cNvGraphicFramePr>
+              <a:graphicFrameLocks xmlns:a="http://schemas.openxmlformats.org/drawingml/2006/main" noChangeAspect="1"/>
+            </wp:cNvGraphicFramePr>
+            <a:graphic xmlns:a="http://schemas.openxmlformats.org/drawingml/2006/main">
+              <a:graphicData uri="http://schemas.openxmlformats.org/drawingml/2006/picture">
+                <pic:pic xmlns:pic="http://schemas.openxmlformats.org/drawingml/2006/picture">
+                  <pic:nvPicPr>
+                    <pic:cNvPr id="0" name="Picture 1"/>
+                    <pic:cNvPicPr>
+                      <a:picLocks noChangeAspect="1" noChangeArrowheads="1"/>
+                    </pic:cNvPicPr>
+                  </pic:nvPicPr>
+                  <pic:blipFill>
+                    <a:blip r:embed="rId12">
+                      <a:extLst>
+                        <a:ext uri="{28A0092B-C50C-407E-A947-70E740481C1C}">
+                          <a14:useLocalDpi xmlns:a14="http://schemas.microsoft.com/office/drawing/2010/main" val="0"/>
+                        </a:ext>
+                      </a:extLst>
+                    </a:blip>
+                    <a:srcRect/>
+                    <a:stretch>
+                      <a:fillRect/>
+                    </a:stretch>
+                  </pic:blipFill>
+                  <pic:spPr bwMode="auto">
+                    <a:xfrm>
+                      <a:off x="0" y="0"/>
+                      <a:ext cx="9809259" cy="13928828"/>
+                    </a:xfrm>
+                    <a:prstGeom prst="rect">
+                      <a:avLst/>
+                    </a:prstGeom>
+                    <a:noFill/>
+                    <a:ln>
+                      <a:noFill/>
+                    </a:ln>
+                  </pic:spPr>
+                </pic:pic>
+              </a:graphicData>
+            </a:graphic>
+          </wp:inline>
+        </w:drawing>
       </w:r>
     </w:p>
     <w:p>
@@ -4367,210 +4378,18 @@
           <w:szCs w:val="20"/>
         </w:rPr>
       </w:pPr>
-    </w:p>
-    <w:p>
-      <w:pPr>
-        <w:tabs>
-          <w:tab w:val="left" w:pos="916"/>
-          <w:tab w:val="left" w:pos="1832"/>
-          <w:tab w:val="left" w:pos="2748"/>
-          <w:tab w:val="left" w:pos="3664"/>
-          <w:tab w:val="left" w:pos="4580"/>
-          <w:tab w:val="left" w:pos="5496"/>
-          <w:tab w:val="left" w:pos="6412"/>
-          <w:tab w:val="left" w:pos="7328"/>
-          <w:tab w:val="left" w:pos="8244"/>
-          <w:tab w:val="left" w:pos="9160"/>
-          <w:tab w:val="left" w:pos="10076"/>
-          <w:tab w:val="left" w:pos="10992"/>
-          <w:tab w:val="left" w:pos="11908"/>
-          <w:tab w:val="left" w:pos="12824"/>
-          <w:tab w:val="left" w:pos="13740"/>
-          <w:tab w:val="left" w:pos="14656"/>
-        </w:tabs>
-        <w:spacing w:after="0" w:line="240" w:lineRule="auto"/>
-        <w:textAlignment w:val="baseline"/>
+      <w:r>
         <w:rPr>
           <w:rFonts w:asciiTheme="majorBidi" w:hAnsiTheme="majorBidi" w:cstheme="majorBidi"/>
+          <w:b/>
+          <w:bCs/>
           <w:color w:val="0C0D0E"/>
           <w:kern w:val="0"/>
           <w:sz w:val="20"/>
           <w:szCs w:val="20"/>
         </w:rPr>
-      </w:pPr>
-    </w:p>
-    <w:p>
-      <w:pPr>
-        <w:tabs>
-          <w:tab w:val="left" w:pos="916"/>
-          <w:tab w:val="left" w:pos="1832"/>
-          <w:tab w:val="left" w:pos="2748"/>
-          <w:tab w:val="left" w:pos="3664"/>
-          <w:tab w:val="left" w:pos="4580"/>
-          <w:tab w:val="left" w:pos="5496"/>
-          <w:tab w:val="left" w:pos="6412"/>
-          <w:tab w:val="left" w:pos="7328"/>
-          <w:tab w:val="left" w:pos="8244"/>
-          <w:tab w:val="left" w:pos="9160"/>
-          <w:tab w:val="left" w:pos="10076"/>
-          <w:tab w:val="left" w:pos="10992"/>
-          <w:tab w:val="left" w:pos="11908"/>
-          <w:tab w:val="left" w:pos="12824"/>
-          <w:tab w:val="left" w:pos="13740"/>
-          <w:tab w:val="left" w:pos="14656"/>
-        </w:tabs>
-        <w:spacing w:after="0" w:line="240" w:lineRule="auto"/>
-        <w:textAlignment w:val="baseline"/>
-        <w:rPr>
-          <w:rFonts w:asciiTheme="majorBidi" w:hAnsiTheme="majorBidi" w:cstheme="majorBidi"/>
-          <w:color w:val="0C0D0E"/>
-          <w:kern w:val="0"/>
-          <w:sz w:val="20"/>
-          <w:szCs w:val="20"/>
-        </w:rPr>
-      </w:pPr>
-    </w:p>
-    <w:p>
-      <w:pPr>
-        <w:tabs>
-          <w:tab w:val="left" w:pos="916"/>
-          <w:tab w:val="left" w:pos="1832"/>
-          <w:tab w:val="left" w:pos="2748"/>
-          <w:tab w:val="left" w:pos="3664"/>
-          <w:tab w:val="left" w:pos="4580"/>
-          <w:tab w:val="left" w:pos="5496"/>
-          <w:tab w:val="left" w:pos="6412"/>
-          <w:tab w:val="left" w:pos="7328"/>
-          <w:tab w:val="left" w:pos="8244"/>
-          <w:tab w:val="left" w:pos="9160"/>
-          <w:tab w:val="left" w:pos="10076"/>
-          <w:tab w:val="left" w:pos="10992"/>
-          <w:tab w:val="left" w:pos="11908"/>
-          <w:tab w:val="left" w:pos="12824"/>
-          <w:tab w:val="left" w:pos="13740"/>
-          <w:tab w:val="left" w:pos="14656"/>
-        </w:tabs>
-        <w:spacing w:after="0" w:line="240" w:lineRule="auto"/>
-        <w:textAlignment w:val="baseline"/>
-        <w:rPr>
-          <w:rFonts w:asciiTheme="majorBidi" w:hAnsiTheme="majorBidi" w:cstheme="majorBidi"/>
-          <w:color w:val="0C0D0E"/>
-          <w:kern w:val="0"/>
-          <w:sz w:val="20"/>
-          <w:szCs w:val="20"/>
-        </w:rPr>
-      </w:pPr>
-    </w:p>
-    <w:p>
-      <w:pPr>
-        <w:tabs>
-          <w:tab w:val="left" w:pos="916"/>
-          <w:tab w:val="left" w:pos="1832"/>
-          <w:tab w:val="left" w:pos="2748"/>
-          <w:tab w:val="left" w:pos="3664"/>
-          <w:tab w:val="left" w:pos="4580"/>
-          <w:tab w:val="left" w:pos="5496"/>
-          <w:tab w:val="left" w:pos="6412"/>
-          <w:tab w:val="left" w:pos="7328"/>
-          <w:tab w:val="left" w:pos="8244"/>
-          <w:tab w:val="left" w:pos="9160"/>
-          <w:tab w:val="left" w:pos="10076"/>
-          <w:tab w:val="left" w:pos="10992"/>
-          <w:tab w:val="left" w:pos="11908"/>
-          <w:tab w:val="left" w:pos="12824"/>
-          <w:tab w:val="left" w:pos="13740"/>
-          <w:tab w:val="left" w:pos="14656"/>
-        </w:tabs>
-        <w:spacing w:after="0" w:line="240" w:lineRule="auto"/>
-        <w:textAlignment w:val="baseline"/>
-        <w:rPr>
-          <w:rFonts w:asciiTheme="majorBidi" w:hAnsiTheme="majorBidi" w:cstheme="majorBidi"/>
-          <w:color w:val="0C0D0E"/>
-          <w:kern w:val="0"/>
-          <w:sz w:val="20"/>
-          <w:szCs w:val="20"/>
-        </w:rPr>
-      </w:pPr>
-    </w:p>
-    <w:p>
-      <w:pPr>
-        <w:jc w:val="center"/>
-        <w:rPr>
-          <w:rFonts w:asciiTheme="majorBidi" w:hAnsiTheme="majorBidi" w:cstheme="majorBidi"/>
-          <w:sz w:val="32"/>
-          <w:szCs w:val="32"/>
-        </w:rPr>
-      </w:pPr>
-    </w:p>
-    <w:p>
-      <w:pPr>
-        <w:rPr>
-          <w:rFonts w:asciiTheme="majorBidi" w:hAnsiTheme="majorBidi" w:cstheme="majorBidi"/>
-        </w:rPr>
-      </w:pPr>
-    </w:p>
-    <w:p>
-      <w:pPr>
-        <w:rPr>
-          <w:rFonts w:asciiTheme="majorBidi" w:hAnsiTheme="majorBidi" w:cstheme="majorBidi"/>
-        </w:rPr>
-      </w:pPr>
-    </w:p>
-    <w:p>
-      <w:pPr>
-        <w:rPr>
-          <w:rFonts w:asciiTheme="majorBidi" w:hAnsiTheme="majorBidi" w:cstheme="majorBidi"/>
-        </w:rPr>
-      </w:pPr>
-    </w:p>
-    <w:p>
-      <w:pPr>
-        <w:rPr>
-          <w:rFonts w:asciiTheme="majorBidi" w:hAnsiTheme="majorBidi" w:cstheme="majorBidi"/>
-        </w:rPr>
-      </w:pPr>
-    </w:p>
-    <w:p>
-      <w:pPr>
-        <w:rPr>
-          <w:rFonts w:asciiTheme="majorBidi" w:hAnsiTheme="majorBidi" w:cstheme="majorBidi"/>
-        </w:rPr>
-      </w:pPr>
-    </w:p>
-    <w:p>
-      <w:pPr>
-        <w:rPr>
-          <w:rFonts w:asciiTheme="majorBidi" w:hAnsiTheme="majorBidi" w:cstheme="majorBidi"/>
-        </w:rPr>
-      </w:pPr>
-    </w:p>
-    <w:p>
-      <w:pPr>
-        <w:rPr>
-          <w:rFonts w:asciiTheme="majorBidi" w:hAnsiTheme="majorBidi" w:cstheme="majorBidi"/>
-        </w:rPr>
-      </w:pPr>
-    </w:p>
-    <w:p>
-      <w:pPr>
-        <w:rPr>
-          <w:rFonts w:asciiTheme="majorBidi" w:hAnsiTheme="majorBidi" w:cstheme="majorBidi"/>
-        </w:rPr>
-      </w:pPr>
-    </w:p>
-    <w:p>
-      <w:pPr>
-        <w:rPr>
-          <w:rFonts w:asciiTheme="majorBidi" w:hAnsiTheme="majorBidi" w:cstheme="majorBidi"/>
-        </w:rPr>
-      </w:pPr>
-    </w:p>
-    <w:p>
-      <w:pPr>
-        <w:rPr>
-          <w:rFonts w:asciiTheme="majorBidi" w:hAnsiTheme="majorBidi" w:cstheme="majorBidi"/>
-        </w:rPr>
-      </w:pPr>
+        <w:t xml:space="preserve"> </w:t>
+      </w:r>
     </w:p>
     <w:p>
       <w:pPr>
@@ -4608,7 +4427,7 @@
                     </pic:cNvPicPr>
                   </pic:nvPicPr>
                   <pic:blipFill>
-                    <a:blip r:embed="rId12">
+                    <a:blip r:embed="rId13">
                       <a:extLst>
                         <a:ext uri="{28A0092B-C50C-407E-A947-70E740481C1C}">
                           <a14:useLocalDpi xmlns:a14="http://schemas.microsoft.com/office/drawing/2010/main" val="0"/>
@@ -4644,7 +4463,7 @@
           <w:noProof/>
         </w:rPr>
         <w:drawing>
-          <wp:inline distT="0" distB="0" distL="0" distR="0" wp14:anchorId="78D9FFDE" wp14:editId="50455592">
+          <wp:inline distT="0" distB="0" distL="0" distR="0" wp14:anchorId="78D9FFDE" wp14:editId="148D28CC">
             <wp:extent cx="4528868" cy="1852270"/>
             <wp:effectExtent l="0" t="0" r="5080" b="0"/>
             <wp:docPr id="39620928" name="Picture 4"/>
@@ -4661,7 +4480,7 @@
                     </pic:cNvPicPr>
                   </pic:nvPicPr>
                   <pic:blipFill>
-                    <a:blip r:embed="rId13">
+                    <a:blip r:embed="rId14">
                       <a:extLst>
                         <a:ext uri="{28A0092B-C50C-407E-A947-70E740481C1C}">
                           <a14:useLocalDpi xmlns:a14="http://schemas.microsoft.com/office/drawing/2010/main" val="0"/>
@@ -4714,7 +4533,7 @@
                     </pic:cNvPicPr>
                   </pic:nvPicPr>
                   <pic:blipFill>
-                    <a:blip r:embed="rId14">
+                    <a:blip r:embed="rId15">
                       <a:extLst>
                         <a:ext uri="{28A0092B-C50C-407E-A947-70E740481C1C}">
                           <a14:useLocalDpi xmlns:a14="http://schemas.microsoft.com/office/drawing/2010/main" val="0"/>
@@ -4767,7 +4586,7 @@
                     </pic:cNvPicPr>
                   </pic:nvPicPr>
                   <pic:blipFill>
-                    <a:blip r:embed="rId15">
+                    <a:blip r:embed="rId16">
                       <a:extLst>
                         <a:ext uri="{28A0092B-C50C-407E-A947-70E740481C1C}">
                           <a14:useLocalDpi xmlns:a14="http://schemas.microsoft.com/office/drawing/2010/main" val="0"/>
@@ -4827,7 +4646,7 @@
                     </pic:cNvPicPr>
                   </pic:nvPicPr>
                   <pic:blipFill>
-                    <a:blip r:embed="rId16">
+                    <a:blip r:embed="rId17">
                       <a:extLst>
                         <a:ext uri="{28A0092B-C50C-407E-A947-70E740481C1C}">
                           <a14:useLocalDpi xmlns:a14="http://schemas.microsoft.com/office/drawing/2010/main" val="0"/>
@@ -4899,7 +4718,7 @@
           <w:rFonts w:asciiTheme="majorBidi" w:hAnsiTheme="majorBidi" w:cstheme="majorBidi"/>
         </w:rPr>
       </w:pPr>
-      <w:hyperlink r:id="rId17" w:history="1">
+      <w:hyperlink r:id="rId18" w:history="1">
         <w:r>
           <w:rPr>
             <w:rStyle w:val="Hyperlink"/>
@@ -4915,7 +4734,7 @@
           <w:rFonts w:asciiTheme="majorBidi" w:hAnsiTheme="majorBidi" w:cstheme="majorBidi"/>
         </w:rPr>
       </w:pPr>
-      <w:hyperlink r:id="rId18" w:history="1">
+      <w:hyperlink r:id="rId19" w:history="1">
         <w:r>
           <w:rPr>
             <w:rStyle w:val="Hyperlink"/>
@@ -4931,7 +4750,7 @@
           <w:rFonts w:asciiTheme="majorBidi" w:hAnsiTheme="majorBidi" w:cstheme="majorBidi"/>
         </w:rPr>
       </w:pPr>
-      <w:hyperlink r:id="rId19" w:history="1">
+      <w:hyperlink r:id="rId20" w:history="1">
         <w:r>
           <w:rPr>
             <w:rStyle w:val="Hyperlink"/>
@@ -4947,7 +4766,7 @@
           <w:rFonts w:asciiTheme="majorBidi" w:hAnsiTheme="majorBidi" w:cstheme="majorBidi"/>
         </w:rPr>
       </w:pPr>
-      <w:hyperlink r:id="rId20" w:history="1">
+      <w:hyperlink r:id="rId21" w:history="1">
         <w:r>
           <w:rPr>
             <w:rStyle w:val="Hyperlink"/>
@@ -4963,7 +4782,7 @@
           <w:rFonts w:asciiTheme="majorBidi" w:hAnsiTheme="majorBidi" w:cstheme="majorBidi"/>
         </w:rPr>
       </w:pPr>
-      <w:hyperlink r:id="rId21" w:history="1">
+      <w:hyperlink r:id="rId22" w:history="1">
         <w:r>
           <w:rPr>
             <w:rStyle w:val="Hyperlink"/>
@@ -4979,7 +4798,7 @@
           <w:rFonts w:asciiTheme="majorBidi" w:hAnsiTheme="majorBidi" w:cstheme="majorBidi"/>
         </w:rPr>
       </w:pPr>
-      <w:hyperlink r:id="rId22" w:history="1">
+      <w:hyperlink r:id="rId23" w:history="1">
         <w:r>
           <w:rPr>
             <w:rStyle w:val="Hyperlink"/>
@@ -4995,7 +4814,7 @@
           <w:rFonts w:asciiTheme="majorBidi" w:hAnsiTheme="majorBidi" w:cstheme="majorBidi"/>
         </w:rPr>
       </w:pPr>
-      <w:hyperlink r:id="rId23" w:history="1">
+      <w:hyperlink r:id="rId24" w:history="1">
         <w:r>
           <w:rPr>
             <w:rStyle w:val="Hyperlink"/>
@@ -5011,7 +4830,7 @@
           <w:rFonts w:asciiTheme="majorBidi" w:hAnsiTheme="majorBidi" w:cstheme="majorBidi"/>
         </w:rPr>
       </w:pPr>
-      <w:hyperlink r:id="rId24" w:history="1">
+      <w:hyperlink r:id="rId25" w:history="1">
         <w:r>
           <w:rPr>
             <w:rStyle w:val="Hyperlink"/>
@@ -5027,7 +4846,7 @@
           <w:rFonts w:asciiTheme="majorBidi" w:hAnsiTheme="majorBidi" w:cstheme="majorBidi"/>
         </w:rPr>
       </w:pPr>
-      <w:hyperlink r:id="rId25" w:history="1">
+      <w:hyperlink r:id="rId26" w:history="1">
         <w:r>
           <w:rPr>
             <w:rStyle w:val="Hyperlink"/>
@@ -5043,7 +4862,7 @@
           <w:rFonts w:asciiTheme="majorBidi" w:hAnsiTheme="majorBidi" w:cstheme="majorBidi"/>
         </w:rPr>
       </w:pPr>
-      <w:hyperlink r:id="rId26" w:history="1">
+      <w:hyperlink r:id="rId27" w:history="1">
         <w:r>
           <w:rPr>
             <w:rStyle w:val="Hyperlink"/>
@@ -5059,7 +4878,7 @@
           <w:rFonts w:asciiTheme="majorBidi" w:hAnsiTheme="majorBidi" w:cstheme="majorBidi"/>
         </w:rPr>
       </w:pPr>
-      <w:hyperlink r:id="rId27" w:history="1">
+      <w:hyperlink r:id="rId28" w:history="1">
         <w:r>
           <w:rPr>
             <w:rStyle w:val="Hyperlink"/>

</xml_diff>

<commit_message>
editing to be more easier for reading
</commit_message>
<xml_diff>
--- a/Git_Command.docx
+++ b/Git_Command.docx
@@ -28,45 +28,8 @@
         <w:jc w:val="center"/>
         <w:rPr>
           <w:rFonts w:asciiTheme="majorBidi" w:hAnsiTheme="majorBidi" w:cstheme="majorBidi"/>
-          <w:sz w:val="48"/>
-          <w:szCs w:val="48"/>
         </w:rPr>
       </w:pPr>
-      <w:r>
-        <w:rPr>
-          <w:rFonts w:asciiTheme="majorBidi" w:hAnsiTheme="majorBidi" w:cstheme="majorBidi"/>
-          <w:sz w:val="48"/>
-          <w:szCs w:val="48"/>
-        </w:rPr>
-        <w:t xml:space="preserve">My main reference video is </w:t>
-      </w:r>
-      <w:hyperlink r:id="rId4" w:history="1">
-        <w:r>
-          <w:rPr>
-            <w:rStyle w:val="Hyperlink"/>
-            <w:rFonts w:asciiTheme="majorBidi" w:hAnsiTheme="majorBidi" w:cstheme="majorBidi"/>
-            <w:sz w:val="48"/>
-            <w:szCs w:val="48"/>
-          </w:rPr>
-          <w:t>here</w:t>
-        </w:r>
-      </w:hyperlink>
-      <w:r>
-        <w:rPr>
-          <w:rFonts w:asciiTheme="majorBidi" w:hAnsiTheme="majorBidi" w:cstheme="majorBidi"/>
-          <w:sz w:val="48"/>
-          <w:szCs w:val="48"/>
-        </w:rPr>
-        <w:t>.</w:t>
-      </w:r>
-      <w:r>
-        <w:rPr>
-          <w:rFonts w:asciiTheme="majorBidi" w:hAnsiTheme="majorBidi" w:cstheme="majorBidi"/>
-          <w:sz w:val="48"/>
-          <w:szCs w:val="48"/>
-        </w:rPr>
-        <w:t xml:space="preserve"> </w:t>
-      </w:r>
     </w:p>
     <w:p>
       <w:pPr>
@@ -335,7 +298,7 @@
               </w:rPr>
               <w:t xml:space="preserve"> that this code is not in the staging area and needs to be staged. </w:t>
             </w:r>
-            <w:hyperlink r:id="rId5" w:history="1">
+            <w:hyperlink r:id="rId4" w:history="1">
               <w:r>
                 <w:rPr>
                   <w:rStyle w:val="Hyperlink"/>
@@ -613,7 +576,7 @@
                           </pic:cNvPicPr>
                         </pic:nvPicPr>
                         <pic:blipFill>
-                          <a:blip r:embed="rId6">
+                          <a:blip r:embed="rId5">
                             <a:extLst>
                               <a:ext uri="{28A0092B-C50C-407E-A947-70E740481C1C}">
                                 <a14:useLocalDpi xmlns:a14="http://schemas.microsoft.com/office/drawing/2010/main" val="0"/>
@@ -1207,7 +1170,7 @@
                           </pic:cNvPicPr>
                         </pic:nvPicPr>
                         <pic:blipFill>
-                          <a:blip r:embed="rId7">
+                          <a:blip r:embed="rId6">
                             <a:extLst>
                               <a:ext uri="{28A0092B-C50C-407E-A947-70E740481C1C}">
                                 <a14:useLocalDpi xmlns:a14="http://schemas.microsoft.com/office/drawing/2010/main" val="0"/>
@@ -2497,7 +2460,7 @@
                 <w:bdr w:val="none" w:sz="0" w:space="0" w:color="auto" w:frame="1"/>
               </w:rPr>
             </w:pPr>
-            <w:hyperlink r:id="rId8" w:history="1">
+            <w:hyperlink r:id="rId7" w:history="1">
               <w:r>
                 <w:rPr>
                   <w:rStyle w:val="Hyperlink"/>
@@ -2588,7 +2551,7 @@
                 <w:szCs w:val="20"/>
               </w:rPr>
             </w:pPr>
-            <w:hyperlink r:id="rId9" w:anchor=":~:text=To%20change%20the%20remote%20origin%20URL%2C%20use%20the%20git%20remote,URL%20or%20an%20SSH%20URL." w:history="1">
+            <w:hyperlink r:id="rId8" w:anchor=":~:text=To%20change%20the%20remote%20origin%20URL%2C%20use%20the%20git%20remote,URL%20or%20an%20SSH%20URL." w:history="1">
               <w:r>
                 <w:rPr>
                   <w:rStyle w:val="Hyperlink"/>
@@ -3237,7 +3200,7 @@
               </w:rPr>
               <w:t xml:space="preserve">Here is the video related to change or set username or email -&gt; </w:t>
             </w:r>
-            <w:hyperlink r:id="rId10" w:history="1">
+            <w:hyperlink r:id="rId9" w:history="1">
               <w:r>
                 <w:rPr>
                   <w:rStyle w:val="Hyperlink"/>
@@ -3261,7 +3224,7 @@
               </w:rPr>
               <w:t xml:space="preserve">, </w:t>
             </w:r>
-            <w:hyperlink r:id="rId11" w:history="1">
+            <w:hyperlink r:id="rId10" w:history="1">
               <w:r>
                 <w:rPr>
                   <w:rStyle w:val="Hyperlink"/>
@@ -4293,15 +4256,1063 @@
           <w:szCs w:val="20"/>
         </w:rPr>
       </w:pPr>
+    </w:p>
+    <w:p>
+      <w:pPr>
+        <w:tabs>
+          <w:tab w:val="left" w:pos="916"/>
+          <w:tab w:val="left" w:pos="1832"/>
+          <w:tab w:val="left" w:pos="2748"/>
+          <w:tab w:val="left" w:pos="3664"/>
+          <w:tab w:val="left" w:pos="4580"/>
+          <w:tab w:val="left" w:pos="5496"/>
+          <w:tab w:val="left" w:pos="6412"/>
+          <w:tab w:val="left" w:pos="7328"/>
+          <w:tab w:val="left" w:pos="8244"/>
+          <w:tab w:val="left" w:pos="9160"/>
+          <w:tab w:val="left" w:pos="10076"/>
+          <w:tab w:val="left" w:pos="10992"/>
+          <w:tab w:val="left" w:pos="11908"/>
+          <w:tab w:val="left" w:pos="12824"/>
+          <w:tab w:val="left" w:pos="13740"/>
+          <w:tab w:val="left" w:pos="14656"/>
+        </w:tabs>
+        <w:spacing w:after="0" w:line="240" w:lineRule="auto"/>
+        <w:textAlignment w:val="baseline"/>
+        <w:rPr>
+          <w:rFonts w:asciiTheme="majorBidi" w:hAnsiTheme="majorBidi" w:cstheme="majorBidi"/>
+          <w:b/>
+          <w:bCs/>
+          <w:color w:val="0C0D0E"/>
+          <w:kern w:val="0"/>
+          <w:sz w:val="20"/>
+          <w:szCs w:val="20"/>
+        </w:rPr>
+      </w:pPr>
+    </w:p>
+    <w:p>
+      <w:pPr>
+        <w:tabs>
+          <w:tab w:val="left" w:pos="916"/>
+          <w:tab w:val="left" w:pos="1832"/>
+          <w:tab w:val="left" w:pos="2748"/>
+          <w:tab w:val="left" w:pos="3664"/>
+          <w:tab w:val="left" w:pos="4580"/>
+          <w:tab w:val="left" w:pos="5496"/>
+          <w:tab w:val="left" w:pos="6412"/>
+          <w:tab w:val="left" w:pos="7328"/>
+          <w:tab w:val="left" w:pos="8244"/>
+          <w:tab w:val="left" w:pos="9160"/>
+          <w:tab w:val="left" w:pos="10076"/>
+          <w:tab w:val="left" w:pos="10992"/>
+          <w:tab w:val="left" w:pos="11908"/>
+          <w:tab w:val="left" w:pos="12824"/>
+          <w:tab w:val="left" w:pos="13740"/>
+          <w:tab w:val="left" w:pos="14656"/>
+        </w:tabs>
+        <w:spacing w:after="0" w:line="240" w:lineRule="auto"/>
+        <w:textAlignment w:val="baseline"/>
+        <w:rPr>
+          <w:rFonts w:asciiTheme="majorBidi" w:hAnsiTheme="majorBidi" w:cstheme="majorBidi"/>
+          <w:b/>
+          <w:bCs/>
+          <w:color w:val="0C0D0E"/>
+          <w:kern w:val="0"/>
+          <w:sz w:val="20"/>
+          <w:szCs w:val="20"/>
+        </w:rPr>
+      </w:pPr>
+    </w:p>
+    <w:p>
+      <w:pPr>
+        <w:tabs>
+          <w:tab w:val="left" w:pos="916"/>
+          <w:tab w:val="left" w:pos="1832"/>
+          <w:tab w:val="left" w:pos="2748"/>
+          <w:tab w:val="left" w:pos="3664"/>
+          <w:tab w:val="left" w:pos="4580"/>
+          <w:tab w:val="left" w:pos="5496"/>
+          <w:tab w:val="left" w:pos="6412"/>
+          <w:tab w:val="left" w:pos="7328"/>
+          <w:tab w:val="left" w:pos="8244"/>
+          <w:tab w:val="left" w:pos="9160"/>
+          <w:tab w:val="left" w:pos="10076"/>
+          <w:tab w:val="left" w:pos="10992"/>
+          <w:tab w:val="left" w:pos="11908"/>
+          <w:tab w:val="left" w:pos="12824"/>
+          <w:tab w:val="left" w:pos="13740"/>
+          <w:tab w:val="left" w:pos="14656"/>
+        </w:tabs>
+        <w:spacing w:after="0" w:line="240" w:lineRule="auto"/>
+        <w:textAlignment w:val="baseline"/>
+        <w:rPr>
+          <w:rFonts w:asciiTheme="majorBidi" w:hAnsiTheme="majorBidi" w:cstheme="majorBidi"/>
+          <w:b/>
+          <w:bCs/>
+          <w:color w:val="0C0D0E"/>
+          <w:kern w:val="0"/>
+          <w:sz w:val="20"/>
+          <w:szCs w:val="20"/>
+        </w:rPr>
+      </w:pPr>
+    </w:p>
+    <w:p>
+      <w:pPr>
+        <w:tabs>
+          <w:tab w:val="left" w:pos="916"/>
+          <w:tab w:val="left" w:pos="1832"/>
+          <w:tab w:val="left" w:pos="2748"/>
+          <w:tab w:val="left" w:pos="3664"/>
+          <w:tab w:val="left" w:pos="4580"/>
+          <w:tab w:val="left" w:pos="5496"/>
+          <w:tab w:val="left" w:pos="6412"/>
+          <w:tab w:val="left" w:pos="7328"/>
+          <w:tab w:val="left" w:pos="8244"/>
+          <w:tab w:val="left" w:pos="9160"/>
+          <w:tab w:val="left" w:pos="10076"/>
+          <w:tab w:val="left" w:pos="10992"/>
+          <w:tab w:val="left" w:pos="11908"/>
+          <w:tab w:val="left" w:pos="12824"/>
+          <w:tab w:val="left" w:pos="13740"/>
+          <w:tab w:val="left" w:pos="14656"/>
+        </w:tabs>
+        <w:spacing w:after="0" w:line="240" w:lineRule="auto"/>
+        <w:textAlignment w:val="baseline"/>
+        <w:rPr>
+          <w:rFonts w:asciiTheme="majorBidi" w:hAnsiTheme="majorBidi" w:cstheme="majorBidi"/>
+          <w:b/>
+          <w:bCs/>
+          <w:color w:val="0C0D0E"/>
+          <w:kern w:val="0"/>
+          <w:sz w:val="20"/>
+          <w:szCs w:val="20"/>
+        </w:rPr>
+      </w:pPr>
+    </w:p>
+    <w:p>
+      <w:pPr>
+        <w:tabs>
+          <w:tab w:val="left" w:pos="916"/>
+          <w:tab w:val="left" w:pos="1832"/>
+          <w:tab w:val="left" w:pos="2748"/>
+          <w:tab w:val="left" w:pos="3664"/>
+          <w:tab w:val="left" w:pos="4580"/>
+          <w:tab w:val="left" w:pos="5496"/>
+          <w:tab w:val="left" w:pos="6412"/>
+          <w:tab w:val="left" w:pos="7328"/>
+          <w:tab w:val="left" w:pos="8244"/>
+          <w:tab w:val="left" w:pos="9160"/>
+          <w:tab w:val="left" w:pos="10076"/>
+          <w:tab w:val="left" w:pos="10992"/>
+          <w:tab w:val="left" w:pos="11908"/>
+          <w:tab w:val="left" w:pos="12824"/>
+          <w:tab w:val="left" w:pos="13740"/>
+          <w:tab w:val="left" w:pos="14656"/>
+        </w:tabs>
+        <w:spacing w:after="0" w:line="240" w:lineRule="auto"/>
+        <w:textAlignment w:val="baseline"/>
+        <w:rPr>
+          <w:rFonts w:asciiTheme="majorBidi" w:hAnsiTheme="majorBidi" w:cstheme="majorBidi"/>
+          <w:b/>
+          <w:bCs/>
+          <w:color w:val="0C0D0E"/>
+          <w:kern w:val="0"/>
+          <w:sz w:val="20"/>
+          <w:szCs w:val="20"/>
+        </w:rPr>
+      </w:pPr>
+    </w:p>
+    <w:p>
+      <w:pPr>
+        <w:tabs>
+          <w:tab w:val="left" w:pos="916"/>
+          <w:tab w:val="left" w:pos="1832"/>
+          <w:tab w:val="left" w:pos="2748"/>
+          <w:tab w:val="left" w:pos="3664"/>
+          <w:tab w:val="left" w:pos="4580"/>
+          <w:tab w:val="left" w:pos="5496"/>
+          <w:tab w:val="left" w:pos="6412"/>
+          <w:tab w:val="left" w:pos="7328"/>
+          <w:tab w:val="left" w:pos="8244"/>
+          <w:tab w:val="left" w:pos="9160"/>
+          <w:tab w:val="left" w:pos="10076"/>
+          <w:tab w:val="left" w:pos="10992"/>
+          <w:tab w:val="left" w:pos="11908"/>
+          <w:tab w:val="left" w:pos="12824"/>
+          <w:tab w:val="left" w:pos="13740"/>
+          <w:tab w:val="left" w:pos="14656"/>
+        </w:tabs>
+        <w:spacing w:after="0" w:line="240" w:lineRule="auto"/>
+        <w:textAlignment w:val="baseline"/>
+        <w:rPr>
+          <w:rFonts w:asciiTheme="majorBidi" w:hAnsiTheme="majorBidi" w:cstheme="majorBidi"/>
+          <w:b/>
+          <w:bCs/>
+          <w:color w:val="0C0D0E"/>
+          <w:kern w:val="0"/>
+          <w:sz w:val="20"/>
+          <w:szCs w:val="20"/>
+        </w:rPr>
+      </w:pPr>
+    </w:p>
+    <w:p>
+      <w:pPr>
+        <w:tabs>
+          <w:tab w:val="left" w:pos="916"/>
+          <w:tab w:val="left" w:pos="1832"/>
+          <w:tab w:val="left" w:pos="2748"/>
+          <w:tab w:val="left" w:pos="3664"/>
+          <w:tab w:val="left" w:pos="4580"/>
+          <w:tab w:val="left" w:pos="5496"/>
+          <w:tab w:val="left" w:pos="6412"/>
+          <w:tab w:val="left" w:pos="7328"/>
+          <w:tab w:val="left" w:pos="8244"/>
+          <w:tab w:val="left" w:pos="9160"/>
+          <w:tab w:val="left" w:pos="10076"/>
+          <w:tab w:val="left" w:pos="10992"/>
+          <w:tab w:val="left" w:pos="11908"/>
+          <w:tab w:val="left" w:pos="12824"/>
+          <w:tab w:val="left" w:pos="13740"/>
+          <w:tab w:val="left" w:pos="14656"/>
+        </w:tabs>
+        <w:spacing w:after="0" w:line="240" w:lineRule="auto"/>
+        <w:textAlignment w:val="baseline"/>
+        <w:rPr>
+          <w:rFonts w:asciiTheme="majorBidi" w:hAnsiTheme="majorBidi" w:cstheme="majorBidi"/>
+          <w:b/>
+          <w:bCs/>
+          <w:color w:val="0C0D0E"/>
+          <w:kern w:val="0"/>
+          <w:sz w:val="20"/>
+          <w:szCs w:val="20"/>
+        </w:rPr>
+      </w:pPr>
+    </w:p>
+    <w:p>
+      <w:pPr>
+        <w:tabs>
+          <w:tab w:val="left" w:pos="916"/>
+          <w:tab w:val="left" w:pos="1832"/>
+          <w:tab w:val="left" w:pos="2748"/>
+          <w:tab w:val="left" w:pos="3664"/>
+          <w:tab w:val="left" w:pos="4580"/>
+          <w:tab w:val="left" w:pos="5496"/>
+          <w:tab w:val="left" w:pos="6412"/>
+          <w:tab w:val="left" w:pos="7328"/>
+          <w:tab w:val="left" w:pos="8244"/>
+          <w:tab w:val="left" w:pos="9160"/>
+          <w:tab w:val="left" w:pos="10076"/>
+          <w:tab w:val="left" w:pos="10992"/>
+          <w:tab w:val="left" w:pos="11908"/>
+          <w:tab w:val="left" w:pos="12824"/>
+          <w:tab w:val="left" w:pos="13740"/>
+          <w:tab w:val="left" w:pos="14656"/>
+        </w:tabs>
+        <w:spacing w:after="0" w:line="240" w:lineRule="auto"/>
+        <w:textAlignment w:val="baseline"/>
+        <w:rPr>
+          <w:rFonts w:asciiTheme="majorBidi" w:hAnsiTheme="majorBidi" w:cstheme="majorBidi"/>
+          <w:b/>
+          <w:bCs/>
+          <w:color w:val="0C0D0E"/>
+          <w:kern w:val="0"/>
+          <w:sz w:val="20"/>
+          <w:szCs w:val="20"/>
+        </w:rPr>
+      </w:pPr>
+    </w:p>
+    <w:p>
+      <w:pPr>
+        <w:tabs>
+          <w:tab w:val="left" w:pos="916"/>
+          <w:tab w:val="left" w:pos="1832"/>
+          <w:tab w:val="left" w:pos="2748"/>
+          <w:tab w:val="left" w:pos="3664"/>
+          <w:tab w:val="left" w:pos="4580"/>
+          <w:tab w:val="left" w:pos="5496"/>
+          <w:tab w:val="left" w:pos="6412"/>
+          <w:tab w:val="left" w:pos="7328"/>
+          <w:tab w:val="left" w:pos="8244"/>
+          <w:tab w:val="left" w:pos="9160"/>
+          <w:tab w:val="left" w:pos="10076"/>
+          <w:tab w:val="left" w:pos="10992"/>
+          <w:tab w:val="left" w:pos="11908"/>
+          <w:tab w:val="left" w:pos="12824"/>
+          <w:tab w:val="left" w:pos="13740"/>
+          <w:tab w:val="left" w:pos="14656"/>
+        </w:tabs>
+        <w:spacing w:after="0" w:line="240" w:lineRule="auto"/>
+        <w:textAlignment w:val="baseline"/>
+        <w:rPr>
+          <w:rFonts w:asciiTheme="majorBidi" w:hAnsiTheme="majorBidi" w:cstheme="majorBidi"/>
+          <w:b/>
+          <w:bCs/>
+          <w:color w:val="0C0D0E"/>
+          <w:kern w:val="0"/>
+          <w:sz w:val="20"/>
+          <w:szCs w:val="20"/>
+        </w:rPr>
+      </w:pPr>
+    </w:p>
+    <w:p>
+      <w:pPr>
+        <w:tabs>
+          <w:tab w:val="left" w:pos="916"/>
+          <w:tab w:val="left" w:pos="1832"/>
+          <w:tab w:val="left" w:pos="2748"/>
+          <w:tab w:val="left" w:pos="3664"/>
+          <w:tab w:val="left" w:pos="4580"/>
+          <w:tab w:val="left" w:pos="5496"/>
+          <w:tab w:val="left" w:pos="6412"/>
+          <w:tab w:val="left" w:pos="7328"/>
+          <w:tab w:val="left" w:pos="8244"/>
+          <w:tab w:val="left" w:pos="9160"/>
+          <w:tab w:val="left" w:pos="10076"/>
+          <w:tab w:val="left" w:pos="10992"/>
+          <w:tab w:val="left" w:pos="11908"/>
+          <w:tab w:val="left" w:pos="12824"/>
+          <w:tab w:val="left" w:pos="13740"/>
+          <w:tab w:val="left" w:pos="14656"/>
+        </w:tabs>
+        <w:spacing w:after="0" w:line="240" w:lineRule="auto"/>
+        <w:textAlignment w:val="baseline"/>
+        <w:rPr>
+          <w:rFonts w:asciiTheme="majorBidi" w:hAnsiTheme="majorBidi" w:cstheme="majorBidi"/>
+          <w:b/>
+          <w:bCs/>
+          <w:color w:val="0C0D0E"/>
+          <w:kern w:val="0"/>
+          <w:sz w:val="20"/>
+          <w:szCs w:val="20"/>
+        </w:rPr>
+      </w:pPr>
+    </w:p>
+    <w:p>
+      <w:pPr>
+        <w:tabs>
+          <w:tab w:val="left" w:pos="916"/>
+          <w:tab w:val="left" w:pos="1832"/>
+          <w:tab w:val="left" w:pos="2748"/>
+          <w:tab w:val="left" w:pos="3664"/>
+          <w:tab w:val="left" w:pos="4580"/>
+          <w:tab w:val="left" w:pos="5496"/>
+          <w:tab w:val="left" w:pos="6412"/>
+          <w:tab w:val="left" w:pos="7328"/>
+          <w:tab w:val="left" w:pos="8244"/>
+          <w:tab w:val="left" w:pos="9160"/>
+          <w:tab w:val="left" w:pos="10076"/>
+          <w:tab w:val="left" w:pos="10992"/>
+          <w:tab w:val="left" w:pos="11908"/>
+          <w:tab w:val="left" w:pos="12824"/>
+          <w:tab w:val="left" w:pos="13740"/>
+          <w:tab w:val="left" w:pos="14656"/>
+        </w:tabs>
+        <w:spacing w:after="0" w:line="240" w:lineRule="auto"/>
+        <w:textAlignment w:val="baseline"/>
+        <w:rPr>
+          <w:rFonts w:asciiTheme="majorBidi" w:hAnsiTheme="majorBidi" w:cstheme="majorBidi"/>
+          <w:b/>
+          <w:bCs/>
+          <w:color w:val="0C0D0E"/>
+          <w:kern w:val="0"/>
+          <w:sz w:val="20"/>
+          <w:szCs w:val="20"/>
+        </w:rPr>
+      </w:pPr>
+    </w:p>
+    <w:p>
+      <w:pPr>
+        <w:tabs>
+          <w:tab w:val="left" w:pos="916"/>
+          <w:tab w:val="left" w:pos="1832"/>
+          <w:tab w:val="left" w:pos="2748"/>
+          <w:tab w:val="left" w:pos="3664"/>
+          <w:tab w:val="left" w:pos="4580"/>
+          <w:tab w:val="left" w:pos="5496"/>
+          <w:tab w:val="left" w:pos="6412"/>
+          <w:tab w:val="left" w:pos="7328"/>
+          <w:tab w:val="left" w:pos="8244"/>
+          <w:tab w:val="left" w:pos="9160"/>
+          <w:tab w:val="left" w:pos="10076"/>
+          <w:tab w:val="left" w:pos="10992"/>
+          <w:tab w:val="left" w:pos="11908"/>
+          <w:tab w:val="left" w:pos="12824"/>
+          <w:tab w:val="left" w:pos="13740"/>
+          <w:tab w:val="left" w:pos="14656"/>
+        </w:tabs>
+        <w:spacing w:after="0" w:line="240" w:lineRule="auto"/>
+        <w:textAlignment w:val="baseline"/>
+        <w:rPr>
+          <w:rFonts w:asciiTheme="majorBidi" w:hAnsiTheme="majorBidi" w:cstheme="majorBidi"/>
+          <w:b/>
+          <w:bCs/>
+          <w:color w:val="0C0D0E"/>
+          <w:kern w:val="0"/>
+          <w:sz w:val="20"/>
+          <w:szCs w:val="20"/>
+        </w:rPr>
+      </w:pPr>
+    </w:p>
+    <w:p>
+      <w:pPr>
+        <w:tabs>
+          <w:tab w:val="left" w:pos="916"/>
+          <w:tab w:val="left" w:pos="1832"/>
+          <w:tab w:val="left" w:pos="2748"/>
+          <w:tab w:val="left" w:pos="3664"/>
+          <w:tab w:val="left" w:pos="4580"/>
+          <w:tab w:val="left" w:pos="5496"/>
+          <w:tab w:val="left" w:pos="6412"/>
+          <w:tab w:val="left" w:pos="7328"/>
+          <w:tab w:val="left" w:pos="8244"/>
+          <w:tab w:val="left" w:pos="9160"/>
+          <w:tab w:val="left" w:pos="10076"/>
+          <w:tab w:val="left" w:pos="10992"/>
+          <w:tab w:val="left" w:pos="11908"/>
+          <w:tab w:val="left" w:pos="12824"/>
+          <w:tab w:val="left" w:pos="13740"/>
+          <w:tab w:val="left" w:pos="14656"/>
+        </w:tabs>
+        <w:spacing w:after="0" w:line="240" w:lineRule="auto"/>
+        <w:textAlignment w:val="baseline"/>
+        <w:rPr>
+          <w:rFonts w:asciiTheme="majorBidi" w:hAnsiTheme="majorBidi" w:cstheme="majorBidi"/>
+          <w:b/>
+          <w:bCs/>
+          <w:color w:val="0C0D0E"/>
+          <w:kern w:val="0"/>
+          <w:sz w:val="20"/>
+          <w:szCs w:val="20"/>
+        </w:rPr>
+      </w:pPr>
+    </w:p>
+    <w:p>
+      <w:pPr>
+        <w:tabs>
+          <w:tab w:val="left" w:pos="916"/>
+          <w:tab w:val="left" w:pos="1832"/>
+          <w:tab w:val="left" w:pos="2748"/>
+          <w:tab w:val="left" w:pos="3664"/>
+          <w:tab w:val="left" w:pos="4580"/>
+          <w:tab w:val="left" w:pos="5496"/>
+          <w:tab w:val="left" w:pos="6412"/>
+          <w:tab w:val="left" w:pos="7328"/>
+          <w:tab w:val="left" w:pos="8244"/>
+          <w:tab w:val="left" w:pos="9160"/>
+          <w:tab w:val="left" w:pos="10076"/>
+          <w:tab w:val="left" w:pos="10992"/>
+          <w:tab w:val="left" w:pos="11908"/>
+          <w:tab w:val="left" w:pos="12824"/>
+          <w:tab w:val="left" w:pos="13740"/>
+          <w:tab w:val="left" w:pos="14656"/>
+        </w:tabs>
+        <w:spacing w:after="0" w:line="240" w:lineRule="auto"/>
+        <w:textAlignment w:val="baseline"/>
+        <w:rPr>
+          <w:rFonts w:asciiTheme="majorBidi" w:hAnsiTheme="majorBidi" w:cstheme="majorBidi"/>
+          <w:b/>
+          <w:bCs/>
+          <w:color w:val="0C0D0E"/>
+          <w:kern w:val="0"/>
+          <w:sz w:val="20"/>
+          <w:szCs w:val="20"/>
+        </w:rPr>
+      </w:pPr>
+    </w:p>
+    <w:p>
+      <w:pPr>
+        <w:tabs>
+          <w:tab w:val="left" w:pos="916"/>
+          <w:tab w:val="left" w:pos="1832"/>
+          <w:tab w:val="left" w:pos="2748"/>
+          <w:tab w:val="left" w:pos="3664"/>
+          <w:tab w:val="left" w:pos="4580"/>
+          <w:tab w:val="left" w:pos="5496"/>
+          <w:tab w:val="left" w:pos="6412"/>
+          <w:tab w:val="left" w:pos="7328"/>
+          <w:tab w:val="left" w:pos="8244"/>
+          <w:tab w:val="left" w:pos="9160"/>
+          <w:tab w:val="left" w:pos="10076"/>
+          <w:tab w:val="left" w:pos="10992"/>
+          <w:tab w:val="left" w:pos="11908"/>
+          <w:tab w:val="left" w:pos="12824"/>
+          <w:tab w:val="left" w:pos="13740"/>
+          <w:tab w:val="left" w:pos="14656"/>
+        </w:tabs>
+        <w:spacing w:after="0" w:line="240" w:lineRule="auto"/>
+        <w:textAlignment w:val="baseline"/>
+        <w:rPr>
+          <w:rFonts w:asciiTheme="majorBidi" w:hAnsiTheme="majorBidi" w:cstheme="majorBidi"/>
+          <w:b/>
+          <w:bCs/>
+          <w:color w:val="0C0D0E"/>
+          <w:kern w:val="0"/>
+          <w:sz w:val="20"/>
+          <w:szCs w:val="20"/>
+        </w:rPr>
+      </w:pPr>
+    </w:p>
+    <w:p>
+      <w:pPr>
+        <w:tabs>
+          <w:tab w:val="left" w:pos="916"/>
+          <w:tab w:val="left" w:pos="1832"/>
+          <w:tab w:val="left" w:pos="2748"/>
+          <w:tab w:val="left" w:pos="3664"/>
+          <w:tab w:val="left" w:pos="4580"/>
+          <w:tab w:val="left" w:pos="5496"/>
+          <w:tab w:val="left" w:pos="6412"/>
+          <w:tab w:val="left" w:pos="7328"/>
+          <w:tab w:val="left" w:pos="8244"/>
+          <w:tab w:val="left" w:pos="9160"/>
+          <w:tab w:val="left" w:pos="10076"/>
+          <w:tab w:val="left" w:pos="10992"/>
+          <w:tab w:val="left" w:pos="11908"/>
+          <w:tab w:val="left" w:pos="12824"/>
+          <w:tab w:val="left" w:pos="13740"/>
+          <w:tab w:val="left" w:pos="14656"/>
+        </w:tabs>
+        <w:spacing w:after="0" w:line="240" w:lineRule="auto"/>
+        <w:textAlignment w:val="baseline"/>
+        <w:rPr>
+          <w:rFonts w:asciiTheme="majorBidi" w:hAnsiTheme="majorBidi" w:cstheme="majorBidi"/>
+          <w:b/>
+          <w:bCs/>
+          <w:color w:val="0C0D0E"/>
+          <w:kern w:val="0"/>
+          <w:sz w:val="20"/>
+          <w:szCs w:val="20"/>
+        </w:rPr>
+      </w:pPr>
+    </w:p>
+    <w:p>
+      <w:pPr>
+        <w:tabs>
+          <w:tab w:val="left" w:pos="916"/>
+          <w:tab w:val="left" w:pos="1832"/>
+          <w:tab w:val="left" w:pos="2748"/>
+          <w:tab w:val="left" w:pos="3664"/>
+          <w:tab w:val="left" w:pos="4580"/>
+          <w:tab w:val="left" w:pos="5496"/>
+          <w:tab w:val="left" w:pos="6412"/>
+          <w:tab w:val="left" w:pos="7328"/>
+          <w:tab w:val="left" w:pos="8244"/>
+          <w:tab w:val="left" w:pos="9160"/>
+          <w:tab w:val="left" w:pos="10076"/>
+          <w:tab w:val="left" w:pos="10992"/>
+          <w:tab w:val="left" w:pos="11908"/>
+          <w:tab w:val="left" w:pos="12824"/>
+          <w:tab w:val="left" w:pos="13740"/>
+          <w:tab w:val="left" w:pos="14656"/>
+        </w:tabs>
+        <w:spacing w:after="0" w:line="240" w:lineRule="auto"/>
+        <w:textAlignment w:val="baseline"/>
+        <w:rPr>
+          <w:rFonts w:asciiTheme="majorBidi" w:hAnsiTheme="majorBidi" w:cstheme="majorBidi"/>
+          <w:b/>
+          <w:bCs/>
+          <w:color w:val="0C0D0E"/>
+          <w:kern w:val="0"/>
+          <w:sz w:val="20"/>
+          <w:szCs w:val="20"/>
+        </w:rPr>
+      </w:pPr>
+    </w:p>
+    <w:p>
+      <w:pPr>
+        <w:tabs>
+          <w:tab w:val="left" w:pos="916"/>
+          <w:tab w:val="left" w:pos="1832"/>
+          <w:tab w:val="left" w:pos="2748"/>
+          <w:tab w:val="left" w:pos="3664"/>
+          <w:tab w:val="left" w:pos="4580"/>
+          <w:tab w:val="left" w:pos="5496"/>
+          <w:tab w:val="left" w:pos="6412"/>
+          <w:tab w:val="left" w:pos="7328"/>
+          <w:tab w:val="left" w:pos="8244"/>
+          <w:tab w:val="left" w:pos="9160"/>
+          <w:tab w:val="left" w:pos="10076"/>
+          <w:tab w:val="left" w:pos="10992"/>
+          <w:tab w:val="left" w:pos="11908"/>
+          <w:tab w:val="left" w:pos="12824"/>
+          <w:tab w:val="left" w:pos="13740"/>
+          <w:tab w:val="left" w:pos="14656"/>
+        </w:tabs>
+        <w:spacing w:after="0" w:line="240" w:lineRule="auto"/>
+        <w:textAlignment w:val="baseline"/>
+        <w:rPr>
+          <w:rFonts w:asciiTheme="majorBidi" w:hAnsiTheme="majorBidi" w:cstheme="majorBidi"/>
+          <w:b/>
+          <w:bCs/>
+          <w:color w:val="0C0D0E"/>
+          <w:kern w:val="0"/>
+          <w:sz w:val="20"/>
+          <w:szCs w:val="20"/>
+        </w:rPr>
+      </w:pPr>
+    </w:p>
+    <w:p>
+      <w:pPr>
+        <w:tabs>
+          <w:tab w:val="left" w:pos="916"/>
+          <w:tab w:val="left" w:pos="1832"/>
+          <w:tab w:val="left" w:pos="2748"/>
+          <w:tab w:val="left" w:pos="3664"/>
+          <w:tab w:val="left" w:pos="4580"/>
+          <w:tab w:val="left" w:pos="5496"/>
+          <w:tab w:val="left" w:pos="6412"/>
+          <w:tab w:val="left" w:pos="7328"/>
+          <w:tab w:val="left" w:pos="8244"/>
+          <w:tab w:val="left" w:pos="9160"/>
+          <w:tab w:val="left" w:pos="10076"/>
+          <w:tab w:val="left" w:pos="10992"/>
+          <w:tab w:val="left" w:pos="11908"/>
+          <w:tab w:val="left" w:pos="12824"/>
+          <w:tab w:val="left" w:pos="13740"/>
+          <w:tab w:val="left" w:pos="14656"/>
+        </w:tabs>
+        <w:spacing w:after="0" w:line="240" w:lineRule="auto"/>
+        <w:textAlignment w:val="baseline"/>
+        <w:rPr>
+          <w:rFonts w:asciiTheme="majorBidi" w:hAnsiTheme="majorBidi" w:cstheme="majorBidi"/>
+          <w:b/>
+          <w:bCs/>
+          <w:color w:val="0C0D0E"/>
+          <w:kern w:val="0"/>
+          <w:sz w:val="20"/>
+          <w:szCs w:val="20"/>
+        </w:rPr>
+      </w:pPr>
+    </w:p>
+    <w:p>
+      <w:pPr>
+        <w:tabs>
+          <w:tab w:val="left" w:pos="916"/>
+          <w:tab w:val="left" w:pos="1832"/>
+          <w:tab w:val="left" w:pos="2748"/>
+          <w:tab w:val="left" w:pos="3664"/>
+          <w:tab w:val="left" w:pos="4580"/>
+          <w:tab w:val="left" w:pos="5496"/>
+          <w:tab w:val="left" w:pos="6412"/>
+          <w:tab w:val="left" w:pos="7328"/>
+          <w:tab w:val="left" w:pos="8244"/>
+          <w:tab w:val="left" w:pos="9160"/>
+          <w:tab w:val="left" w:pos="10076"/>
+          <w:tab w:val="left" w:pos="10992"/>
+          <w:tab w:val="left" w:pos="11908"/>
+          <w:tab w:val="left" w:pos="12824"/>
+          <w:tab w:val="left" w:pos="13740"/>
+          <w:tab w:val="left" w:pos="14656"/>
+        </w:tabs>
+        <w:spacing w:after="0" w:line="240" w:lineRule="auto"/>
+        <w:textAlignment w:val="baseline"/>
+        <w:rPr>
+          <w:rFonts w:asciiTheme="majorBidi" w:hAnsiTheme="majorBidi" w:cstheme="majorBidi"/>
+          <w:b/>
+          <w:bCs/>
+          <w:color w:val="0C0D0E"/>
+          <w:kern w:val="0"/>
+          <w:sz w:val="20"/>
+          <w:szCs w:val="20"/>
+        </w:rPr>
+      </w:pPr>
+    </w:p>
+    <w:p>
+      <w:pPr>
+        <w:tabs>
+          <w:tab w:val="left" w:pos="916"/>
+          <w:tab w:val="left" w:pos="1832"/>
+          <w:tab w:val="left" w:pos="2748"/>
+          <w:tab w:val="left" w:pos="3664"/>
+          <w:tab w:val="left" w:pos="4580"/>
+          <w:tab w:val="left" w:pos="5496"/>
+          <w:tab w:val="left" w:pos="6412"/>
+          <w:tab w:val="left" w:pos="7328"/>
+          <w:tab w:val="left" w:pos="8244"/>
+          <w:tab w:val="left" w:pos="9160"/>
+          <w:tab w:val="left" w:pos="10076"/>
+          <w:tab w:val="left" w:pos="10992"/>
+          <w:tab w:val="left" w:pos="11908"/>
+          <w:tab w:val="left" w:pos="12824"/>
+          <w:tab w:val="left" w:pos="13740"/>
+          <w:tab w:val="left" w:pos="14656"/>
+        </w:tabs>
+        <w:spacing w:after="0" w:line="240" w:lineRule="auto"/>
+        <w:textAlignment w:val="baseline"/>
+        <w:rPr>
+          <w:rFonts w:asciiTheme="majorBidi" w:hAnsiTheme="majorBidi" w:cstheme="majorBidi"/>
+          <w:b/>
+          <w:bCs/>
+          <w:color w:val="0C0D0E"/>
+          <w:kern w:val="0"/>
+          <w:sz w:val="20"/>
+          <w:szCs w:val="20"/>
+        </w:rPr>
+      </w:pPr>
+    </w:p>
+    <w:p>
+      <w:pPr>
+        <w:tabs>
+          <w:tab w:val="left" w:pos="916"/>
+          <w:tab w:val="left" w:pos="1832"/>
+          <w:tab w:val="left" w:pos="2748"/>
+          <w:tab w:val="left" w:pos="3664"/>
+          <w:tab w:val="left" w:pos="4580"/>
+          <w:tab w:val="left" w:pos="5496"/>
+          <w:tab w:val="left" w:pos="6412"/>
+          <w:tab w:val="left" w:pos="7328"/>
+          <w:tab w:val="left" w:pos="8244"/>
+          <w:tab w:val="left" w:pos="9160"/>
+          <w:tab w:val="left" w:pos="10076"/>
+          <w:tab w:val="left" w:pos="10992"/>
+          <w:tab w:val="left" w:pos="11908"/>
+          <w:tab w:val="left" w:pos="12824"/>
+          <w:tab w:val="left" w:pos="13740"/>
+          <w:tab w:val="left" w:pos="14656"/>
+        </w:tabs>
+        <w:spacing w:after="0" w:line="240" w:lineRule="auto"/>
+        <w:textAlignment w:val="baseline"/>
+        <w:rPr>
+          <w:rFonts w:asciiTheme="majorBidi" w:hAnsiTheme="majorBidi" w:cstheme="majorBidi"/>
+          <w:b/>
+          <w:bCs/>
+          <w:color w:val="0C0D0E"/>
+          <w:kern w:val="0"/>
+          <w:sz w:val="20"/>
+          <w:szCs w:val="20"/>
+        </w:rPr>
+      </w:pPr>
+    </w:p>
+    <w:p>
+      <w:pPr>
+        <w:tabs>
+          <w:tab w:val="left" w:pos="916"/>
+          <w:tab w:val="left" w:pos="1832"/>
+          <w:tab w:val="left" w:pos="2748"/>
+          <w:tab w:val="left" w:pos="3664"/>
+          <w:tab w:val="left" w:pos="4580"/>
+          <w:tab w:val="left" w:pos="5496"/>
+          <w:tab w:val="left" w:pos="6412"/>
+          <w:tab w:val="left" w:pos="7328"/>
+          <w:tab w:val="left" w:pos="8244"/>
+          <w:tab w:val="left" w:pos="9160"/>
+          <w:tab w:val="left" w:pos="10076"/>
+          <w:tab w:val="left" w:pos="10992"/>
+          <w:tab w:val="left" w:pos="11908"/>
+          <w:tab w:val="left" w:pos="12824"/>
+          <w:tab w:val="left" w:pos="13740"/>
+          <w:tab w:val="left" w:pos="14656"/>
+        </w:tabs>
+        <w:spacing w:after="0" w:line="240" w:lineRule="auto"/>
+        <w:textAlignment w:val="baseline"/>
+        <w:rPr>
+          <w:rFonts w:asciiTheme="majorBidi" w:hAnsiTheme="majorBidi" w:cstheme="majorBidi"/>
+          <w:b/>
+          <w:bCs/>
+          <w:color w:val="0C0D0E"/>
+          <w:kern w:val="0"/>
+          <w:sz w:val="20"/>
+          <w:szCs w:val="20"/>
+        </w:rPr>
+      </w:pPr>
+    </w:p>
+    <w:p>
+      <w:pPr>
+        <w:tabs>
+          <w:tab w:val="left" w:pos="916"/>
+          <w:tab w:val="left" w:pos="1832"/>
+          <w:tab w:val="left" w:pos="2748"/>
+          <w:tab w:val="left" w:pos="3664"/>
+          <w:tab w:val="left" w:pos="4580"/>
+          <w:tab w:val="left" w:pos="5496"/>
+          <w:tab w:val="left" w:pos="6412"/>
+          <w:tab w:val="left" w:pos="7328"/>
+          <w:tab w:val="left" w:pos="8244"/>
+          <w:tab w:val="left" w:pos="9160"/>
+          <w:tab w:val="left" w:pos="10076"/>
+          <w:tab w:val="left" w:pos="10992"/>
+          <w:tab w:val="left" w:pos="11908"/>
+          <w:tab w:val="left" w:pos="12824"/>
+          <w:tab w:val="left" w:pos="13740"/>
+          <w:tab w:val="left" w:pos="14656"/>
+        </w:tabs>
+        <w:spacing w:after="0" w:line="240" w:lineRule="auto"/>
+        <w:textAlignment w:val="baseline"/>
+        <w:rPr>
+          <w:rFonts w:asciiTheme="majorBidi" w:hAnsiTheme="majorBidi" w:cstheme="majorBidi"/>
+          <w:b/>
+          <w:bCs/>
+          <w:color w:val="0C0D0E"/>
+          <w:kern w:val="0"/>
+          <w:sz w:val="20"/>
+          <w:szCs w:val="20"/>
+        </w:rPr>
+      </w:pPr>
+    </w:p>
+    <w:p>
+      <w:pPr>
+        <w:tabs>
+          <w:tab w:val="left" w:pos="916"/>
+          <w:tab w:val="left" w:pos="1832"/>
+          <w:tab w:val="left" w:pos="2748"/>
+          <w:tab w:val="left" w:pos="3664"/>
+          <w:tab w:val="left" w:pos="4580"/>
+          <w:tab w:val="left" w:pos="5496"/>
+          <w:tab w:val="left" w:pos="6412"/>
+          <w:tab w:val="left" w:pos="7328"/>
+          <w:tab w:val="left" w:pos="8244"/>
+          <w:tab w:val="left" w:pos="9160"/>
+          <w:tab w:val="left" w:pos="10076"/>
+          <w:tab w:val="left" w:pos="10992"/>
+          <w:tab w:val="left" w:pos="11908"/>
+          <w:tab w:val="left" w:pos="12824"/>
+          <w:tab w:val="left" w:pos="13740"/>
+          <w:tab w:val="left" w:pos="14656"/>
+        </w:tabs>
+        <w:spacing w:after="0" w:line="240" w:lineRule="auto"/>
+        <w:textAlignment w:val="baseline"/>
+        <w:rPr>
+          <w:rFonts w:asciiTheme="majorBidi" w:hAnsiTheme="majorBidi" w:cstheme="majorBidi"/>
+          <w:b/>
+          <w:bCs/>
+          <w:color w:val="0C0D0E"/>
+          <w:kern w:val="0"/>
+          <w:sz w:val="20"/>
+          <w:szCs w:val="20"/>
+        </w:rPr>
+      </w:pPr>
+    </w:p>
+    <w:p>
+      <w:pPr>
+        <w:tabs>
+          <w:tab w:val="left" w:pos="916"/>
+          <w:tab w:val="left" w:pos="1832"/>
+          <w:tab w:val="left" w:pos="2748"/>
+          <w:tab w:val="left" w:pos="3664"/>
+          <w:tab w:val="left" w:pos="4580"/>
+          <w:tab w:val="left" w:pos="5496"/>
+          <w:tab w:val="left" w:pos="6412"/>
+          <w:tab w:val="left" w:pos="7328"/>
+          <w:tab w:val="left" w:pos="8244"/>
+          <w:tab w:val="left" w:pos="9160"/>
+          <w:tab w:val="left" w:pos="10076"/>
+          <w:tab w:val="left" w:pos="10992"/>
+          <w:tab w:val="left" w:pos="11908"/>
+          <w:tab w:val="left" w:pos="12824"/>
+          <w:tab w:val="left" w:pos="13740"/>
+          <w:tab w:val="left" w:pos="14656"/>
+        </w:tabs>
+        <w:spacing w:after="0" w:line="240" w:lineRule="auto"/>
+        <w:textAlignment w:val="baseline"/>
+        <w:rPr>
+          <w:rFonts w:asciiTheme="majorBidi" w:hAnsiTheme="majorBidi" w:cstheme="majorBidi"/>
+          <w:b/>
+          <w:bCs/>
+          <w:color w:val="0C0D0E"/>
+          <w:kern w:val="0"/>
+          <w:sz w:val="20"/>
+          <w:szCs w:val="20"/>
+        </w:rPr>
+      </w:pPr>
+    </w:p>
+    <w:p>
+      <w:pPr>
+        <w:tabs>
+          <w:tab w:val="left" w:pos="916"/>
+          <w:tab w:val="left" w:pos="1832"/>
+          <w:tab w:val="left" w:pos="2748"/>
+          <w:tab w:val="left" w:pos="3664"/>
+          <w:tab w:val="left" w:pos="4580"/>
+          <w:tab w:val="left" w:pos="5496"/>
+          <w:tab w:val="left" w:pos="6412"/>
+          <w:tab w:val="left" w:pos="7328"/>
+          <w:tab w:val="left" w:pos="8244"/>
+          <w:tab w:val="left" w:pos="9160"/>
+          <w:tab w:val="left" w:pos="10076"/>
+          <w:tab w:val="left" w:pos="10992"/>
+          <w:tab w:val="left" w:pos="11908"/>
+          <w:tab w:val="left" w:pos="12824"/>
+          <w:tab w:val="left" w:pos="13740"/>
+          <w:tab w:val="left" w:pos="14656"/>
+        </w:tabs>
+        <w:spacing w:after="0" w:line="240" w:lineRule="auto"/>
+        <w:textAlignment w:val="baseline"/>
+        <w:rPr>
+          <w:rFonts w:asciiTheme="majorBidi" w:hAnsiTheme="majorBidi" w:cstheme="majorBidi"/>
+          <w:b/>
+          <w:bCs/>
+          <w:color w:val="0C0D0E"/>
+          <w:kern w:val="0"/>
+          <w:sz w:val="20"/>
+          <w:szCs w:val="20"/>
+        </w:rPr>
+      </w:pPr>
+    </w:p>
+    <w:p>
+      <w:pPr>
+        <w:tabs>
+          <w:tab w:val="left" w:pos="916"/>
+          <w:tab w:val="left" w:pos="1832"/>
+          <w:tab w:val="left" w:pos="2748"/>
+          <w:tab w:val="left" w:pos="3664"/>
+          <w:tab w:val="left" w:pos="4580"/>
+          <w:tab w:val="left" w:pos="5496"/>
+          <w:tab w:val="left" w:pos="6412"/>
+          <w:tab w:val="left" w:pos="7328"/>
+          <w:tab w:val="left" w:pos="8244"/>
+          <w:tab w:val="left" w:pos="9160"/>
+          <w:tab w:val="left" w:pos="10076"/>
+          <w:tab w:val="left" w:pos="10992"/>
+          <w:tab w:val="left" w:pos="11908"/>
+          <w:tab w:val="left" w:pos="12824"/>
+          <w:tab w:val="left" w:pos="13740"/>
+          <w:tab w:val="left" w:pos="14656"/>
+        </w:tabs>
+        <w:spacing w:after="0" w:line="240" w:lineRule="auto"/>
+        <w:textAlignment w:val="baseline"/>
+        <w:rPr>
+          <w:rFonts w:asciiTheme="majorBidi" w:hAnsiTheme="majorBidi" w:cstheme="majorBidi"/>
+          <w:b/>
+          <w:bCs/>
+          <w:color w:val="0C0D0E"/>
+          <w:kern w:val="0"/>
+          <w:sz w:val="20"/>
+          <w:szCs w:val="20"/>
+        </w:rPr>
+      </w:pPr>
+    </w:p>
+    <w:p>
+      <w:pPr>
+        <w:tabs>
+          <w:tab w:val="left" w:pos="916"/>
+          <w:tab w:val="left" w:pos="1832"/>
+          <w:tab w:val="left" w:pos="2748"/>
+          <w:tab w:val="left" w:pos="3664"/>
+          <w:tab w:val="left" w:pos="4580"/>
+          <w:tab w:val="left" w:pos="5496"/>
+          <w:tab w:val="left" w:pos="6412"/>
+          <w:tab w:val="left" w:pos="7328"/>
+          <w:tab w:val="left" w:pos="8244"/>
+          <w:tab w:val="left" w:pos="9160"/>
+          <w:tab w:val="left" w:pos="10076"/>
+          <w:tab w:val="left" w:pos="10992"/>
+          <w:tab w:val="left" w:pos="11908"/>
+          <w:tab w:val="left" w:pos="12824"/>
+          <w:tab w:val="left" w:pos="13740"/>
+          <w:tab w:val="left" w:pos="14656"/>
+        </w:tabs>
+        <w:spacing w:after="0" w:line="240" w:lineRule="auto"/>
+        <w:textAlignment w:val="baseline"/>
+        <w:rPr>
+          <w:rFonts w:asciiTheme="majorBidi" w:hAnsiTheme="majorBidi" w:cstheme="majorBidi"/>
+          <w:b/>
+          <w:bCs/>
+          <w:color w:val="0C0D0E"/>
+          <w:kern w:val="0"/>
+          <w:sz w:val="20"/>
+          <w:szCs w:val="20"/>
+        </w:rPr>
+      </w:pPr>
+    </w:p>
+    <w:p>
+      <w:pPr>
+        <w:shd w:val="clear" w:color="auto" w:fill="002060"/>
+        <w:jc w:val="center"/>
+        <w:rPr>
+          <w:rFonts w:asciiTheme="majorBidi" w:hAnsiTheme="majorBidi" w:cstheme="majorBidi"/>
+          <w:b/>
+          <w:bCs/>
+          <w:color w:val="FFFFFF" w:themeColor="background1"/>
+          <w:sz w:val="38"/>
+          <w:szCs w:val="38"/>
+        </w:rPr>
+      </w:pPr>
       <w:r>
         <w:rPr>
+          <w:rFonts w:asciiTheme="majorBidi" w:hAnsiTheme="majorBidi" w:cstheme="majorBidi"/>
+          <w:b/>
+          <w:bCs/>
+          <w:color w:val="FFFFFF" w:themeColor="background1"/>
+          <w:sz w:val="38"/>
+          <w:szCs w:val="38"/>
+        </w:rPr>
+        <w:lastRenderedPageBreak/>
+        <w:t>Git flow commands</w:t>
+      </w:r>
+    </w:p>
+    <w:p>
+      <w:pPr>
+        <w:tabs>
+          <w:tab w:val="left" w:pos="916"/>
+          <w:tab w:val="left" w:pos="1832"/>
+          <w:tab w:val="left" w:pos="2748"/>
+          <w:tab w:val="left" w:pos="3664"/>
+          <w:tab w:val="left" w:pos="4580"/>
+          <w:tab w:val="left" w:pos="5496"/>
+          <w:tab w:val="left" w:pos="6412"/>
+          <w:tab w:val="left" w:pos="7328"/>
+          <w:tab w:val="left" w:pos="8244"/>
+          <w:tab w:val="left" w:pos="9160"/>
+          <w:tab w:val="left" w:pos="10076"/>
+          <w:tab w:val="left" w:pos="10992"/>
+          <w:tab w:val="left" w:pos="11908"/>
+          <w:tab w:val="left" w:pos="12824"/>
+          <w:tab w:val="left" w:pos="13740"/>
+          <w:tab w:val="left" w:pos="14656"/>
+        </w:tabs>
+        <w:spacing w:after="0" w:line="240" w:lineRule="auto"/>
+        <w:textAlignment w:val="baseline"/>
+        <w:rPr>
+          <w:rFonts w:asciiTheme="majorBidi" w:hAnsiTheme="majorBidi" w:cstheme="majorBidi"/>
+          <w:b/>
+          <w:bCs/>
+          <w:color w:val="0C0D0E"/>
+          <w:kern w:val="0"/>
+          <w:sz w:val="20"/>
+          <w:szCs w:val="20"/>
+        </w:rPr>
+      </w:pPr>
+    </w:p>
+    <w:p>
+      <w:pPr>
+        <w:tabs>
+          <w:tab w:val="left" w:pos="916"/>
+          <w:tab w:val="left" w:pos="1832"/>
+          <w:tab w:val="left" w:pos="2748"/>
+          <w:tab w:val="left" w:pos="3664"/>
+          <w:tab w:val="left" w:pos="4580"/>
+          <w:tab w:val="left" w:pos="5496"/>
+          <w:tab w:val="left" w:pos="6412"/>
+          <w:tab w:val="left" w:pos="7328"/>
+          <w:tab w:val="left" w:pos="8244"/>
+          <w:tab w:val="left" w:pos="9160"/>
+          <w:tab w:val="left" w:pos="10076"/>
+          <w:tab w:val="left" w:pos="10992"/>
+          <w:tab w:val="left" w:pos="11908"/>
+          <w:tab w:val="left" w:pos="12824"/>
+          <w:tab w:val="left" w:pos="13740"/>
+          <w:tab w:val="left" w:pos="14656"/>
+        </w:tabs>
+        <w:spacing w:after="0" w:line="240" w:lineRule="auto"/>
+        <w:textAlignment w:val="baseline"/>
+        <w:rPr>
+          <w:rFonts w:asciiTheme="majorBidi" w:hAnsiTheme="majorBidi" w:cstheme="majorBidi"/>
+          <w:b/>
+          <w:bCs/>
+          <w:color w:val="0C0D0E"/>
+          <w:kern w:val="0"/>
+          <w:sz w:val="20"/>
+          <w:szCs w:val="20"/>
+        </w:rPr>
+      </w:pPr>
+      <w:r>
+        <w:rPr>
           <w:noProof/>
         </w:rPr>
-        <w:lastRenderedPageBreak/>
         <w:drawing>
-          <wp:inline distT="0" distB="0" distL="0" distR="0" wp14:anchorId="54619E3B" wp14:editId="7961997F">
-            <wp:extent cx="9776460" cy="13882254"/>
-            <wp:effectExtent l="0" t="0" r="0" b="5715"/>
+          <wp:inline distT="0" distB="0" distL="0" distR="0" wp14:anchorId="54619E3B" wp14:editId="375CF3B5">
+            <wp:extent cx="9775825" cy="12602818"/>
+            <wp:effectExtent l="0" t="0" r="0" b="0"/>
             <wp:docPr id="1827841171" name="Picture 1"/>
             <wp:cNvGraphicFramePr>
               <a:graphicFrameLocks xmlns:a="http://schemas.openxmlformats.org/drawingml/2006/main" noChangeAspect="1"/>
@@ -4316,7 +5327,7 @@
                     </pic:cNvPicPr>
                   </pic:nvPicPr>
                   <pic:blipFill>
-                    <a:blip r:embed="rId12">
+                    <a:blip r:embed="rId11">
                       <a:extLst>
                         <a:ext uri="{28A0092B-C50C-407E-A947-70E740481C1C}">
                           <a14:useLocalDpi xmlns:a14="http://schemas.microsoft.com/office/drawing/2010/main" val="0"/>
@@ -4331,7 +5342,7 @@
                   <pic:spPr bwMode="auto">
                     <a:xfrm>
                       <a:off x="0" y="0"/>
-                      <a:ext cx="9809259" cy="13928828"/>
+                      <a:ext cx="9816833" cy="12655685"/>
                     </a:xfrm>
                     <a:prstGeom prst="rect">
                       <a:avLst/>
@@ -4401,18 +5412,64 @@
     <w:p>
       <w:pPr>
         <w:rPr>
-          <w:noProof/>
+          <w:rFonts w:asciiTheme="majorBidi" w:hAnsiTheme="majorBidi" w:cstheme="majorBidi"/>
+        </w:rPr>
+      </w:pPr>
+    </w:p>
+    <w:p>
+      <w:pPr>
+        <w:rPr>
+          <w:rFonts w:asciiTheme="majorBidi" w:hAnsiTheme="majorBidi" w:cstheme="majorBidi"/>
+        </w:rPr>
+      </w:pPr>
+    </w:p>
+    <w:p>
+      <w:pPr>
+        <w:shd w:val="clear" w:color="auto" w:fill="002060"/>
+        <w:jc w:val="center"/>
+        <w:rPr>
+          <w:rFonts w:asciiTheme="majorBidi" w:hAnsiTheme="majorBidi" w:cstheme="majorBidi"/>
+          <w:b/>
+          <w:bCs/>
+          <w:color w:val="FFFFFF" w:themeColor="background1"/>
+          <w:sz w:val="38"/>
+          <w:szCs w:val="38"/>
         </w:rPr>
       </w:pPr>
       <w:r>
         <w:rPr>
+          <w:rFonts w:asciiTheme="majorBidi" w:hAnsiTheme="majorBidi" w:cstheme="majorBidi"/>
+          <w:b/>
+          <w:bCs/>
+          <w:color w:val="FFFFFF" w:themeColor="background1"/>
+          <w:sz w:val="38"/>
+          <w:szCs w:val="38"/>
+        </w:rPr>
+        <w:lastRenderedPageBreak/>
+        <w:t>All Commands</w:t>
+      </w:r>
+    </w:p>
+    <w:p>
+      <w:pPr>
+        <w:rPr>
+          <w:rFonts w:asciiTheme="majorBidi" w:hAnsiTheme="majorBidi" w:cstheme="majorBidi"/>
+        </w:rPr>
+      </w:pPr>
+    </w:p>
+    <w:p>
+      <w:pPr>
+        <w:rPr>
           <w:noProof/>
         </w:rPr>
-        <w:lastRenderedPageBreak/>
+      </w:pPr>
+      <w:r>
+        <w:rPr>
+          <w:noProof/>
+        </w:rPr>
         <w:drawing>
-          <wp:inline distT="0" distB="0" distL="0" distR="0" wp14:anchorId="16BA018B" wp14:editId="1CBAF596">
-            <wp:extent cx="5693434" cy="1579245"/>
-            <wp:effectExtent l="0" t="0" r="2540" b="1905"/>
+          <wp:inline distT="0" distB="0" distL="0" distR="0" wp14:anchorId="16BA018B" wp14:editId="19118797">
+            <wp:extent cx="5019675" cy="1733385"/>
+            <wp:effectExtent l="0" t="0" r="0" b="0"/>
             <wp:docPr id="1416996598" name="Picture 5"/>
             <wp:cNvGraphicFramePr>
               <a:graphicFrameLocks xmlns:a="http://schemas.openxmlformats.org/drawingml/2006/main" noChangeAspect="1"/>
@@ -4422,6 +5479,59 @@
                 <pic:pic xmlns:pic="http://schemas.openxmlformats.org/drawingml/2006/picture">
                   <pic:nvPicPr>
                     <pic:cNvPr id="0" name="Picture 5"/>
+                    <pic:cNvPicPr>
+                      <a:picLocks noChangeAspect="1" noChangeArrowheads="1"/>
+                    </pic:cNvPicPr>
+                  </pic:nvPicPr>
+                  <pic:blipFill>
+                    <a:blip r:embed="rId12">
+                      <a:extLst>
+                        <a:ext uri="{28A0092B-C50C-407E-A947-70E740481C1C}">
+                          <a14:useLocalDpi xmlns:a14="http://schemas.microsoft.com/office/drawing/2010/main" val="0"/>
+                        </a:ext>
+                      </a:extLst>
+                    </a:blip>
+                    <a:srcRect/>
+                    <a:stretch>
+                      <a:fillRect/>
+                    </a:stretch>
+                  </pic:blipFill>
+                  <pic:spPr bwMode="auto">
+                    <a:xfrm>
+                      <a:off x="0" y="0"/>
+                      <a:ext cx="5075045" cy="1752505"/>
+                    </a:xfrm>
+                    <a:prstGeom prst="rect">
+                      <a:avLst/>
+                    </a:prstGeom>
+                    <a:noFill/>
+                    <a:ln>
+                      <a:noFill/>
+                    </a:ln>
+                  </pic:spPr>
+                </pic:pic>
+              </a:graphicData>
+            </a:graphic>
+          </wp:inline>
+        </w:drawing>
+      </w:r>
+      <w:r>
+        <w:rPr>
+          <w:noProof/>
+        </w:rPr>
+        <w:drawing>
+          <wp:inline distT="0" distB="0" distL="0" distR="0" wp14:anchorId="78D9FFDE" wp14:editId="2269D0AB">
+            <wp:extent cx="4732493" cy="1733384"/>
+            <wp:effectExtent l="0" t="0" r="0" b="0"/>
+            <wp:docPr id="39620928" name="Picture 4"/>
+            <wp:cNvGraphicFramePr>
+              <a:graphicFrameLocks xmlns:a="http://schemas.openxmlformats.org/drawingml/2006/main" noChangeAspect="1"/>
+            </wp:cNvGraphicFramePr>
+            <a:graphic xmlns:a="http://schemas.openxmlformats.org/drawingml/2006/main">
+              <a:graphicData uri="http://schemas.openxmlformats.org/drawingml/2006/picture">
+                <pic:pic xmlns:pic="http://schemas.openxmlformats.org/drawingml/2006/picture">
+                  <pic:nvPicPr>
+                    <pic:cNvPr id="0" name="Picture 4"/>
                     <pic:cNvPicPr>
                       <a:picLocks noChangeAspect="1" noChangeArrowheads="1"/>
                     </pic:cNvPicPr>
@@ -4442,7 +5552,7 @@
                   <pic:spPr bwMode="auto">
                     <a:xfrm>
                       <a:off x="0" y="0"/>
-                      <a:ext cx="5693434" cy="1579245"/>
+                      <a:ext cx="4777966" cy="1750040"/>
                     </a:xfrm>
                     <a:prstGeom prst="rect">
                       <a:avLst/>
@@ -4463,10 +5573,10 @@
           <w:noProof/>
         </w:rPr>
         <w:drawing>
-          <wp:inline distT="0" distB="0" distL="0" distR="0" wp14:anchorId="78D9FFDE" wp14:editId="148D28CC">
-            <wp:extent cx="4528868" cy="1852270"/>
-            <wp:effectExtent l="0" t="0" r="5080" b="0"/>
-            <wp:docPr id="39620928" name="Picture 4"/>
+          <wp:inline distT="0" distB="0" distL="0" distR="0" wp14:anchorId="5E39E7B3" wp14:editId="4CC333AC">
+            <wp:extent cx="8022866" cy="5441827"/>
+            <wp:effectExtent l="0" t="0" r="0" b="0"/>
+            <wp:docPr id="373640415" name="Picture 3"/>
             <wp:cNvGraphicFramePr>
               <a:graphicFrameLocks xmlns:a="http://schemas.openxmlformats.org/drawingml/2006/main" noChangeAspect="1"/>
             </wp:cNvGraphicFramePr>
@@ -4474,7 +5584,7 @@
               <a:graphicData uri="http://schemas.openxmlformats.org/drawingml/2006/picture">
                 <pic:pic xmlns:pic="http://schemas.openxmlformats.org/drawingml/2006/picture">
                   <pic:nvPicPr>
-                    <pic:cNvPr id="0" name="Picture 4"/>
+                    <pic:cNvPr id="0" name="Picture 3"/>
                     <pic:cNvPicPr>
                       <a:picLocks noChangeAspect="1" noChangeArrowheads="1"/>
                     </pic:cNvPicPr>
@@ -4495,7 +5605,7 @@
                   <pic:spPr bwMode="auto">
                     <a:xfrm>
                       <a:off x="0" y="0"/>
-                      <a:ext cx="4528868" cy="1852270"/>
+                      <a:ext cx="8031943" cy="5447984"/>
                     </a:xfrm>
                     <a:prstGeom prst="rect">
                       <a:avLst/>
@@ -4516,10 +5626,10 @@
           <w:noProof/>
         </w:rPr>
         <w:drawing>
-          <wp:inline distT="0" distB="0" distL="0" distR="0" wp14:anchorId="5E39E7B3" wp14:editId="0F1DB15E">
-            <wp:extent cx="7485226" cy="5831457"/>
-            <wp:effectExtent l="0" t="0" r="1905" b="0"/>
-            <wp:docPr id="373640415" name="Picture 3"/>
+          <wp:inline distT="0" distB="0" distL="0" distR="0" wp14:anchorId="6E7AA833" wp14:editId="241E3B9A">
+            <wp:extent cx="6217920" cy="3681568"/>
+            <wp:effectExtent l="0" t="0" r="0" b="0"/>
+            <wp:docPr id="423986049" name="Picture 2"/>
             <wp:cNvGraphicFramePr>
               <a:graphicFrameLocks xmlns:a="http://schemas.openxmlformats.org/drawingml/2006/main" noChangeAspect="1"/>
             </wp:cNvGraphicFramePr>
@@ -4527,7 +5637,7 @@
               <a:graphicData uri="http://schemas.openxmlformats.org/drawingml/2006/picture">
                 <pic:pic xmlns:pic="http://schemas.openxmlformats.org/drawingml/2006/picture">
                   <pic:nvPicPr>
-                    <pic:cNvPr id="0" name="Picture 3"/>
+                    <pic:cNvPr id="0" name="Picture 2"/>
                     <pic:cNvPicPr>
                       <a:picLocks noChangeAspect="1" noChangeArrowheads="1"/>
                     </pic:cNvPicPr>
@@ -4548,60 +5658,7 @@
                   <pic:spPr bwMode="auto">
                     <a:xfrm>
                       <a:off x="0" y="0"/>
-                      <a:ext cx="7489878" cy="5835081"/>
-                    </a:xfrm>
-                    <a:prstGeom prst="rect">
-                      <a:avLst/>
-                    </a:prstGeom>
-                    <a:noFill/>
-                    <a:ln>
-                      <a:noFill/>
-                    </a:ln>
-                  </pic:spPr>
-                </pic:pic>
-              </a:graphicData>
-            </a:graphic>
-          </wp:inline>
-        </w:drawing>
-      </w:r>
-      <w:r>
-        <w:rPr>
-          <w:noProof/>
-        </w:rPr>
-        <w:drawing>
-          <wp:inline distT="0" distB="0" distL="0" distR="0" wp14:anchorId="6E7AA833" wp14:editId="69F208BB">
-            <wp:extent cx="5469147" cy="3238227"/>
-            <wp:effectExtent l="0" t="0" r="0" b="635"/>
-            <wp:docPr id="423986049" name="Picture 2"/>
-            <wp:cNvGraphicFramePr>
-              <a:graphicFrameLocks xmlns:a="http://schemas.openxmlformats.org/drawingml/2006/main" noChangeAspect="1"/>
-            </wp:cNvGraphicFramePr>
-            <a:graphic xmlns:a="http://schemas.openxmlformats.org/drawingml/2006/main">
-              <a:graphicData uri="http://schemas.openxmlformats.org/drawingml/2006/picture">
-                <pic:pic xmlns:pic="http://schemas.openxmlformats.org/drawingml/2006/picture">
-                  <pic:nvPicPr>
-                    <pic:cNvPr id="0" name="Picture 2"/>
-                    <pic:cNvPicPr>
-                      <a:picLocks noChangeAspect="1" noChangeArrowheads="1"/>
-                    </pic:cNvPicPr>
-                  </pic:nvPicPr>
-                  <pic:blipFill>
-                    <a:blip r:embed="rId16">
-                      <a:extLst>
-                        <a:ext uri="{28A0092B-C50C-407E-A947-70E740481C1C}">
-                          <a14:useLocalDpi xmlns:a14="http://schemas.microsoft.com/office/drawing/2010/main" val="0"/>
-                        </a:ext>
-                      </a:extLst>
-                    </a:blip>
-                    <a:srcRect/>
-                    <a:stretch>
-                      <a:fillRect/>
-                    </a:stretch>
-                  </pic:blipFill>
-                  <pic:spPr bwMode="auto">
-                    <a:xfrm>
-                      <a:off x="0" y="0"/>
-                      <a:ext cx="5473373" cy="3240729"/>
+                      <a:ext cx="6231614" cy="3689676"/>
                     </a:xfrm>
                     <a:prstGeom prst="rect">
                       <a:avLst/>
@@ -4646,7 +5703,7 @@
                     </pic:cNvPicPr>
                   </pic:nvPicPr>
                   <pic:blipFill>
-                    <a:blip r:embed="rId17">
+                    <a:blip r:embed="rId16">
                       <a:extLst>
                         <a:ext uri="{28A0092B-C50C-407E-A947-70E740481C1C}">
                           <a14:useLocalDpi xmlns:a14="http://schemas.microsoft.com/office/drawing/2010/main" val="0"/>
@@ -4682,7 +5739,30 @@
       <w:pPr>
         <w:rPr>
           <w:rFonts w:asciiTheme="majorBidi" w:hAnsiTheme="majorBidi" w:cstheme="majorBidi"/>
-          <w:color w:val="1F3864" w:themeColor="accent1" w:themeShade="80"/>
+        </w:rPr>
+      </w:pPr>
+    </w:p>
+    <w:p>
+      <w:pPr>
+        <w:rPr>
+          <w:rFonts w:asciiTheme="majorBidi" w:hAnsiTheme="majorBidi" w:cstheme="majorBidi"/>
+        </w:rPr>
+      </w:pPr>
+    </w:p>
+    <w:p>
+      <w:pPr>
+        <w:rPr>
+          <w:rFonts w:asciiTheme="majorBidi" w:hAnsiTheme="majorBidi" w:cstheme="majorBidi"/>
+        </w:rPr>
+      </w:pPr>
+    </w:p>
+    <w:p>
+      <w:pPr>
+        <w:shd w:val="clear" w:color="auto" w:fill="002060"/>
+        <w:jc w:val="center"/>
+        <w:rPr>
+          <w:rFonts w:asciiTheme="majorBidi" w:hAnsiTheme="majorBidi" w:cstheme="majorBidi"/>
+          <w:color w:val="FFFFFF" w:themeColor="background1"/>
           <w:sz w:val="60"/>
           <w:szCs w:val="60"/>
         </w:rPr>
@@ -4690,12 +5770,12 @@
       <w:r>
         <w:rPr>
           <w:rFonts w:asciiTheme="majorBidi" w:hAnsiTheme="majorBidi" w:cstheme="majorBidi"/>
-          <w:color w:val="1F3864" w:themeColor="accent1" w:themeShade="80"/>
-          <w:sz w:val="60"/>
-          <w:szCs w:val="60"/>
+          <w:color w:val="FFFFFF" w:themeColor="background1"/>
+          <w:sz w:val="38"/>
+          <w:szCs w:val="38"/>
         </w:rPr>
         <w:lastRenderedPageBreak/>
-        <w:t xml:space="preserve">References: </w:t>
+        <w:t>References</w:t>
       </w:r>
     </w:p>
     <w:tbl>
@@ -4739,13 +5819,14 @@
             <w:r>
               <w:rPr>
                 <w:rFonts w:asciiTheme="majorBidi" w:hAnsiTheme="majorBidi" w:cstheme="majorBidi"/>
+                <w:noProof/>
               </w:rPr>
               <w:drawing>
                 <wp:inline distT="0" distB="0" distL="0" distR="0" wp14:anchorId="7729882E" wp14:editId="799E9C1D">
                   <wp:extent cx="4495800" cy="2046115"/>
                   <wp:effectExtent l="0" t="0" r="0" b="0"/>
                   <wp:docPr id="305086426" name="Picture 1" descr="A person standing in front of a blue background&#10;&#10;Description automatically generated">
-                    <a:hlinkClick xmlns:a="http://schemas.openxmlformats.org/drawingml/2006/main" r:id="rId18"/>
+                    <a:hlinkClick xmlns:a="http://schemas.openxmlformats.org/drawingml/2006/main" r:id="rId17"/>
                   </wp:docPr>
                   <wp:cNvGraphicFramePr>
                     <a:graphicFrameLocks xmlns:a="http://schemas.openxmlformats.org/drawingml/2006/main" noChangeAspect="1"/>
@@ -4755,12 +5836,12 @@
                       <pic:pic xmlns:pic="http://schemas.openxmlformats.org/drawingml/2006/picture">
                         <pic:nvPicPr>
                           <pic:cNvPr id="305086426" name="Picture 1" descr="A person standing in front of a blue background&#10;&#10;Description automatically generated">
-                            <a:hlinkClick r:id="rId18"/>
+                            <a:hlinkClick r:id="rId17"/>
                           </pic:cNvPr>
                           <pic:cNvPicPr/>
                         </pic:nvPicPr>
                         <pic:blipFill>
-                          <a:blip r:embed="rId19"/>
+                          <a:blip r:embed="rId18"/>
                           <a:stretch>
                             <a:fillRect/>
                           </a:stretch>
@@ -4806,7 +5887,7 @@
                   <wp:extent cx="4514026" cy="1999615"/>
                   <wp:effectExtent l="0" t="0" r="0" b="0"/>
                   <wp:docPr id="1872224227" name="Picture 6" descr="A screenshot of a computer&#10;&#10;Description automatically generated">
-                    <a:hlinkClick xmlns:a="http://schemas.openxmlformats.org/drawingml/2006/main" r:id="rId20"/>
+                    <a:hlinkClick xmlns:a="http://schemas.openxmlformats.org/drawingml/2006/main" r:id="rId19"/>
                   </wp:docPr>
                   <wp:cNvGraphicFramePr>
                     <a:graphicFrameLocks xmlns:a="http://schemas.openxmlformats.org/drawingml/2006/main" noChangeAspect="1"/>
@@ -4816,14 +5897,14 @@
                       <pic:pic xmlns:pic="http://schemas.openxmlformats.org/drawingml/2006/picture">
                         <pic:nvPicPr>
                           <pic:cNvPr id="1872224227" name="Picture 6" descr="A screenshot of a computer&#10;&#10;Description automatically generated">
-                            <a:hlinkClick r:id="rId20"/>
+                            <a:hlinkClick r:id="rId19"/>
                           </pic:cNvPr>
                           <pic:cNvPicPr>
                             <a:picLocks noChangeAspect="1" noChangeArrowheads="1"/>
                           </pic:cNvPicPr>
                         </pic:nvPicPr>
                         <pic:blipFill>
-                          <a:blip r:embed="rId21">
+                          <a:blip r:embed="rId20">
                             <a:extLst>
                               <a:ext uri="{28A0092B-C50C-407E-A947-70E740481C1C}">
                                 <a14:useLocalDpi xmlns:a14="http://schemas.microsoft.com/office/drawing/2010/main" val="0"/>
@@ -4886,7 +5967,7 @@
                   <wp:extent cx="4400550" cy="2381111"/>
                   <wp:effectExtent l="0" t="0" r="0" b="0"/>
                   <wp:docPr id="1828247505" name="Picture 5" descr="A screen shot of a video game&#10;&#10;Description automatically generated">
-                    <a:hlinkClick xmlns:a="http://schemas.openxmlformats.org/drawingml/2006/main" r:id="rId22"/>
+                    <a:hlinkClick xmlns:a="http://schemas.openxmlformats.org/drawingml/2006/main" r:id="rId21"/>
                   </wp:docPr>
                   <wp:cNvGraphicFramePr>
                     <a:graphicFrameLocks xmlns:a="http://schemas.openxmlformats.org/drawingml/2006/main" noChangeAspect="1"/>
@@ -4896,14 +5977,14 @@
                       <pic:pic xmlns:pic="http://schemas.openxmlformats.org/drawingml/2006/picture">
                         <pic:nvPicPr>
                           <pic:cNvPr id="1828247505" name="Picture 5" descr="A screen shot of a video game&#10;&#10;Description automatically generated">
-                            <a:hlinkClick r:id="rId22"/>
+                            <a:hlinkClick r:id="rId21"/>
                           </pic:cNvPr>
                           <pic:cNvPicPr>
                             <a:picLocks noChangeAspect="1" noChangeArrowheads="1"/>
                           </pic:cNvPicPr>
                         </pic:nvPicPr>
                         <pic:blipFill>
-                          <a:blip r:embed="rId23">
+                          <a:blip r:embed="rId22">
                             <a:extLst>
                               <a:ext uri="{28A0092B-C50C-407E-A947-70E740481C1C}">
                                 <a14:useLocalDpi xmlns:a14="http://schemas.microsoft.com/office/drawing/2010/main" val="0"/>
@@ -4960,7 +6041,7 @@
                   <wp:extent cx="4512009" cy="2362200"/>
                   <wp:effectExtent l="0" t="0" r="0" b="0"/>
                   <wp:docPr id="1640627792" name="Picture 4" descr="A screenshot of a video&#10;&#10;Description automatically generated">
-                    <a:hlinkClick xmlns:a="http://schemas.openxmlformats.org/drawingml/2006/main" r:id="rId4"/>
+                    <a:hlinkClick xmlns:a="http://schemas.openxmlformats.org/drawingml/2006/main" r:id="rId23"/>
                   </wp:docPr>
                   <wp:cNvGraphicFramePr>
                     <a:graphicFrameLocks xmlns:a="http://schemas.openxmlformats.org/drawingml/2006/main" noChangeAspect="1"/>
@@ -4970,7 +6051,7 @@
                       <pic:pic xmlns:pic="http://schemas.openxmlformats.org/drawingml/2006/picture">
                         <pic:nvPicPr>
                           <pic:cNvPr id="1640627792" name="Picture 4" descr="A screenshot of a video&#10;&#10;Description automatically generated">
-                            <a:hlinkClick r:id="rId4"/>
+                            <a:hlinkClick r:id="rId23"/>
                           </pic:cNvPr>
                           <pic:cNvPicPr>
                             <a:picLocks noChangeAspect="1" noChangeArrowheads="1"/>

</xml_diff>

<commit_message>
added how to rename a branch
</commit_message>
<xml_diff>
--- a/Git_Command.docx
+++ b/Git_Command.docx
@@ -204,29 +204,7 @@
                 <w:sz w:val="28"/>
                 <w:szCs w:val="28"/>
               </w:rPr>
-              <w:t xml:space="preserve">git </w:t>
-            </w:r>
-            <w:proofErr w:type="spellStart"/>
-            <w:r>
-              <w:rPr>
-                <w:rFonts w:asciiTheme="majorBidi" w:hAnsiTheme="majorBidi" w:cstheme="majorBidi"/>
-                <w:b w:val="0"/>
-                <w:bCs w:val="0"/>
-                <w:sz w:val="28"/>
-                <w:szCs w:val="28"/>
-              </w:rPr>
-              <w:t>init</w:t>
-            </w:r>
-            <w:proofErr w:type="spellEnd"/>
-            <w:r>
-              <w:rPr>
-                <w:rFonts w:asciiTheme="majorBidi" w:hAnsiTheme="majorBidi" w:cstheme="majorBidi"/>
-                <w:b w:val="0"/>
-                <w:bCs w:val="0"/>
-                <w:sz w:val="28"/>
-                <w:szCs w:val="28"/>
-              </w:rPr>
-              <w:t xml:space="preserve"> </w:t>
+              <w:t xml:space="preserve">git init </w:t>
             </w:r>
           </w:p>
         </w:tc>
@@ -714,150 +692,21 @@
                 <w:szCs w:val="18"/>
               </w:rPr>
             </w:pPr>
-            <w:proofErr w:type="spellStart"/>
             <w:r>
               <w:rPr>
                 <w:rFonts w:asciiTheme="majorBidi" w:hAnsiTheme="majorBidi" w:cstheme="majorBidi"/>
                 <w:color w:val="404040" w:themeColor="text1" w:themeTint="BF"/>
               </w:rPr>
-              <w:t>Hna</w:t>
-            </w:r>
-            <w:proofErr w:type="spellEnd"/>
+              <w:t xml:space="preserve">Hna </w:t>
+            </w:r>
             <w:r>
               <w:rPr>
                 <w:rFonts w:asciiTheme="majorBidi" w:hAnsiTheme="majorBidi" w:cstheme="majorBidi"/>
                 <w:color w:val="404040" w:themeColor="text1" w:themeTint="BF"/>
-              </w:rPr>
-              <w:t xml:space="preserve"> </w:t>
-            </w:r>
-            <w:r>
-              <w:rPr>
-                <w:rFonts w:asciiTheme="majorBidi" w:hAnsiTheme="majorBidi" w:cstheme="majorBidi"/>
-                <w:color w:val="404040" w:themeColor="text1" w:themeTint="BF"/>
-                <w:sz w:val="18"/>
-                <w:szCs w:val="18"/>
-              </w:rPr>
-              <w:t xml:space="preserve">law 7abeb </w:t>
-            </w:r>
-            <w:proofErr w:type="spellStart"/>
-            <w:r>
-              <w:rPr>
-                <w:rFonts w:asciiTheme="majorBidi" w:hAnsiTheme="majorBidi" w:cstheme="majorBidi"/>
-                <w:color w:val="404040" w:themeColor="text1" w:themeTint="BF"/>
-                <w:sz w:val="18"/>
-                <w:szCs w:val="18"/>
-              </w:rPr>
-              <w:t>ttmn</w:t>
-            </w:r>
-            <w:proofErr w:type="spellEnd"/>
-            <w:r>
-              <w:rPr>
-                <w:rFonts w:asciiTheme="majorBidi" w:hAnsiTheme="majorBidi" w:cstheme="majorBidi"/>
-                <w:color w:val="404040" w:themeColor="text1" w:themeTint="BF"/>
-                <w:sz w:val="18"/>
-                <w:szCs w:val="18"/>
-              </w:rPr>
-              <w:t xml:space="preserve"> </w:t>
-            </w:r>
-            <w:proofErr w:type="spellStart"/>
-            <w:r>
-              <w:rPr>
-                <w:rFonts w:asciiTheme="majorBidi" w:hAnsiTheme="majorBidi" w:cstheme="majorBidi"/>
-                <w:color w:val="404040" w:themeColor="text1" w:themeTint="BF"/>
-                <w:sz w:val="18"/>
-                <w:szCs w:val="18"/>
-              </w:rPr>
-              <w:t>enta</w:t>
-            </w:r>
-            <w:proofErr w:type="spellEnd"/>
-            <w:r>
-              <w:rPr>
-                <w:rFonts w:asciiTheme="majorBidi" w:hAnsiTheme="majorBidi" w:cstheme="majorBidi"/>
-                <w:color w:val="404040" w:themeColor="text1" w:themeTint="BF"/>
-                <w:sz w:val="18"/>
-                <w:szCs w:val="18"/>
-              </w:rPr>
-              <w:t xml:space="preserve"> 3amel connection m3a </w:t>
-            </w:r>
-            <w:proofErr w:type="spellStart"/>
-            <w:r>
-              <w:rPr>
-                <w:rFonts w:asciiTheme="majorBidi" w:hAnsiTheme="majorBidi" w:cstheme="majorBidi"/>
-                <w:color w:val="404040" w:themeColor="text1" w:themeTint="BF"/>
-                <w:sz w:val="18"/>
-                <w:szCs w:val="18"/>
-              </w:rPr>
-              <w:t>meen</w:t>
-            </w:r>
-            <w:proofErr w:type="spellEnd"/>
-            <w:r>
-              <w:rPr>
-                <w:rFonts w:asciiTheme="majorBidi" w:hAnsiTheme="majorBidi" w:cstheme="majorBidi"/>
-                <w:color w:val="404040" w:themeColor="text1" w:themeTint="BF"/>
-                <w:sz w:val="18"/>
-                <w:szCs w:val="18"/>
-              </w:rPr>
-              <w:t xml:space="preserve"> dwl2ty w </w:t>
-            </w:r>
-            <w:proofErr w:type="spellStart"/>
-            <w:r>
-              <w:rPr>
-                <w:rFonts w:asciiTheme="majorBidi" w:hAnsiTheme="majorBidi" w:cstheme="majorBidi"/>
-                <w:color w:val="404040" w:themeColor="text1" w:themeTint="BF"/>
-                <w:sz w:val="18"/>
-                <w:szCs w:val="18"/>
-              </w:rPr>
-              <w:t>msh</w:t>
-            </w:r>
-            <w:proofErr w:type="spellEnd"/>
-            <w:r>
-              <w:rPr>
-                <w:rFonts w:asciiTheme="majorBidi" w:hAnsiTheme="majorBidi" w:cstheme="majorBidi"/>
-                <w:color w:val="404040" w:themeColor="text1" w:themeTint="BF"/>
-                <w:sz w:val="18"/>
-                <w:szCs w:val="18"/>
-              </w:rPr>
-              <w:t xml:space="preserve"> m7tag </w:t>
-            </w:r>
-            <w:proofErr w:type="spellStart"/>
-            <w:r>
-              <w:rPr>
-                <w:rFonts w:asciiTheme="majorBidi" w:hAnsiTheme="majorBidi" w:cstheme="majorBidi"/>
-                <w:color w:val="404040" w:themeColor="text1" w:themeTint="BF"/>
-                <w:sz w:val="18"/>
-                <w:szCs w:val="18"/>
-              </w:rPr>
-              <w:t>tstkhdem</w:t>
-            </w:r>
-            <w:proofErr w:type="spellEnd"/>
-            <w:r>
-              <w:rPr>
-                <w:rFonts w:asciiTheme="majorBidi" w:hAnsiTheme="majorBidi" w:cstheme="majorBidi"/>
-                <w:color w:val="404040" w:themeColor="text1" w:themeTint="BF"/>
-                <w:sz w:val="18"/>
-                <w:szCs w:val="18"/>
-              </w:rPr>
-              <w:t xml:space="preserve"> </w:t>
-            </w:r>
-            <w:proofErr w:type="spellStart"/>
-            <w:r>
-              <w:rPr>
-                <w:rFonts w:asciiTheme="majorBidi" w:hAnsiTheme="majorBidi" w:cstheme="majorBidi"/>
-                <w:color w:val="404040" w:themeColor="text1" w:themeTint="BF"/>
-                <w:sz w:val="18"/>
-                <w:szCs w:val="18"/>
-              </w:rPr>
-              <w:t>el</w:t>
-            </w:r>
-            <w:proofErr w:type="spellEnd"/>
-            <w:r>
-              <w:rPr>
-                <w:rFonts w:asciiTheme="majorBidi" w:hAnsiTheme="majorBidi" w:cstheme="majorBidi"/>
-                <w:color w:val="404040" w:themeColor="text1" w:themeTint="BF"/>
-                <w:sz w:val="18"/>
-                <w:szCs w:val="18"/>
-              </w:rPr>
-              <w:t xml:space="preserve"> command da law 3ayez t-push 3ala tool.</w:t>
+                <w:sz w:val="18"/>
+                <w:szCs w:val="18"/>
+              </w:rPr>
+              <w:t>law 7abeb ttmn enta 3amel connection m3a meen dwl2ty w msh m7tag tstkhdem el command da law 3ayez t-push 3ala tool.</w:t>
             </w:r>
             <w:r>
               <w:rPr>
@@ -870,7 +719,6 @@
               </w:rPr>
               <w:t xml:space="preserve"> </w:t>
             </w:r>
-            <w:proofErr w:type="spellStart"/>
             <w:r>
               <w:rPr>
                 <w:rFonts w:asciiTheme="majorBidi" w:hAnsiTheme="majorBidi" w:cstheme="majorBidi"/>
@@ -881,202 +729,7 @@
                 <w:szCs w:val="18"/>
                 <w:highlight w:val="yellow"/>
               </w:rPr>
-              <w:t>khoud</w:t>
-            </w:r>
-            <w:proofErr w:type="spellEnd"/>
-            <w:r>
-              <w:rPr>
-                <w:rFonts w:asciiTheme="majorBidi" w:hAnsiTheme="majorBidi" w:cstheme="majorBidi"/>
-                <w:b/>
-                <w:bCs/>
-                <w:color w:val="404040" w:themeColor="text1" w:themeTint="BF"/>
-                <w:sz w:val="18"/>
-                <w:szCs w:val="18"/>
-                <w:highlight w:val="yellow"/>
-              </w:rPr>
-              <w:t xml:space="preserve"> </w:t>
-            </w:r>
-            <w:proofErr w:type="spellStart"/>
-            <w:r>
-              <w:rPr>
-                <w:rFonts w:asciiTheme="majorBidi" w:hAnsiTheme="majorBidi" w:cstheme="majorBidi"/>
-                <w:b/>
-                <w:bCs/>
-                <w:color w:val="404040" w:themeColor="text1" w:themeTint="BF"/>
-                <w:sz w:val="18"/>
-                <w:szCs w:val="18"/>
-                <w:highlight w:val="yellow"/>
-              </w:rPr>
-              <w:t>balak</w:t>
-            </w:r>
-            <w:proofErr w:type="spellEnd"/>
-            <w:r>
-              <w:rPr>
-                <w:rFonts w:asciiTheme="majorBidi" w:hAnsiTheme="majorBidi" w:cstheme="majorBidi"/>
-                <w:b/>
-                <w:bCs/>
-                <w:color w:val="404040" w:themeColor="text1" w:themeTint="BF"/>
-                <w:sz w:val="18"/>
-                <w:szCs w:val="18"/>
-                <w:highlight w:val="yellow"/>
-              </w:rPr>
-              <w:t xml:space="preserve"> </w:t>
-            </w:r>
-            <w:proofErr w:type="spellStart"/>
-            <w:r>
-              <w:rPr>
-                <w:rFonts w:asciiTheme="majorBidi" w:hAnsiTheme="majorBidi" w:cstheme="majorBidi"/>
-                <w:b/>
-                <w:bCs/>
-                <w:color w:val="404040" w:themeColor="text1" w:themeTint="BF"/>
-                <w:sz w:val="18"/>
-                <w:szCs w:val="18"/>
-                <w:highlight w:val="yellow"/>
-              </w:rPr>
-              <w:t>enta</w:t>
-            </w:r>
-            <w:proofErr w:type="spellEnd"/>
-            <w:r>
-              <w:rPr>
-                <w:rFonts w:asciiTheme="majorBidi" w:hAnsiTheme="majorBidi" w:cstheme="majorBidi"/>
-                <w:b/>
-                <w:bCs/>
-                <w:color w:val="404040" w:themeColor="text1" w:themeTint="BF"/>
-                <w:sz w:val="18"/>
-                <w:szCs w:val="18"/>
-                <w:highlight w:val="yellow"/>
-              </w:rPr>
-              <w:t xml:space="preserve"> </w:t>
-            </w:r>
-            <w:proofErr w:type="spellStart"/>
-            <w:r>
-              <w:rPr>
-                <w:rFonts w:asciiTheme="majorBidi" w:hAnsiTheme="majorBidi" w:cstheme="majorBidi"/>
-                <w:b/>
-                <w:bCs/>
-                <w:color w:val="404040" w:themeColor="text1" w:themeTint="BF"/>
-                <w:sz w:val="18"/>
-                <w:szCs w:val="18"/>
-                <w:highlight w:val="yellow"/>
-              </w:rPr>
-              <w:t>kda</w:t>
-            </w:r>
-            <w:proofErr w:type="spellEnd"/>
-            <w:r>
-              <w:rPr>
-                <w:rFonts w:asciiTheme="majorBidi" w:hAnsiTheme="majorBidi" w:cstheme="majorBidi"/>
-                <w:b/>
-                <w:bCs/>
-                <w:color w:val="404040" w:themeColor="text1" w:themeTint="BF"/>
-                <w:sz w:val="18"/>
-                <w:szCs w:val="18"/>
-                <w:highlight w:val="yellow"/>
-              </w:rPr>
-              <w:t xml:space="preserve"> 3andk </w:t>
-            </w:r>
-            <w:proofErr w:type="spellStart"/>
-            <w:r>
-              <w:rPr>
-                <w:rFonts w:asciiTheme="majorBidi" w:hAnsiTheme="majorBidi" w:cstheme="majorBidi"/>
-                <w:b/>
-                <w:bCs/>
-                <w:color w:val="404040" w:themeColor="text1" w:themeTint="BF"/>
-                <w:sz w:val="18"/>
-                <w:szCs w:val="18"/>
-                <w:highlight w:val="yellow"/>
-              </w:rPr>
-              <w:t>esm</w:t>
-            </w:r>
-            <w:proofErr w:type="spellEnd"/>
-            <w:r>
-              <w:rPr>
-                <w:rFonts w:asciiTheme="majorBidi" w:hAnsiTheme="majorBidi" w:cstheme="majorBidi"/>
-                <w:b/>
-                <w:bCs/>
-                <w:color w:val="404040" w:themeColor="text1" w:themeTint="BF"/>
-                <w:sz w:val="18"/>
-                <w:szCs w:val="18"/>
-                <w:highlight w:val="yellow"/>
-              </w:rPr>
-              <w:t xml:space="preserve"> </w:t>
-            </w:r>
-            <w:proofErr w:type="spellStart"/>
-            <w:r>
-              <w:rPr>
-                <w:rFonts w:asciiTheme="majorBidi" w:hAnsiTheme="majorBidi" w:cstheme="majorBidi"/>
-                <w:b/>
-                <w:bCs/>
-                <w:color w:val="404040" w:themeColor="text1" w:themeTint="BF"/>
-                <w:sz w:val="18"/>
-                <w:szCs w:val="18"/>
-                <w:highlight w:val="yellow"/>
-              </w:rPr>
-              <w:t>el</w:t>
-            </w:r>
-            <w:proofErr w:type="spellEnd"/>
-            <w:r>
-              <w:rPr>
-                <w:rFonts w:asciiTheme="majorBidi" w:hAnsiTheme="majorBidi" w:cstheme="majorBidi"/>
-                <w:b/>
-                <w:bCs/>
-                <w:color w:val="404040" w:themeColor="text1" w:themeTint="BF"/>
-                <w:sz w:val="18"/>
-                <w:szCs w:val="18"/>
-                <w:highlight w:val="yellow"/>
-              </w:rPr>
-              <w:t xml:space="preserve"> remote (ORIGIN) w b3d </w:t>
-            </w:r>
-            <w:proofErr w:type="spellStart"/>
-            <w:r>
-              <w:rPr>
-                <w:rFonts w:asciiTheme="majorBidi" w:hAnsiTheme="majorBidi" w:cstheme="majorBidi"/>
-                <w:b/>
-                <w:bCs/>
-                <w:color w:val="404040" w:themeColor="text1" w:themeTint="BF"/>
-                <w:sz w:val="18"/>
-                <w:szCs w:val="18"/>
-                <w:highlight w:val="yellow"/>
-              </w:rPr>
-              <w:t>kda</w:t>
-            </w:r>
-            <w:proofErr w:type="spellEnd"/>
-            <w:r>
-              <w:rPr>
-                <w:rFonts w:asciiTheme="majorBidi" w:hAnsiTheme="majorBidi" w:cstheme="majorBidi"/>
-                <w:b/>
-                <w:bCs/>
-                <w:color w:val="404040" w:themeColor="text1" w:themeTint="BF"/>
-                <w:sz w:val="18"/>
-                <w:szCs w:val="18"/>
-                <w:highlight w:val="yellow"/>
-              </w:rPr>
-              <w:t xml:space="preserve"> yb2a </w:t>
-            </w:r>
-            <w:proofErr w:type="spellStart"/>
-            <w:r>
-              <w:rPr>
-                <w:rFonts w:asciiTheme="majorBidi" w:hAnsiTheme="majorBidi" w:cstheme="majorBidi"/>
-                <w:b/>
-                <w:bCs/>
-                <w:color w:val="404040" w:themeColor="text1" w:themeTint="BF"/>
-                <w:sz w:val="18"/>
-                <w:szCs w:val="18"/>
-                <w:highlight w:val="yellow"/>
-              </w:rPr>
-              <w:t>fl</w:t>
-            </w:r>
-            <w:proofErr w:type="spellEnd"/>
-            <w:r>
-              <w:rPr>
-                <w:rFonts w:asciiTheme="majorBidi" w:hAnsiTheme="majorBidi" w:cstheme="majorBidi"/>
-                <w:b/>
-                <w:bCs/>
-                <w:color w:val="404040" w:themeColor="text1" w:themeTint="BF"/>
-                <w:sz w:val="18"/>
-                <w:szCs w:val="18"/>
-                <w:highlight w:val="yellow"/>
-              </w:rPr>
-              <w:t xml:space="preserve"> remote branches</w:t>
+              <w:t>khoud balak enta kda 3andk esm el remote (ORIGIN) w b3d kda yb2a fl remote branches</w:t>
             </w:r>
             <w:r>
               <w:rPr>
@@ -1913,25 +1566,7 @@
                 <w:rFonts w:ascii="Consolas" w:eastAsiaTheme="minorEastAsia" w:hAnsi="Consolas"/>
                 <w:color w:val="1F2328"/>
               </w:rPr>
-              <w:t xml:space="preserve">git branch </w:t>
-            </w:r>
-            <w:proofErr w:type="spellStart"/>
-            <w:r>
-              <w:rPr>
-                <w:rStyle w:val="HTMLCode"/>
-                <w:rFonts w:ascii="Consolas" w:eastAsiaTheme="minorEastAsia" w:hAnsi="Consolas"/>
-                <w:color w:val="1F2328"/>
-              </w:rPr>
-              <w:t>ahmed</w:t>
-            </w:r>
-            <w:proofErr w:type="spellEnd"/>
-            <w:r>
-              <w:rPr>
-                <w:rStyle w:val="HTMLCode"/>
-                <w:rFonts w:ascii="Consolas" w:eastAsiaTheme="minorEastAsia" w:hAnsi="Consolas"/>
-                <w:color w:val="1F2328"/>
-              </w:rPr>
-              <w:t xml:space="preserve"> [branch name]</w:t>
+              <w:t>git branch ahmed [branch name]</w:t>
             </w:r>
           </w:p>
         </w:tc>
@@ -1988,6 +1623,89 @@
       </w:tr>
       <w:tr>
         <w:trPr>
+          <w:trHeight w:val="440"/>
+          <w:jc w:val="center"/>
+        </w:trPr>
+        <w:tc>
+          <w:tcPr>
+            <w:cnfStyle w:val="001000000000" w:firstRow="0" w:lastRow="0" w:firstColumn="1" w:lastColumn="0" w:oddVBand="0" w:evenVBand="0" w:oddHBand="0" w:evenHBand="0" w:firstRowFirstColumn="0" w:firstRowLastColumn="0" w:lastRowFirstColumn="0" w:lastRowLastColumn="0"/>
+            <w:tcW w:w="6925" w:type="dxa"/>
+            <w:tcBorders>
+              <w:top w:val="single" w:sz="4" w:space="0" w:color="FFFF00"/>
+            </w:tcBorders>
+            <w:vAlign w:val="center"/>
+          </w:tcPr>
+          <w:p>
+            <w:pPr>
+              <w:rPr>
+                <w:rStyle w:val="HTMLCode"/>
+                <w:rFonts w:ascii="Consolas" w:eastAsiaTheme="minorEastAsia" w:hAnsi="Consolas"/>
+                <w:color w:val="1F2328"/>
+              </w:rPr>
+            </w:pPr>
+            <w:r>
+              <w:rPr>
+                <w:rStyle w:val="HTMLCode"/>
+                <w:rFonts w:ascii="Consolas" w:eastAsiaTheme="minorEastAsia" w:hAnsi="Consolas"/>
+                <w:color w:val="1F2328"/>
+              </w:rPr>
+              <w:t>git branch -m &lt;old_name&gt; &lt;new_name&gt;</w:t>
+            </w:r>
+          </w:p>
+        </w:tc>
+        <w:tc>
+          <w:tcPr>
+            <w:tcW w:w="7462" w:type="dxa"/>
+            <w:tcBorders>
+              <w:top w:val="single" w:sz="4" w:space="0" w:color="FFFF00"/>
+            </w:tcBorders>
+            <w:vAlign w:val="center"/>
+          </w:tcPr>
+          <w:p>
+            <w:pPr>
+              <w:tabs>
+                <w:tab w:val="left" w:pos="916"/>
+                <w:tab w:val="left" w:pos="1832"/>
+                <w:tab w:val="left" w:pos="2748"/>
+                <w:tab w:val="left" w:pos="3664"/>
+                <w:tab w:val="left" w:pos="4580"/>
+                <w:tab w:val="left" w:pos="5496"/>
+                <w:tab w:val="left" w:pos="6412"/>
+                <w:tab w:val="left" w:pos="7328"/>
+                <w:tab w:val="left" w:pos="8244"/>
+                <w:tab w:val="left" w:pos="9160"/>
+                <w:tab w:val="left" w:pos="10076"/>
+                <w:tab w:val="left" w:pos="10992"/>
+                <w:tab w:val="left" w:pos="11908"/>
+                <w:tab w:val="left" w:pos="12824"/>
+                <w:tab w:val="left" w:pos="13740"/>
+                <w:tab w:val="left" w:pos="14656"/>
+              </w:tabs>
+              <w:textAlignment w:val="baseline"/>
+              <w:cnfStyle w:val="000000000000" w:firstRow="0" w:lastRow="0" w:firstColumn="0" w:lastColumn="0" w:oddVBand="0" w:evenVBand="0" w:oddHBand="0" w:evenHBand="0" w:firstRowFirstColumn="0" w:firstRowLastColumn="0" w:lastRowFirstColumn="0" w:lastRowLastColumn="0"/>
+              <w:rPr>
+                <w:rFonts w:asciiTheme="majorBidi" w:hAnsiTheme="majorBidi" w:cstheme="majorBidi"/>
+                <w:color w:val="0C0D0E"/>
+                <w:kern w:val="0"/>
+                <w:sz w:val="18"/>
+                <w:szCs w:val="18"/>
+              </w:rPr>
+            </w:pPr>
+            <w:r>
+              <w:rPr>
+                <w:rFonts w:asciiTheme="majorBidi" w:hAnsiTheme="majorBidi" w:cstheme="majorBidi"/>
+                <w:color w:val="0C0D0E"/>
+                <w:kern w:val="0"/>
+                <w:sz w:val="18"/>
+                <w:szCs w:val="18"/>
+              </w:rPr>
+              <w:t>Rename the local branch to the new name</w:t>
+            </w:r>
+          </w:p>
+        </w:tc>
+      </w:tr>
+      <w:tr>
+        <w:trPr>
           <w:trHeight w:val="360"/>
           <w:jc w:val="center"/>
         </w:trPr>
@@ -2026,25 +1744,7 @@
                 <w:rFonts w:ascii="Consolas" w:eastAsiaTheme="minorEastAsia" w:hAnsi="Consolas"/>
                 <w:color w:val="1F2328"/>
               </w:rPr>
-              <w:t xml:space="preserve"> </w:t>
-            </w:r>
-            <w:proofErr w:type="spellStart"/>
-            <w:r>
-              <w:rPr>
-                <w:rStyle w:val="HTMLCode"/>
-                <w:rFonts w:ascii="Consolas" w:eastAsiaTheme="minorEastAsia" w:hAnsi="Consolas"/>
-                <w:color w:val="1F2328"/>
-              </w:rPr>
-              <w:t>ahmed</w:t>
-            </w:r>
-            <w:proofErr w:type="spellEnd"/>
-            <w:r>
-              <w:rPr>
-                <w:rStyle w:val="HTMLCode"/>
-                <w:rFonts w:ascii="Consolas" w:eastAsiaTheme="minorEastAsia" w:hAnsi="Consolas"/>
-                <w:color w:val="1F2328"/>
-              </w:rPr>
-              <w:t xml:space="preserve"> [branch name]</w:t>
+              <w:t xml:space="preserve"> ahmed [branch name]</w:t>
             </w:r>
           </w:p>
         </w:tc>
@@ -2439,33 +2139,7 @@
                 <w:sz w:val="20"/>
                 <w:szCs w:val="20"/>
               </w:rPr>
-              <w:t>git remote set-</w:t>
-            </w:r>
-            <w:proofErr w:type="spellStart"/>
-            <w:r>
-              <w:rPr>
-                <w:rFonts w:asciiTheme="majorBidi" w:hAnsiTheme="majorBidi" w:cstheme="majorBidi"/>
-                <w:b w:val="0"/>
-                <w:bCs w:val="0"/>
-                <w:color w:val="0C0D0E"/>
-                <w:kern w:val="0"/>
-                <w:sz w:val="20"/>
-                <w:szCs w:val="20"/>
-              </w:rPr>
-              <w:t>url</w:t>
-            </w:r>
-            <w:proofErr w:type="spellEnd"/>
-            <w:r>
-              <w:rPr>
-                <w:rFonts w:asciiTheme="majorBidi" w:hAnsiTheme="majorBidi" w:cstheme="majorBidi"/>
-                <w:b w:val="0"/>
-                <w:bCs w:val="0"/>
-                <w:color w:val="0C0D0E"/>
-                <w:kern w:val="0"/>
-                <w:sz w:val="20"/>
-                <w:szCs w:val="20"/>
-              </w:rPr>
-              <w:t xml:space="preserve"> origin https://gitlab.com/KodeKloud/repository-1.git  </w:t>
+              <w:t xml:space="preserve">git remote set-url origin https://gitlab.com/KodeKloud/repository-1.git  </w:t>
             </w:r>
           </w:p>
         </w:tc>
@@ -2965,22 +2639,8 @@
                 <w:sz w:val="20"/>
                 <w:szCs w:val="20"/>
               </w:rPr>
-              <w:t xml:space="preserve">git config </w:t>
-            </w:r>
-            <w:proofErr w:type="spellStart"/>
-            <w:r>
-              <w:rPr>
-                <w:rFonts w:asciiTheme="majorBidi" w:hAnsiTheme="majorBidi" w:cstheme="majorBidi"/>
-                <w:b w:val="0"/>
-                <w:bCs w:val="0"/>
-                <w:color w:val="0C0D0E"/>
-                <w:kern w:val="0"/>
-                <w:sz w:val="20"/>
-                <w:szCs w:val="20"/>
-              </w:rPr>
-              <w:t>user.email</w:t>
-            </w:r>
-            <w:proofErr w:type="spellEnd"/>
+              <w:t>git config user.email</w:t>
+            </w:r>
           </w:p>
           <w:p>
             <w:pPr>
@@ -3230,308 +2890,8 @@
                 <w:sz w:val="18"/>
                 <w:szCs w:val="18"/>
               </w:rPr>
-              <w:t xml:space="preserve">How </w:t>
-            </w:r>
-            <w:proofErr w:type="spellStart"/>
-            <w:r>
-              <w:rPr>
-                <w:rFonts w:asciiTheme="majorBidi" w:hAnsiTheme="majorBidi" w:cstheme="majorBidi"/>
-                <w:b w:val="0"/>
-                <w:bCs w:val="0"/>
-                <w:color w:val="0C0D0E"/>
-                <w:kern w:val="0"/>
-                <w:sz w:val="18"/>
-                <w:szCs w:val="18"/>
-              </w:rPr>
-              <w:t>khoud</w:t>
-            </w:r>
-            <w:proofErr w:type="spellEnd"/>
-            <w:r>
-              <w:rPr>
-                <w:rFonts w:asciiTheme="majorBidi" w:hAnsiTheme="majorBidi" w:cstheme="majorBidi"/>
-                <w:b w:val="0"/>
-                <w:bCs w:val="0"/>
-                <w:color w:val="0C0D0E"/>
-                <w:kern w:val="0"/>
-                <w:sz w:val="18"/>
-                <w:szCs w:val="18"/>
-              </w:rPr>
-              <w:t xml:space="preserve"> </w:t>
-            </w:r>
-            <w:proofErr w:type="spellStart"/>
-            <w:r>
-              <w:rPr>
-                <w:rFonts w:asciiTheme="majorBidi" w:hAnsiTheme="majorBidi" w:cstheme="majorBidi"/>
-                <w:b w:val="0"/>
-                <w:bCs w:val="0"/>
-                <w:color w:val="0C0D0E"/>
-                <w:kern w:val="0"/>
-                <w:sz w:val="18"/>
-                <w:szCs w:val="18"/>
-              </w:rPr>
-              <w:t>balak</w:t>
-            </w:r>
-            <w:proofErr w:type="spellEnd"/>
-            <w:r>
-              <w:rPr>
-                <w:rFonts w:asciiTheme="majorBidi" w:hAnsiTheme="majorBidi" w:cstheme="majorBidi"/>
-                <w:b w:val="0"/>
-                <w:bCs w:val="0"/>
-                <w:color w:val="0C0D0E"/>
-                <w:kern w:val="0"/>
-                <w:sz w:val="18"/>
-                <w:szCs w:val="18"/>
-              </w:rPr>
-              <w:t xml:space="preserve"> da file </w:t>
-            </w:r>
-            <w:proofErr w:type="spellStart"/>
-            <w:r>
-              <w:rPr>
-                <w:rFonts w:asciiTheme="majorBidi" w:hAnsiTheme="majorBidi" w:cstheme="majorBidi"/>
-                <w:b w:val="0"/>
-                <w:bCs w:val="0"/>
-                <w:color w:val="0C0D0E"/>
-                <w:kern w:val="0"/>
-                <w:sz w:val="18"/>
-                <w:szCs w:val="18"/>
-              </w:rPr>
-              <w:t>fe</w:t>
-            </w:r>
-            <w:proofErr w:type="spellEnd"/>
-            <w:r>
-              <w:rPr>
-                <w:rFonts w:asciiTheme="majorBidi" w:hAnsiTheme="majorBidi" w:cstheme="majorBidi"/>
-                <w:b w:val="0"/>
-                <w:bCs w:val="0"/>
-                <w:color w:val="0C0D0E"/>
-                <w:kern w:val="0"/>
-                <w:sz w:val="18"/>
-                <w:szCs w:val="18"/>
-              </w:rPr>
-              <w:t xml:space="preserve"> </w:t>
-            </w:r>
-            <w:proofErr w:type="spellStart"/>
-            <w:r>
-              <w:rPr>
-                <w:rFonts w:asciiTheme="majorBidi" w:hAnsiTheme="majorBidi" w:cstheme="majorBidi"/>
-                <w:b w:val="0"/>
-                <w:bCs w:val="0"/>
-                <w:color w:val="0C0D0E"/>
-                <w:kern w:val="0"/>
-                <w:sz w:val="18"/>
-                <w:szCs w:val="18"/>
-              </w:rPr>
-              <w:t>kol</w:t>
-            </w:r>
-            <w:proofErr w:type="spellEnd"/>
-            <w:r>
-              <w:rPr>
-                <w:rFonts w:asciiTheme="majorBidi" w:hAnsiTheme="majorBidi" w:cstheme="majorBidi"/>
-                <w:b w:val="0"/>
-                <w:bCs w:val="0"/>
-                <w:color w:val="0C0D0E"/>
-                <w:kern w:val="0"/>
-                <w:sz w:val="18"/>
-                <w:szCs w:val="18"/>
-              </w:rPr>
-              <w:t xml:space="preserve"> m3lomat </w:t>
-            </w:r>
-            <w:proofErr w:type="spellStart"/>
-            <w:r>
-              <w:rPr>
-                <w:rFonts w:asciiTheme="majorBidi" w:hAnsiTheme="majorBidi" w:cstheme="majorBidi"/>
-                <w:b w:val="0"/>
-                <w:bCs w:val="0"/>
-                <w:color w:val="0C0D0E"/>
-                <w:kern w:val="0"/>
-                <w:sz w:val="18"/>
-                <w:szCs w:val="18"/>
-              </w:rPr>
-              <w:t>ely</w:t>
-            </w:r>
-            <w:proofErr w:type="spellEnd"/>
-            <w:r>
-              <w:rPr>
-                <w:rFonts w:asciiTheme="majorBidi" w:hAnsiTheme="majorBidi" w:cstheme="majorBidi"/>
-                <w:b w:val="0"/>
-                <w:bCs w:val="0"/>
-                <w:color w:val="0C0D0E"/>
-                <w:kern w:val="0"/>
-                <w:sz w:val="18"/>
-                <w:szCs w:val="18"/>
-              </w:rPr>
-              <w:t xml:space="preserve"> 3amal </w:t>
-            </w:r>
-            <w:proofErr w:type="spellStart"/>
-            <w:r>
-              <w:rPr>
-                <w:rFonts w:asciiTheme="majorBidi" w:hAnsiTheme="majorBidi" w:cstheme="majorBidi"/>
-                <w:b w:val="0"/>
-                <w:bCs w:val="0"/>
-                <w:color w:val="0C0D0E"/>
-                <w:kern w:val="0"/>
-                <w:sz w:val="18"/>
-                <w:szCs w:val="18"/>
-              </w:rPr>
-              <w:t>el</w:t>
-            </w:r>
-            <w:proofErr w:type="spellEnd"/>
-            <w:r>
-              <w:rPr>
-                <w:rFonts w:asciiTheme="majorBidi" w:hAnsiTheme="majorBidi" w:cstheme="majorBidi"/>
-                <w:b w:val="0"/>
-                <w:bCs w:val="0"/>
-                <w:color w:val="0C0D0E"/>
-                <w:kern w:val="0"/>
-                <w:sz w:val="18"/>
-                <w:szCs w:val="18"/>
-              </w:rPr>
-              <w:t xml:space="preserve"> code da w </w:t>
-            </w:r>
-            <w:proofErr w:type="spellStart"/>
-            <w:r>
-              <w:rPr>
-                <w:rFonts w:asciiTheme="majorBidi" w:hAnsiTheme="majorBidi" w:cstheme="majorBidi"/>
-                <w:b w:val="0"/>
-                <w:bCs w:val="0"/>
-                <w:color w:val="0C0D0E"/>
-                <w:kern w:val="0"/>
-                <w:sz w:val="18"/>
-                <w:szCs w:val="18"/>
-              </w:rPr>
-              <w:t>fe</w:t>
-            </w:r>
-            <w:proofErr w:type="spellEnd"/>
-            <w:r>
-              <w:rPr>
-                <w:rFonts w:asciiTheme="majorBidi" w:hAnsiTheme="majorBidi" w:cstheme="majorBidi"/>
-                <w:b w:val="0"/>
-                <w:bCs w:val="0"/>
-                <w:color w:val="0C0D0E"/>
-                <w:kern w:val="0"/>
-                <w:sz w:val="18"/>
-                <w:szCs w:val="18"/>
-              </w:rPr>
-              <w:t xml:space="preserve"> </w:t>
-            </w:r>
-            <w:proofErr w:type="spellStart"/>
-            <w:r>
-              <w:rPr>
-                <w:rFonts w:asciiTheme="majorBidi" w:hAnsiTheme="majorBidi" w:cstheme="majorBidi"/>
-                <w:b w:val="0"/>
-                <w:bCs w:val="0"/>
-                <w:color w:val="0C0D0E"/>
-                <w:kern w:val="0"/>
-                <w:sz w:val="18"/>
-                <w:szCs w:val="18"/>
-              </w:rPr>
-              <w:t>aktr</w:t>
-            </w:r>
-            <w:proofErr w:type="spellEnd"/>
-            <w:r>
-              <w:rPr>
-                <w:rFonts w:asciiTheme="majorBidi" w:hAnsiTheme="majorBidi" w:cstheme="majorBidi"/>
-                <w:b w:val="0"/>
-                <w:bCs w:val="0"/>
-                <w:color w:val="0C0D0E"/>
-                <w:kern w:val="0"/>
-                <w:sz w:val="18"/>
-                <w:szCs w:val="18"/>
-              </w:rPr>
-              <w:t xml:space="preserve"> </w:t>
-            </w:r>
-            <w:proofErr w:type="spellStart"/>
-            <w:r>
-              <w:rPr>
-                <w:rFonts w:asciiTheme="majorBidi" w:hAnsiTheme="majorBidi" w:cstheme="majorBidi"/>
-                <w:b w:val="0"/>
-                <w:bCs w:val="0"/>
-                <w:color w:val="0C0D0E"/>
-                <w:kern w:val="0"/>
-                <w:sz w:val="18"/>
-                <w:szCs w:val="18"/>
-              </w:rPr>
-              <w:t>mn</w:t>
-            </w:r>
-            <w:proofErr w:type="spellEnd"/>
-            <w:r>
-              <w:rPr>
-                <w:rFonts w:asciiTheme="majorBidi" w:hAnsiTheme="majorBidi" w:cstheme="majorBidi"/>
-                <w:b w:val="0"/>
-                <w:bCs w:val="0"/>
-                <w:color w:val="0C0D0E"/>
-                <w:kern w:val="0"/>
-                <w:sz w:val="18"/>
-                <w:szCs w:val="18"/>
-              </w:rPr>
-              <w:t xml:space="preserve"> </w:t>
-            </w:r>
-            <w:proofErr w:type="spellStart"/>
-            <w:r>
-              <w:rPr>
-                <w:rFonts w:asciiTheme="majorBidi" w:hAnsiTheme="majorBidi" w:cstheme="majorBidi"/>
-                <w:b w:val="0"/>
-                <w:bCs w:val="0"/>
-                <w:color w:val="0C0D0E"/>
-                <w:kern w:val="0"/>
-                <w:sz w:val="18"/>
-                <w:szCs w:val="18"/>
-              </w:rPr>
-              <w:t>kda</w:t>
-            </w:r>
-            <w:proofErr w:type="spellEnd"/>
-            <w:r>
-              <w:rPr>
-                <w:rFonts w:asciiTheme="majorBidi" w:hAnsiTheme="majorBidi" w:cstheme="majorBidi"/>
-                <w:b w:val="0"/>
-                <w:bCs w:val="0"/>
-                <w:color w:val="0C0D0E"/>
-                <w:kern w:val="0"/>
-                <w:sz w:val="18"/>
-                <w:szCs w:val="18"/>
-              </w:rPr>
-              <w:t xml:space="preserve"> bas da </w:t>
-            </w:r>
-            <w:proofErr w:type="spellStart"/>
-            <w:r>
-              <w:rPr>
-                <w:rFonts w:asciiTheme="majorBidi" w:hAnsiTheme="majorBidi" w:cstheme="majorBidi"/>
-                <w:b w:val="0"/>
-                <w:bCs w:val="0"/>
-                <w:color w:val="0C0D0E"/>
-                <w:kern w:val="0"/>
-                <w:sz w:val="18"/>
-                <w:szCs w:val="18"/>
-              </w:rPr>
-              <w:t>ely</w:t>
-            </w:r>
-            <w:proofErr w:type="spellEnd"/>
-            <w:r>
-              <w:rPr>
-                <w:rFonts w:asciiTheme="majorBidi" w:hAnsiTheme="majorBidi" w:cstheme="majorBidi"/>
-                <w:b w:val="0"/>
-                <w:bCs w:val="0"/>
-                <w:color w:val="0C0D0E"/>
-                <w:kern w:val="0"/>
-                <w:sz w:val="18"/>
-                <w:szCs w:val="18"/>
-              </w:rPr>
-              <w:t xml:space="preserve"> </w:t>
-            </w:r>
-            <w:proofErr w:type="spellStart"/>
-            <w:r>
-              <w:rPr>
-                <w:rFonts w:asciiTheme="majorBidi" w:hAnsiTheme="majorBidi" w:cstheme="majorBidi"/>
-                <w:b w:val="0"/>
-                <w:bCs w:val="0"/>
-                <w:color w:val="0C0D0E"/>
-                <w:kern w:val="0"/>
-                <w:sz w:val="18"/>
-                <w:szCs w:val="18"/>
-              </w:rPr>
-              <w:t>mashhor</w:t>
-            </w:r>
-            <w:proofErr w:type="spellEnd"/>
+              <w:t>How khoud balak da file fe kol m3lomat ely 3amal el code da w fe aktr mn kda bas da ely mashhor</w:t>
+            </w:r>
           </w:p>
         </w:tc>
       </w:tr>
@@ -3809,22 +3169,8 @@
                 <w:sz w:val="20"/>
                 <w:szCs w:val="20"/>
               </w:rPr>
-              <w:t xml:space="preserve">git config </w:t>
-            </w:r>
-            <w:proofErr w:type="spellStart"/>
-            <w:r>
-              <w:rPr>
-                <w:rFonts w:asciiTheme="majorBidi" w:hAnsiTheme="majorBidi" w:cstheme="majorBidi"/>
-                <w:b w:val="0"/>
-                <w:bCs w:val="0"/>
-                <w:color w:val="0C0D0E"/>
-                <w:kern w:val="0"/>
-                <w:sz w:val="20"/>
-                <w:szCs w:val="20"/>
-              </w:rPr>
-              <w:t>user.email</w:t>
-            </w:r>
-            <w:proofErr w:type="spellEnd"/>
+              <w:t>git config user.email</w:t>
+            </w:r>
           </w:p>
         </w:tc>
         <w:tc>
@@ -3998,22 +3344,8 @@
                 <w:sz w:val="20"/>
                 <w:szCs w:val="20"/>
               </w:rPr>
-              <w:t xml:space="preserve">git config </w:t>
-            </w:r>
-            <w:proofErr w:type="spellStart"/>
-            <w:r>
-              <w:rPr>
-                <w:rFonts w:asciiTheme="majorBidi" w:hAnsiTheme="majorBidi" w:cstheme="majorBidi"/>
-                <w:b w:val="0"/>
-                <w:bCs w:val="0"/>
-                <w:color w:val="0C0D0E"/>
-                <w:kern w:val="0"/>
-                <w:sz w:val="20"/>
-                <w:szCs w:val="20"/>
-              </w:rPr>
-              <w:t>user.email</w:t>
-            </w:r>
-            <w:proofErr w:type="spellEnd"/>
+              <w:t>git config user.email</w:t>
+            </w:r>
           </w:p>
           <w:p>
             <w:pPr>
@@ -4721,20 +4053,8 @@
                 <w:sz w:val="20"/>
                 <w:szCs w:val="20"/>
               </w:rPr>
-              <w:t>git log --all --</w:t>
-            </w:r>
-            <w:proofErr w:type="spellStart"/>
-            <w:r>
-              <w:rPr>
-                <w:rFonts w:asciiTheme="majorBidi" w:hAnsiTheme="majorBidi" w:cstheme="majorBidi"/>
-                <w:color w:val="0C0D0E"/>
-                <w:kern w:val="0"/>
-                <w:sz w:val="20"/>
-                <w:szCs w:val="20"/>
-              </w:rPr>
-              <w:t>oneline</w:t>
-            </w:r>
-            <w:proofErr w:type="spellEnd"/>
+              <w:t>git log --all --oneline</w:t>
+            </w:r>
           </w:p>
         </w:tc>
         <w:tc>
@@ -5330,7 +4650,6 @@
           <w:sz w:val="38"/>
           <w:szCs w:val="38"/>
         </w:rPr>
-        <w:lastRenderedPageBreak/>
         <w:t>Git flow commands</w:t>
       </w:r>
     </w:p>

</xml_diff>